<commit_message>
Alimentando relatório. -Preenchimento do tópico 1 e 2.
</commit_message>
<xml_diff>
--- a/RELATÓRIO_RAD - Projeto Cross Training.docx
+++ b/RELATÓRIO_RAD - Projeto Cross Training.docx
@@ -244,15 +244,37 @@
     <w:p>
       <w:pPr>
         <w:spacing w:after="0" w:line="276" w:lineRule="auto"/>
+        <w:rPr>
+          <w:rFonts w:eastAsia="Calibri" w:cstheme="minorHAnsi"/>
+          <w:b/>
+          <w:bCs/>
+          <w:sz w:val="24"/>
+          <w:szCs w:val="24"/>
+        </w:rPr>
+      </w:pPr>
+    </w:p>
+    <w:p>
+      <w:pPr>
+        <w:spacing w:after="0" w:line="276" w:lineRule="auto"/>
         <w:jc w:val="center"/>
         <w:rPr>
           <w:rFonts w:eastAsia="Calibri" w:cstheme="minorHAnsi"/>
           <w:b/>
           <w:bCs/>
-          <w:sz w:val="24"/>
-          <w:szCs w:val="24"/>
-        </w:rPr>
-      </w:pPr>
+          <w:sz w:val="32"/>
+          <w:szCs w:val="32"/>
+        </w:rPr>
+      </w:pPr>
+      <w:r>
+        <w:rPr>
+          <w:rFonts w:eastAsia="Calibri" w:cstheme="minorHAnsi"/>
+          <w:b/>
+          <w:bCs/>
+          <w:sz w:val="32"/>
+          <w:szCs w:val="32"/>
+        </w:rPr>
+        <w:t>Projeto Cross Training</w:t>
+      </w:r>
     </w:p>
     <w:p>
       <w:pPr>
@@ -279,29 +301,6 @@
           <w:szCs w:val="24"/>
         </w:rPr>
       </w:pPr>
-    </w:p>
-    <w:p>
-      <w:pPr>
-        <w:spacing w:after="0" w:line="276" w:lineRule="auto"/>
-        <w:jc w:val="center"/>
-        <w:rPr>
-          <w:rFonts w:eastAsia="Calibri" w:cstheme="minorHAnsi"/>
-          <w:b/>
-          <w:bCs/>
-          <w:sz w:val="24"/>
-          <w:szCs w:val="24"/>
-        </w:rPr>
-      </w:pPr>
-      <w:r>
-        <w:rPr>
-          <w:rFonts w:eastAsia="Calibri" w:cstheme="minorHAnsi"/>
-          <w:b/>
-          <w:bCs/>
-          <w:sz w:val="24"/>
-          <w:szCs w:val="24"/>
-        </w:rPr>
-        <w:t>Projeto Cross Training</w:t>
-      </w:r>
     </w:p>
     <w:p>
       <w:pPr>
@@ -1974,18 +1973,368 @@
           <w:szCs w:val="24"/>
         </w:rPr>
       </w:pPr>
-    </w:p>
-    <w:p>
-      <w:pPr>
-        <w:tabs>
-          <w:tab w:val="left" w:pos="1591"/>
-        </w:tabs>
+      <w:r>
+        <w:rPr>
+          <w:rFonts w:eastAsia="Calibri" w:cstheme="minorHAnsi"/>
+          <w:sz w:val="24"/>
+          <w:szCs w:val="24"/>
+        </w:rPr>
+        <w:t xml:space="preserve">O projeto Cross Training se iniciou com o anseio da responsável pelo estabelecimento em criar um sistema que fosse capaz de </w:t>
+      </w:r>
+      <w:r>
+        <w:rPr>
+          <w:rFonts w:eastAsia="Calibri" w:cstheme="minorHAnsi"/>
+          <w:sz w:val="24"/>
+          <w:szCs w:val="24"/>
+        </w:rPr>
+        <w:t>gerenciar</w:t>
+      </w:r>
+      <w:r>
+        <w:rPr>
+          <w:rFonts w:eastAsia="Calibri" w:cstheme="minorHAnsi"/>
+          <w:sz w:val="24"/>
+          <w:szCs w:val="24"/>
+        </w:rPr>
+        <w:t xml:space="preserve"> as principais informações do seu negócio em um só lugar, deixando de lado a caderneta de anotações e possibilitando consultas mais eficientes. </w:t>
+      </w:r>
+    </w:p>
+    <w:p>
+      <w:pPr>
         <w:spacing w:after="0" w:line="276" w:lineRule="auto"/>
         <w:jc w:val="both"/>
         <w:rPr>
           <w:rFonts w:eastAsia="Calibri" w:cstheme="minorHAnsi"/>
-          <w:b/>
-          <w:bCs/>
+          <w:sz w:val="24"/>
+          <w:szCs w:val="24"/>
+        </w:rPr>
+      </w:pPr>
+      <w:r>
+        <w:rPr>
+          <w:rFonts w:eastAsia="Calibri" w:cstheme="minorHAnsi"/>
+          <w:sz w:val="24"/>
+          <w:szCs w:val="24"/>
+        </w:rPr>
+        <w:t>Para que este objetivo pudesse ser efetivamente aplicado, foi estabelecido o seguinte escopo do projeto em conjunto a todas os Stakeholder do projeto:</w:t>
+      </w:r>
+    </w:p>
+    <w:p>
+      <w:pPr>
+        <w:spacing w:after="0" w:line="276" w:lineRule="auto"/>
+        <w:jc w:val="both"/>
+        <w:rPr>
+          <w:rFonts w:eastAsia="Calibri" w:cstheme="minorHAnsi"/>
+          <w:sz w:val="24"/>
+          <w:szCs w:val="24"/>
+        </w:rPr>
+      </w:pPr>
+    </w:p>
+    <w:tbl>
+      <w:tblPr>
+        <w:tblStyle w:val="Tabelacomgrade"/>
+        <w:tblW w:w="0" w:type="auto"/>
+        <w:tblLook w:val="04A0" w:firstRow="1" w:lastRow="0" w:firstColumn="1" w:lastColumn="0" w:noHBand="0" w:noVBand="1"/>
+      </w:tblPr>
+      <w:tblGrid>
+        <w:gridCol w:w="4508"/>
+        <w:gridCol w:w="4508"/>
+      </w:tblGrid>
+      <w:tr>
+        <w:tc>
+          <w:tcPr>
+            <w:tcW w:w="4508" w:type="dxa"/>
+          </w:tcPr>
+          <w:p>
+            <w:pPr>
+              <w:spacing w:line="276" w:lineRule="auto"/>
+              <w:jc w:val="both"/>
+              <w:rPr>
+                <w:rFonts w:eastAsia="Calibri" w:cstheme="minorHAnsi"/>
+                <w:sz w:val="24"/>
+                <w:szCs w:val="24"/>
+              </w:rPr>
+            </w:pPr>
+            <w:r>
+              <w:rPr>
+                <w:rFonts w:eastAsia="Calibri" w:cstheme="minorHAnsi"/>
+                <w:sz w:val="24"/>
+                <w:szCs w:val="24"/>
+              </w:rPr>
+              <w:t xml:space="preserve">Manter informação de contato de alunos </w:t>
+            </w:r>
+          </w:p>
+        </w:tc>
+        <w:tc>
+          <w:tcPr>
+            <w:tcW w:w="4508" w:type="dxa"/>
+          </w:tcPr>
+          <w:p>
+            <w:pPr>
+              <w:spacing w:line="276" w:lineRule="auto"/>
+              <w:jc w:val="both"/>
+              <w:rPr>
+                <w:rFonts w:eastAsia="Calibri" w:cstheme="minorHAnsi"/>
+                <w:sz w:val="24"/>
+                <w:szCs w:val="24"/>
+              </w:rPr>
+            </w:pPr>
+            <w:r>
+              <w:rPr>
+                <w:rFonts w:eastAsia="Calibri" w:cstheme="minorHAnsi"/>
+                <w:sz w:val="24"/>
+                <w:szCs w:val="24"/>
+              </w:rPr>
+              <w:t xml:space="preserve">Um novo aluno é adicionado ao sistema. Manter a seguinte informação de contato dos alunos: Nome, Endereço, Cidade, Estado, Telefone. "Manter" significa que podem ser feitas 4 operações (ou CRUD): </w:t>
+            </w:r>
+            <w:proofErr w:type="spellStart"/>
+            <w:r>
+              <w:rPr>
+                <w:rFonts w:eastAsia="Calibri" w:cstheme="minorHAnsi"/>
+                <w:sz w:val="24"/>
+                <w:szCs w:val="24"/>
+              </w:rPr>
+              <w:t>Create</w:t>
+            </w:r>
+            <w:proofErr w:type="spellEnd"/>
+            <w:r>
+              <w:rPr>
+                <w:rFonts w:eastAsia="Calibri" w:cstheme="minorHAnsi"/>
+                <w:sz w:val="24"/>
+                <w:szCs w:val="24"/>
+              </w:rPr>
+              <w:t xml:space="preserve">, </w:t>
+            </w:r>
+            <w:proofErr w:type="spellStart"/>
+            <w:r>
+              <w:rPr>
+                <w:rFonts w:eastAsia="Calibri" w:cstheme="minorHAnsi"/>
+                <w:sz w:val="24"/>
+                <w:szCs w:val="24"/>
+              </w:rPr>
+              <w:t>Read</w:t>
+            </w:r>
+            <w:proofErr w:type="spellEnd"/>
+            <w:r>
+              <w:rPr>
+                <w:rFonts w:eastAsia="Calibri" w:cstheme="minorHAnsi"/>
+                <w:sz w:val="24"/>
+                <w:szCs w:val="24"/>
+              </w:rPr>
+              <w:t>, Update, Delete</w:t>
+            </w:r>
+            <w:r>
+              <w:rPr>
+                <w:rFonts w:eastAsia="Calibri" w:cstheme="minorHAnsi"/>
+                <w:sz w:val="24"/>
+                <w:szCs w:val="24"/>
+              </w:rPr>
+              <w:t>.</w:t>
+            </w:r>
+          </w:p>
+        </w:tc>
+      </w:tr>
+      <w:tr>
+        <w:tc>
+          <w:tcPr>
+            <w:tcW w:w="4508" w:type="dxa"/>
+          </w:tcPr>
+          <w:p>
+            <w:pPr>
+              <w:spacing w:line="276" w:lineRule="auto"/>
+              <w:jc w:val="both"/>
+              <w:rPr>
+                <w:rFonts w:eastAsia="Calibri" w:cstheme="minorHAnsi"/>
+                <w:sz w:val="24"/>
+                <w:szCs w:val="24"/>
+              </w:rPr>
+            </w:pPr>
+            <w:r>
+              <w:rPr>
+                <w:rFonts w:eastAsia="Calibri" w:cstheme="minorHAnsi"/>
+                <w:sz w:val="24"/>
+                <w:szCs w:val="24"/>
+              </w:rPr>
+              <w:t xml:space="preserve">Alterar estado "matriculado" do cadastro </w:t>
+            </w:r>
+          </w:p>
+        </w:tc>
+        <w:tc>
+          <w:tcPr>
+            <w:tcW w:w="4508" w:type="dxa"/>
+          </w:tcPr>
+          <w:p>
+            <w:pPr>
+              <w:spacing w:line="276" w:lineRule="auto"/>
+              <w:jc w:val="both"/>
+              <w:rPr>
+                <w:rFonts w:eastAsia="Calibri" w:cstheme="minorHAnsi"/>
+                <w:sz w:val="24"/>
+                <w:szCs w:val="24"/>
+              </w:rPr>
+            </w:pPr>
+            <w:r>
+              <w:rPr>
+                <w:rFonts w:eastAsia="Calibri" w:cstheme="minorHAnsi"/>
+                <w:sz w:val="24"/>
+                <w:szCs w:val="24"/>
+              </w:rPr>
+              <w:t>Uma pessoa cadastrada poderá ser aluna ou não. Deve-se manter a data de matrícula e a data em que o aluno deixa de ser aluno, data de vencimento da matrícula (mas sem eliminar o cadastro). Não se deve remover um registro se a pessoa ainda for aluno (tipicamente, você não joga fora seu cadastro, mesmo depois que alguém deixa de ser aluno!)</w:t>
+            </w:r>
+            <w:r>
+              <w:rPr>
+                <w:rFonts w:eastAsia="Calibri" w:cstheme="minorHAnsi"/>
+                <w:sz w:val="24"/>
+                <w:szCs w:val="24"/>
+              </w:rPr>
+              <w:t>.</w:t>
+            </w:r>
+          </w:p>
+        </w:tc>
+      </w:tr>
+      <w:tr>
+        <w:tc>
+          <w:tcPr>
+            <w:tcW w:w="4508" w:type="dxa"/>
+          </w:tcPr>
+          <w:p>
+            <w:pPr>
+              <w:spacing w:line="276" w:lineRule="auto"/>
+              <w:jc w:val="both"/>
+              <w:rPr>
+                <w:rFonts w:eastAsia="Calibri" w:cstheme="minorHAnsi"/>
+                <w:sz w:val="24"/>
+                <w:szCs w:val="24"/>
+              </w:rPr>
+            </w:pPr>
+            <w:r>
+              <w:rPr>
+                <w:rFonts w:eastAsia="Calibri" w:cstheme="minorHAnsi"/>
+                <w:sz w:val="24"/>
+                <w:szCs w:val="24"/>
+              </w:rPr>
+              <w:t xml:space="preserve">Registrar pagamento </w:t>
+            </w:r>
+          </w:p>
+        </w:tc>
+        <w:tc>
+          <w:tcPr>
+            <w:tcW w:w="4508" w:type="dxa"/>
+          </w:tcPr>
+          <w:p>
+            <w:pPr>
+              <w:spacing w:line="276" w:lineRule="auto"/>
+              <w:jc w:val="both"/>
+              <w:rPr>
+                <w:rFonts w:eastAsia="Calibri" w:cstheme="minorHAnsi"/>
+                <w:sz w:val="24"/>
+                <w:szCs w:val="24"/>
+              </w:rPr>
+            </w:pPr>
+            <w:r>
+              <w:rPr>
+                <w:rFonts w:eastAsia="Calibri" w:cstheme="minorHAnsi"/>
+                <w:sz w:val="24"/>
+                <w:szCs w:val="24"/>
+              </w:rPr>
+              <w:t>Registrar todos os pagamentos feitos pelo aluno (valor, data, tipo). Cada pagamento tem um tipo. Não precisa fazer cadastro de novos tipos de pagamentos. Os tipos de</w:t>
+            </w:r>
+            <w:r>
+              <w:t xml:space="preserve"> </w:t>
+            </w:r>
+            <w:r>
+              <w:rPr>
+                <w:rFonts w:eastAsia="Calibri" w:cstheme="minorHAnsi"/>
+                <w:sz w:val="24"/>
+                <w:szCs w:val="24"/>
+              </w:rPr>
+              <w:t>pagamentos podem ser dinheiro ou cartão.</w:t>
+            </w:r>
+          </w:p>
+        </w:tc>
+      </w:tr>
+    </w:tbl>
+    <w:p>
+      <w:pPr>
+        <w:spacing w:after="0" w:line="276" w:lineRule="auto"/>
+        <w:jc w:val="both"/>
+        <w:rPr>
+          <w:rFonts w:eastAsia="Calibri" w:cstheme="minorHAnsi"/>
+          <w:sz w:val="24"/>
+          <w:szCs w:val="24"/>
+        </w:rPr>
+      </w:pPr>
+    </w:p>
+    <w:p>
+      <w:pPr>
+        <w:spacing w:after="0" w:line="276" w:lineRule="auto"/>
+        <w:jc w:val="both"/>
+        <w:rPr>
+          <w:rFonts w:eastAsia="Calibri" w:cstheme="minorHAnsi"/>
+          <w:sz w:val="24"/>
+          <w:szCs w:val="24"/>
+        </w:rPr>
+      </w:pPr>
+    </w:p>
+    <w:p>
+      <w:pPr>
+        <w:spacing w:after="0" w:line="276" w:lineRule="auto"/>
+        <w:jc w:val="both"/>
+        <w:rPr>
+          <w:rFonts w:eastAsia="Calibri" w:cstheme="minorHAnsi"/>
+          <w:sz w:val="24"/>
+          <w:szCs w:val="24"/>
+        </w:rPr>
+      </w:pPr>
+    </w:p>
+    <w:p>
+      <w:pPr>
+        <w:spacing w:after="0" w:line="276" w:lineRule="auto"/>
+        <w:jc w:val="both"/>
+        <w:rPr>
+          <w:rFonts w:eastAsia="Calibri" w:cstheme="minorHAnsi"/>
+          <w:sz w:val="24"/>
+          <w:szCs w:val="24"/>
+        </w:rPr>
+      </w:pPr>
+    </w:p>
+    <w:p>
+      <w:pPr>
+        <w:spacing w:after="0" w:line="276" w:lineRule="auto"/>
+        <w:jc w:val="both"/>
+        <w:rPr>
+          <w:rFonts w:eastAsia="Calibri" w:cstheme="minorHAnsi"/>
+          <w:sz w:val="24"/>
+          <w:szCs w:val="24"/>
+        </w:rPr>
+      </w:pPr>
+    </w:p>
+    <w:p>
+      <w:pPr>
+        <w:spacing w:after="0" w:line="276" w:lineRule="auto"/>
+        <w:jc w:val="both"/>
+        <w:rPr>
+          <w:rFonts w:eastAsia="Calibri" w:cstheme="minorHAnsi"/>
+          <w:sz w:val="24"/>
+          <w:szCs w:val="24"/>
+        </w:rPr>
+      </w:pPr>
+    </w:p>
+    <w:p>
+      <w:pPr>
+        <w:spacing w:after="0" w:line="276" w:lineRule="auto"/>
+        <w:jc w:val="both"/>
+        <w:rPr>
+          <w:rFonts w:eastAsia="Calibri" w:cstheme="minorHAnsi"/>
+          <w:sz w:val="24"/>
+          <w:szCs w:val="24"/>
+        </w:rPr>
+      </w:pPr>
+    </w:p>
+    <w:p>
+      <w:pPr>
+        <w:spacing w:after="0" w:line="276" w:lineRule="auto"/>
+        <w:jc w:val="both"/>
+        <w:rPr>
+          <w:rFonts w:eastAsia="Calibri" w:cstheme="minorHAnsi"/>
           <w:sz w:val="24"/>
           <w:szCs w:val="24"/>
         </w:rPr>
@@ -2007,6 +2356,7 @@
         <w:rPr>
           <w:rFonts w:eastAsia="Calibri"/>
         </w:rPr>
+        <w:lastRenderedPageBreak/>
         <w:t>Design do usuário</w:t>
       </w:r>
       <w:bookmarkEnd w:id="1"/>
@@ -2035,6 +2385,390 @@
           <w:rFonts w:eastAsia="Calibri"/>
         </w:rPr>
         <w:t xml:space="preserve"> </w:t>
+      </w:r>
+    </w:p>
+    <w:p>
+      <w:pPr>
+        <w:spacing w:after="0" w:line="276" w:lineRule="auto"/>
+        <w:ind w:firstLine="360"/>
+        <w:jc w:val="both"/>
+        <w:rPr>
+          <w:rFonts w:eastAsia="Calibri"/>
+          <w:sz w:val="24"/>
+          <w:szCs w:val="24"/>
+        </w:rPr>
+      </w:pPr>
+      <w:r>
+        <w:rPr>
+          <w:rFonts w:eastAsia="Calibri"/>
+          <w:sz w:val="24"/>
+          <w:szCs w:val="24"/>
+        </w:rPr>
+        <w:t xml:space="preserve">Para o desenvolvimento rápido de um protótipo para a validação do cliente, foi utilizado o modelo de projeto MTV (Model, </w:t>
+      </w:r>
+      <w:proofErr w:type="spellStart"/>
+      <w:r>
+        <w:rPr>
+          <w:rFonts w:eastAsia="Calibri"/>
+          <w:sz w:val="24"/>
+          <w:szCs w:val="24"/>
+        </w:rPr>
+        <w:t>Templates</w:t>
+      </w:r>
+      <w:proofErr w:type="spellEnd"/>
+      <w:r>
+        <w:rPr>
+          <w:rFonts w:eastAsia="Calibri"/>
+          <w:sz w:val="24"/>
+          <w:szCs w:val="24"/>
+        </w:rPr>
+        <w:t xml:space="preserve"> e </w:t>
+      </w:r>
+      <w:proofErr w:type="spellStart"/>
+      <w:r>
+        <w:rPr>
+          <w:rFonts w:eastAsia="Calibri"/>
+          <w:sz w:val="24"/>
+          <w:szCs w:val="24"/>
+        </w:rPr>
+        <w:t>View</w:t>
+      </w:r>
+      <w:proofErr w:type="spellEnd"/>
+      <w:r>
+        <w:rPr>
+          <w:rFonts w:eastAsia="Calibri"/>
+          <w:sz w:val="24"/>
+          <w:szCs w:val="24"/>
+        </w:rPr>
+        <w:t xml:space="preserve">) em conjunto ao framework </w:t>
+      </w:r>
+      <w:proofErr w:type="spellStart"/>
+      <w:r>
+        <w:rPr>
+          <w:rFonts w:eastAsia="Calibri"/>
+          <w:i/>
+          <w:iCs/>
+          <w:sz w:val="24"/>
+          <w:szCs w:val="24"/>
+        </w:rPr>
+        <w:t>Flask</w:t>
+      </w:r>
+      <w:proofErr w:type="spellEnd"/>
+      <w:r>
+        <w:rPr>
+          <w:rFonts w:eastAsia="Calibri"/>
+          <w:sz w:val="24"/>
+          <w:szCs w:val="24"/>
+        </w:rPr>
+        <w:t xml:space="preserve"> e todas suas dependências</w:t>
+      </w:r>
+      <w:r>
+        <w:rPr>
+          <w:rFonts w:eastAsia="Calibri"/>
+          <w:sz w:val="24"/>
+          <w:szCs w:val="24"/>
+        </w:rPr>
+        <w:t>, buscando atingir o desenvolvimento rápido do projeto.</w:t>
+      </w:r>
+    </w:p>
+    <w:p>
+      <w:pPr>
+        <w:spacing w:after="0" w:line="276" w:lineRule="auto"/>
+        <w:ind w:firstLine="360"/>
+        <w:jc w:val="both"/>
+        <w:rPr>
+          <w:rFonts w:eastAsia="Calibri"/>
+          <w:sz w:val="24"/>
+          <w:szCs w:val="24"/>
+        </w:rPr>
+      </w:pPr>
+      <w:r>
+        <w:rPr>
+          <w:rFonts w:eastAsia="Calibri"/>
+          <w:sz w:val="24"/>
+          <w:szCs w:val="24"/>
+        </w:rPr>
+        <w:t>Deste mod</w:t>
+      </w:r>
+      <w:r>
+        <w:rPr>
+          <w:rFonts w:eastAsia="Calibri"/>
+          <w:sz w:val="24"/>
+          <w:szCs w:val="24"/>
+        </w:rPr>
+        <w:t xml:space="preserve">o, foram desenvolvidos seguindo a estrutura de projeto menciona </w:t>
+      </w:r>
+      <w:r>
+        <w:rPr>
+          <w:rFonts w:eastAsia="Calibri"/>
+          <w:sz w:val="24"/>
+          <w:szCs w:val="24"/>
+        </w:rPr>
+        <w:t xml:space="preserve">4 arquivos bases para testar a viabilidade de execução do escopo mencionado no tópico 1.1, sendo 2 </w:t>
+      </w:r>
+      <w:proofErr w:type="gramStart"/>
+      <w:r>
+        <w:rPr>
+          <w:rFonts w:eastAsia="Calibri"/>
+          <w:sz w:val="24"/>
+          <w:szCs w:val="24"/>
+        </w:rPr>
+        <w:t>destes referente</w:t>
+      </w:r>
+      <w:proofErr w:type="gramEnd"/>
+      <w:r>
+        <w:rPr>
+          <w:rFonts w:eastAsia="Calibri"/>
+          <w:sz w:val="24"/>
+          <w:szCs w:val="24"/>
+        </w:rPr>
+        <w:t xml:space="preserve"> a configuração do servidor </w:t>
+      </w:r>
+      <w:proofErr w:type="spellStart"/>
+      <w:r>
+        <w:rPr>
+          <w:rFonts w:eastAsia="Calibri"/>
+          <w:i/>
+          <w:iCs/>
+          <w:sz w:val="24"/>
+          <w:szCs w:val="24"/>
+        </w:rPr>
+        <w:t>Flask</w:t>
+      </w:r>
+      <w:proofErr w:type="spellEnd"/>
+      <w:r>
+        <w:rPr>
+          <w:rFonts w:eastAsia="Calibri"/>
+          <w:sz w:val="24"/>
+          <w:szCs w:val="24"/>
+        </w:rPr>
+        <w:t xml:space="preserve"> e a integração das funcionabilidades, estes arquivos foram denominados de </w:t>
+      </w:r>
+      <w:r>
+        <w:rPr>
+          <w:rFonts w:eastAsia="Calibri"/>
+          <w:i/>
+          <w:iCs/>
+          <w:sz w:val="24"/>
+          <w:szCs w:val="24"/>
+        </w:rPr>
+        <w:t>app.py</w:t>
+      </w:r>
+      <w:r>
+        <w:rPr>
+          <w:rFonts w:eastAsia="Calibri"/>
+          <w:sz w:val="24"/>
+          <w:szCs w:val="24"/>
+        </w:rPr>
+        <w:t xml:space="preserve"> e </w:t>
+      </w:r>
+      <w:r>
+        <w:rPr>
+          <w:rFonts w:eastAsia="Calibri"/>
+          <w:i/>
+          <w:iCs/>
+          <w:sz w:val="24"/>
+          <w:szCs w:val="24"/>
+        </w:rPr>
+        <w:t>__init__.py</w:t>
+      </w:r>
+      <w:r>
+        <w:rPr>
+          <w:rFonts w:eastAsia="Calibri"/>
+          <w:i/>
+          <w:iCs/>
+          <w:sz w:val="24"/>
+          <w:szCs w:val="24"/>
+        </w:rPr>
+        <w:t xml:space="preserve">, </w:t>
+      </w:r>
+      <w:r>
+        <w:rPr>
+          <w:rFonts w:eastAsia="Calibri"/>
+          <w:sz w:val="24"/>
+          <w:szCs w:val="24"/>
+        </w:rPr>
+        <w:t xml:space="preserve">para o desenvolvimento das funcionabilidades e criação de rotas </w:t>
+      </w:r>
+      <w:r>
+        <w:rPr>
+          <w:rFonts w:eastAsia="Calibri"/>
+          <w:sz w:val="24"/>
+          <w:szCs w:val="24"/>
+        </w:rPr>
+        <w:t xml:space="preserve">foram criados mais 2 arquivos denominado </w:t>
+      </w:r>
+      <w:r>
+        <w:rPr>
+          <w:rFonts w:eastAsia="Calibri"/>
+          <w:i/>
+          <w:iCs/>
+          <w:sz w:val="24"/>
+          <w:szCs w:val="24"/>
+        </w:rPr>
+        <w:t>aluno_view.py</w:t>
+      </w:r>
+      <w:r>
+        <w:rPr>
+          <w:rFonts w:eastAsia="Calibri"/>
+          <w:sz w:val="24"/>
+          <w:szCs w:val="24"/>
+        </w:rPr>
+        <w:t xml:space="preserve"> e </w:t>
+      </w:r>
+      <w:r>
+        <w:rPr>
+          <w:rFonts w:eastAsia="Calibri"/>
+          <w:i/>
+          <w:iCs/>
+          <w:sz w:val="24"/>
+          <w:szCs w:val="24"/>
+        </w:rPr>
+        <w:t>aluno_rotas.py</w:t>
+      </w:r>
+      <w:r>
+        <w:rPr>
+          <w:rFonts w:eastAsia="Calibri"/>
+          <w:i/>
+          <w:iCs/>
+          <w:sz w:val="24"/>
+          <w:szCs w:val="24"/>
+        </w:rPr>
+        <w:t xml:space="preserve">. </w:t>
+      </w:r>
+    </w:p>
+    <w:p>
+      <w:pPr>
+        <w:spacing w:after="0" w:line="276" w:lineRule="auto"/>
+        <w:ind w:firstLine="360"/>
+        <w:jc w:val="both"/>
+        <w:rPr>
+          <w:rFonts w:eastAsia="Calibri"/>
+          <w:sz w:val="24"/>
+          <w:szCs w:val="24"/>
+        </w:rPr>
+      </w:pPr>
+      <w:r>
+        <w:rPr>
+          <w:rFonts w:eastAsia="Calibri"/>
+          <w:sz w:val="24"/>
+          <w:szCs w:val="24"/>
+        </w:rPr>
+        <w:t xml:space="preserve">Do ponto de vista técnico, alguns detalhes são relevantes, para a realização de testes foi criado um ambiente de desenvolvimento no </w:t>
+      </w:r>
+      <w:proofErr w:type="spellStart"/>
+      <w:r>
+        <w:rPr>
+          <w:rFonts w:eastAsia="Calibri"/>
+          <w:i/>
+          <w:iCs/>
+          <w:sz w:val="24"/>
+          <w:szCs w:val="24"/>
+        </w:rPr>
+        <w:t>Flask</w:t>
+      </w:r>
+      <w:proofErr w:type="spellEnd"/>
+      <w:r>
+        <w:rPr>
+          <w:rFonts w:eastAsia="Calibri"/>
+          <w:sz w:val="24"/>
+          <w:szCs w:val="24"/>
+        </w:rPr>
+        <w:t xml:space="preserve"> no </w:t>
+      </w:r>
+      <w:r>
+        <w:rPr>
+          <w:rFonts w:eastAsia="Calibri"/>
+          <w:i/>
+          <w:iCs/>
+          <w:sz w:val="24"/>
+          <w:szCs w:val="24"/>
+        </w:rPr>
+        <w:t>IP local na porta 8080</w:t>
+      </w:r>
+      <w:r>
+        <w:rPr>
+          <w:rFonts w:eastAsia="Calibri"/>
+          <w:sz w:val="24"/>
+          <w:szCs w:val="24"/>
+        </w:rPr>
+        <w:t xml:space="preserve"> e instanciado alguns </w:t>
+      </w:r>
+      <w:r>
+        <w:rPr>
+          <w:rFonts w:eastAsia="Calibri"/>
+          <w:i/>
+          <w:iCs/>
+          <w:sz w:val="24"/>
+          <w:szCs w:val="24"/>
+        </w:rPr>
+        <w:t>endpoints</w:t>
+      </w:r>
+      <w:r>
+        <w:rPr>
+          <w:rFonts w:eastAsia="Calibri"/>
+          <w:sz w:val="24"/>
+          <w:szCs w:val="24"/>
+        </w:rPr>
+        <w:t xml:space="preserve"> no modelo API que recebe dados em </w:t>
+      </w:r>
+      <w:proofErr w:type="spellStart"/>
+      <w:r>
+        <w:rPr>
+          <w:rFonts w:eastAsia="Calibri"/>
+          <w:i/>
+          <w:iCs/>
+          <w:sz w:val="24"/>
+          <w:szCs w:val="24"/>
+        </w:rPr>
+        <w:t>Json</w:t>
+      </w:r>
+      <w:proofErr w:type="spellEnd"/>
+      <w:r>
+        <w:rPr>
+          <w:rFonts w:eastAsia="Calibri"/>
+          <w:sz w:val="24"/>
+          <w:szCs w:val="24"/>
+        </w:rPr>
+        <w:t xml:space="preserve"> e retorna respostam também neste modelo.</w:t>
+      </w:r>
+    </w:p>
+    <w:p>
+      <w:pPr>
+        <w:spacing w:after="0" w:line="276" w:lineRule="auto"/>
+        <w:ind w:firstLine="360"/>
+        <w:jc w:val="both"/>
+        <w:rPr>
+          <w:rFonts w:eastAsia="Calibri"/>
+          <w:sz w:val="24"/>
+          <w:szCs w:val="24"/>
+        </w:rPr>
+      </w:pPr>
+      <w:r>
+        <w:rPr>
+          <w:rFonts w:eastAsia="Calibri"/>
+          <w:sz w:val="24"/>
+          <w:szCs w:val="24"/>
+        </w:rPr>
+        <w:t xml:space="preserve">Após o desenvolvimento do protótipo a partir dos modelos mencionados nos </w:t>
+      </w:r>
+      <w:proofErr w:type="gramStart"/>
+      <w:r>
+        <w:rPr>
+          <w:rFonts w:eastAsia="Calibri"/>
+          <w:sz w:val="24"/>
+          <w:szCs w:val="24"/>
+        </w:rPr>
+        <w:t>parágrafo anteriores</w:t>
+      </w:r>
+      <w:proofErr w:type="gramEnd"/>
+      <w:r>
+        <w:rPr>
+          <w:rFonts w:eastAsia="Calibri"/>
+          <w:sz w:val="24"/>
+          <w:szCs w:val="24"/>
+        </w:rPr>
+        <w:t>, foi entregue o protótipo do projeto para teste dos Stakeholders, e este já foi capaz de satisfazer duas das três principais exigências mencionadas no escopo do projeto.</w:t>
       </w:r>
     </w:p>
     <w:p>
@@ -3873,7 +4607,6 @@
   <w:style w:type="character" w:default="1" w:styleId="Fontepargpadro">
     <w:name w:val="Default Paragraph Font"/>
     <w:uiPriority w:val="1"/>
-    <w:semiHidden/>
     <w:unhideWhenUsed/>
   </w:style>
   <w:style w:type="table" w:default="1" w:styleId="Tabelanormal">
@@ -4383,12 +5116,9 @@
 </file>
 
 <file path=customXml/item1.xml><?xml version="1.0" encoding="utf-8"?>
-<?mso-contentType ?>
-<FormTemplates xmlns="http://schemas.microsoft.com/sharepoint/v3/contenttype/forms">
-  <Display>DocumentLibraryForm</Display>
-  <Edit>DocumentLibraryForm</Edit>
-  <New>DocumentLibraryForm</New>
-</FormTemplates>
+<p:properties xmlns:p="http://schemas.microsoft.com/office/2006/metadata/properties" xmlns:xsi="http://www.w3.org/2001/XMLSchema-instance" xmlns:pc="http://schemas.microsoft.com/office/infopath/2007/PartnerControls">
+  <documentManagement/>
+</p:properties>
 </file>
 
 <file path=customXml/item2.xml><?xml version="1.0" encoding="utf-8"?>
@@ -4524,9 +5254,12 @@
 </file>
 
 <file path=customXml/item3.xml><?xml version="1.0" encoding="utf-8"?>
-<p:properties xmlns:p="http://schemas.microsoft.com/office/2006/metadata/properties" xmlns:xsi="http://www.w3.org/2001/XMLSchema-instance" xmlns:pc="http://schemas.microsoft.com/office/infopath/2007/PartnerControls">
-  <documentManagement/>
-</p:properties>
+<?mso-contentType ?>
+<FormTemplates xmlns="http://schemas.microsoft.com/sharepoint/v3/contenttype/forms">
+  <Display>DocumentLibraryForm</Display>
+  <Edit>DocumentLibraryForm</Edit>
+  <New>DocumentLibraryForm</New>
+</FormTemplates>
 </file>
 
 <file path=customXml/item4.xml><?xml version="1.0" encoding="utf-8"?>
@@ -4534,9 +5267,10 @@
 </file>
 
 <file path=customXml/itemProps1.xml><?xml version="1.0" encoding="utf-8"?>
-<ds:datastoreItem xmlns:ds="http://schemas.openxmlformats.org/officeDocument/2006/customXml" ds:itemID="{35ABE880-50E4-4729-A46F-9855D7FB4EDD}">
+<ds:datastoreItem xmlns:ds="http://schemas.openxmlformats.org/officeDocument/2006/customXml" ds:itemID="{3698FCE8-4D4E-423D-A8D2-668AE45A7C79}">
   <ds:schemaRefs>
-    <ds:schemaRef ds:uri="http://schemas.microsoft.com/sharepoint/v3/contenttype/forms"/>
+    <ds:schemaRef ds:uri="http://schemas.microsoft.com/office/2006/metadata/properties"/>
+    <ds:schemaRef ds:uri="http://schemas.microsoft.com/office/infopath/2007/PartnerControls"/>
   </ds:schemaRefs>
 </ds:datastoreItem>
 </file>
@@ -4560,10 +5294,9 @@
 </file>
 
 <file path=customXml/itemProps3.xml><?xml version="1.0" encoding="utf-8"?>
-<ds:datastoreItem xmlns:ds="http://schemas.openxmlformats.org/officeDocument/2006/customXml" ds:itemID="{3698FCE8-4D4E-423D-A8D2-668AE45A7C79}">
+<ds:datastoreItem xmlns:ds="http://schemas.openxmlformats.org/officeDocument/2006/customXml" ds:itemID="{35ABE880-50E4-4729-A46F-9855D7FB4EDD}">
   <ds:schemaRefs>
-    <ds:schemaRef ds:uri="http://schemas.microsoft.com/office/2006/metadata/properties"/>
-    <ds:schemaRef ds:uri="http://schemas.microsoft.com/office/infopath/2007/PartnerControls"/>
+    <ds:schemaRef ds:uri="http://schemas.microsoft.com/sharepoint/v3/contenttype/forms"/>
   </ds:schemaRefs>
 </ds:datastoreItem>
 </file>

</xml_diff>

<commit_message>
Adição do Tópico 4 no Relatório
</commit_message>
<xml_diff>
--- a/RELATÓRIO_RAD - Projeto Cross Training.docx
+++ b/RELATÓRIO_RAD - Projeto Cross Training.docx
@@ -403,21 +403,51 @@
         <w:jc w:val="center"/>
         <w:rPr>
           <w:rFonts w:eastAsia="Calibri"/>
-          <w:b/>
-          <w:bCs/>
-          <w:sz w:val="24"/>
-          <w:szCs w:val="24"/>
-        </w:rPr>
-      </w:pPr>
-      <w:r>
-        <w:rPr>
-          <w:rFonts w:eastAsia="Calibri"/>
-          <w:b/>
-          <w:bCs/>
+          <w:b w:val="1"/>
+          <w:bCs w:val="1"/>
+          <w:sz w:val="24"/>
+          <w:szCs w:val="24"/>
+        </w:rPr>
+      </w:pPr>
+      <w:r>
+        <w:rPr>
+          <w:rFonts w:eastAsia="Calibri"/>
+          <w:b w:val="1"/>
+          <w:bCs w:val="1"/>
           <w:sz w:val="24"/>
           <w:szCs w:val="24"/>
         </w:rPr>
         <w:t>Lian</w:t>
+      </w:r>
+      <w:r>
+        <w:rPr>
+          <w:rFonts w:eastAsia="Calibri"/>
+          <w:b w:val="1"/>
+          <w:bCs w:val="1"/>
+          <w:sz w:val="24"/>
+          <w:szCs w:val="24"/>
+        </w:rPr>
+        <w:t xml:space="preserve"> Wille Matos da </w:t>
+      </w:r>
+      <w:r>
+        <w:rPr>
+          <w:rFonts w:eastAsia="Calibri"/>
+          <w:b w:val="1"/>
+          <w:bCs w:val="1"/>
+          <w:sz w:val="24"/>
+          <w:szCs w:val="24"/>
+        </w:rPr>
+        <w:t>Silva</w:t>
+      </w:r>
+      <w:r>
+        <w:rPr>
+          <w:rFonts w:eastAsia="Calibri"/>
+          <w:b w:val="1"/>
+          <w:bCs w:val="1"/>
+          <w:sz w:val="24"/>
+          <w:szCs w:val="24"/>
+        </w:rPr>
+        <w:t xml:space="preserve"> Lino</w:t>
       </w:r>
     </w:p>
     <w:p>
@@ -672,23 +702,28 @@
     </w:p>
     <w:sdt>
       <w:sdtPr>
-        <w:rPr>
-          <w:rFonts w:asciiTheme="minorHAnsi" w:eastAsiaTheme="minorEastAsia" w:hAnsiTheme="minorHAnsi" w:cstheme="minorBidi"/>
-          <w:color w:val="auto"/>
-          <w:sz w:val="22"/>
-          <w:szCs w:val="22"/>
-          <w:lang w:eastAsia="en-US"/>
-        </w:rPr>
         <w:id w:val="211150907"/>
         <w:docPartObj>
           <w:docPartGallery w:val="Table of Contents"/>
           <w:docPartUnique/>
         </w:docPartObj>
+        <w:rPr>
+          <w:rFonts w:ascii="Calibri" w:hAnsi="Calibri" w:eastAsia="" w:cs="" w:asciiTheme="minorAscii" w:hAnsiTheme="minorAscii" w:eastAsiaTheme="minorEastAsia" w:cstheme="minorBidi"/>
+          <w:color w:val="auto"/>
+          <w:sz w:val="22"/>
+          <w:szCs w:val="22"/>
+          <w:lang w:eastAsia="en-US"/>
+        </w:rPr>
       </w:sdtPr>
       <w:sdtEndPr>
         <w:rPr>
-          <w:b/>
-          <w:bCs/>
+          <w:rFonts w:ascii="Calibri" w:hAnsi="Calibri" w:eastAsia="" w:cs="" w:asciiTheme="minorAscii" w:hAnsiTheme="minorAscii" w:eastAsiaTheme="minorEastAsia" w:cstheme="minorBidi"/>
+          <w:b w:val="1"/>
+          <w:bCs w:val="1"/>
+          <w:color w:val="auto"/>
+          <w:sz w:val="22"/>
+          <w:szCs w:val="22"/>
+          <w:lang w:eastAsia="en-US"/>
         </w:rPr>
       </w:sdtEndPr>
       <w:sdtContent>
@@ -726,7 +761,7 @@
           <w:r>
             <w:fldChar w:fldCharType="separate"/>
           </w:r>
-          <w:hyperlink w:anchor="_Toc199157243" w:history="1">
+          <w:hyperlink w:history="1" w:anchor="_Toc199157243">
             <w:r>
               <w:rPr>
                 <w:rStyle w:val="Hyperlink"/>
@@ -824,7 +859,7 @@
               <w14:ligatures w14:val="standardContextual"/>
             </w:rPr>
           </w:pPr>
-          <w:hyperlink w:anchor="_Toc199157244" w:history="1">
+          <w:hyperlink w:history="1" w:anchor="_Toc199157244">
             <w:r>
               <w:rPr>
                 <w:rStyle w:val="Hyperlink"/>
@@ -920,7 +955,7 @@
               <w14:ligatures w14:val="standardContextual"/>
             </w:rPr>
           </w:pPr>
-          <w:hyperlink w:anchor="_Toc199157245" w:history="1">
+          <w:hyperlink w:history="1" w:anchor="_Toc199157245">
             <w:r>
               <w:rPr>
                 <w:rStyle w:val="Hyperlink"/>
@@ -1016,7 +1051,7 @@
               <w14:ligatures w14:val="standardContextual"/>
             </w:rPr>
           </w:pPr>
-          <w:hyperlink w:anchor="_Toc199157246" w:history="1">
+          <w:hyperlink w:history="1" w:anchor="_Toc199157246">
             <w:r>
               <w:rPr>
                 <w:rStyle w:val="Hyperlink"/>
@@ -1112,7 +1147,7 @@
               <w14:ligatures w14:val="standardContextual"/>
             </w:rPr>
           </w:pPr>
-          <w:hyperlink w:anchor="_Toc199157247" w:history="1">
+          <w:hyperlink w:history="1" w:anchor="_Toc199157247">
             <w:r>
               <w:rPr>
                 <w:rStyle w:val="Hyperlink"/>
@@ -1208,7 +1243,7 @@
               <w14:ligatures w14:val="standardContextual"/>
             </w:rPr>
           </w:pPr>
-          <w:hyperlink w:anchor="_Toc199157248" w:history="1">
+          <w:hyperlink w:history="1" w:anchor="_Toc199157248">
             <w:r>
               <w:rPr>
                 <w:rStyle w:val="Hyperlink"/>
@@ -1304,7 +1339,7 @@
               <w14:ligatures w14:val="standardContextual"/>
             </w:rPr>
           </w:pPr>
-          <w:hyperlink w:anchor="_Toc199157249" w:history="1">
+          <w:hyperlink w:history="1" w:anchor="_Toc199157249">
             <w:r>
               <w:rPr>
                 <w:rStyle w:val="Hyperlink"/>
@@ -1400,7 +1435,7 @@
               <w14:ligatures w14:val="standardContextual"/>
             </w:rPr>
           </w:pPr>
-          <w:hyperlink w:anchor="_Toc199157250" w:history="1">
+          <w:hyperlink w:history="1" w:anchor="_Toc199157250">
             <w:r>
               <w:rPr>
                 <w:rStyle w:val="Hyperlink"/>
@@ -1496,7 +1531,7 @@
               <w14:ligatures w14:val="standardContextual"/>
             </w:rPr>
           </w:pPr>
-          <w:hyperlink w:anchor="_Toc199157251" w:history="1">
+          <w:hyperlink w:history="1" w:anchor="_Toc199157251">
             <w:r>
               <w:rPr>
                 <w:rStyle w:val="Hyperlink"/>
@@ -1592,7 +1627,7 @@
               <w14:ligatures w14:val="standardContextual"/>
             </w:rPr>
           </w:pPr>
-          <w:hyperlink w:anchor="_Toc199157252" w:history="1">
+          <w:hyperlink w:history="1" w:anchor="_Toc199157252">
             <w:r>
               <w:rPr>
                 <w:rStyle w:val="Hyperlink"/>
@@ -1688,7 +1723,7 @@
               <w14:ligatures w14:val="standardContextual"/>
             </w:rPr>
           </w:pPr>
-          <w:hyperlink w:anchor="_Toc199157253" w:history="1">
+          <w:hyperlink w:history="1" w:anchor="_Toc199157253">
             <w:r>
               <w:rPr>
                 <w:rStyle w:val="Hyperlink"/>
@@ -1782,7 +1817,7 @@
               <w14:ligatures w14:val="standardContextual"/>
             </w:rPr>
           </w:pPr>
-          <w:hyperlink w:anchor="_Toc199157254" w:history="1">
+          <w:hyperlink w:history="1" w:anchor="_Toc199157254">
             <w:r>
               <w:rPr>
                 <w:rStyle w:val="Hyperlink"/>
@@ -1899,7 +1934,7 @@
     <w:p>
       <w:pPr>
         <w:rPr>
-          <w:rFonts w:asciiTheme="majorHAnsi" w:eastAsia="Calibri" w:hAnsiTheme="majorHAnsi" w:cstheme="majorBidi"/>
+          <w:rFonts w:eastAsia="Calibri" w:asciiTheme="majorHAnsi" w:hAnsiTheme="majorHAnsi" w:cstheme="majorBidi"/>
           <w:color w:val="2F5496" w:themeColor="accent1" w:themeShade="BF"/>
           <w:sz w:val="32"/>
           <w:szCs w:val="32"/>
@@ -1929,7 +1964,7 @@
           <w:szCs w:val="24"/>
         </w:rPr>
       </w:pPr>
-      <w:bookmarkStart w:id="0" w:name="_Toc199157243"/>
+      <w:bookmarkStart w:name="_Toc199157243" w:id="0"/>
       <w:r>
         <w:rPr>
           <w:rFonts w:eastAsia="Calibri"/>
@@ -2351,7 +2386,7 @@
           <w:rFonts w:eastAsia="Calibri"/>
         </w:rPr>
       </w:pPr>
-      <w:bookmarkStart w:id="1" w:name="_Toc199157248"/>
+      <w:bookmarkStart w:name="_Toc199157248" w:id="1"/>
       <w:r>
         <w:rPr>
           <w:rFonts w:eastAsia="Calibri"/>
@@ -2372,7 +2407,7 @@
           <w:rFonts w:eastAsia="Calibri"/>
         </w:rPr>
       </w:pPr>
-      <w:bookmarkStart w:id="2" w:name="_Toc199157249"/>
+      <w:bookmarkStart w:name="_Toc199157249" w:id="2"/>
       <w:r>
         <w:rPr>
           <w:rFonts w:eastAsia="Calibri"/>
@@ -2752,16 +2787,30 @@
         </w:rPr>
         <w:t xml:space="preserve">Após o desenvolvimento do protótipo a partir dos modelos mencionados nos </w:t>
       </w:r>
-      <w:proofErr w:type="gramStart"/>
-      <w:r>
-        <w:rPr>
-          <w:rFonts w:eastAsia="Calibri"/>
-          <w:sz w:val="24"/>
-          <w:szCs w:val="24"/>
-        </w:rPr>
-        <w:t>parágrafo anteriores</w:t>
-      </w:r>
-      <w:proofErr w:type="gramEnd"/>
+      <w:r>
+        <w:rPr>
+          <w:rFonts w:eastAsia="Calibri"/>
+          <w:sz w:val="24"/>
+          <w:szCs w:val="24"/>
+        </w:rPr>
+        <w:t>parágrafo</w:t>
+      </w:r>
+      <w:r>
+        <w:rPr>
+          <w:rFonts w:eastAsia="Calibri"/>
+          <w:sz w:val="24"/>
+          <w:szCs w:val="24"/>
+        </w:rPr>
+        <w:t>s</w:t>
+      </w:r>
+      <w:r>
+        <w:rPr>
+          <w:rFonts w:eastAsia="Calibri"/>
+          <w:sz w:val="24"/>
+          <w:szCs w:val="24"/>
+        </w:rPr>
+        <w:t xml:space="preserve"> anteriores</w:t>
+      </w:r>
       <w:r>
         <w:rPr>
           <w:rFonts w:eastAsia="Calibri"/>
@@ -2795,7 +2844,7 @@
           <w:rFonts w:eastAsia="Calibri"/>
         </w:rPr>
       </w:pPr>
-      <w:bookmarkStart w:id="3" w:name="_Toc199157250"/>
+      <w:bookmarkStart w:name="_Toc199157250" w:id="3"/>
       <w:r>
         <w:rPr>
           <w:rFonts w:eastAsia="Calibri"/>
@@ -2804,7 +2853,7 @@
       </w:r>
       <w:bookmarkEnd w:id="3"/>
     </w:p>
-    <w:p>
+    <w:p w14:noSpellErr="1">
       <w:pPr>
         <w:pStyle w:val="Ttulo2"/>
         <w:numPr>
@@ -2815,7 +2864,7 @@
           <w:rFonts w:eastAsia="Calibri"/>
         </w:rPr>
       </w:pPr>
-      <w:bookmarkStart w:id="4" w:name="_Toc199157251"/>
+      <w:bookmarkStart w:name="_Toc199157251" w:id="4"/>
       <w:r>
         <w:rPr>
           <w:rFonts w:eastAsia="Calibri"/>
@@ -2823,6 +2872,61 @@
         <w:t>Refinando o protótipo e criando um entregável</w:t>
       </w:r>
       <w:bookmarkEnd w:id="4"/>
+    </w:p>
+    <w:p>
+      <w:pPr>
+        <w:pStyle w:val="Normal"/>
+      </w:pPr>
+    </w:p>
+    <w:p>
+      <w:pPr>
+        <w:pStyle w:val="Normal"/>
+      </w:pPr>
+    </w:p>
+    <w:p>
+      <w:pPr>
+        <w:pStyle w:val="Normal"/>
+      </w:pPr>
+    </w:p>
+    <w:p>
+      <w:pPr>
+        <w:pStyle w:val="Normal"/>
+      </w:pPr>
+    </w:p>
+    <w:p>
+      <w:pPr>
+        <w:pStyle w:val="Normal"/>
+      </w:pPr>
+    </w:p>
+    <w:p>
+      <w:pPr>
+        <w:pStyle w:val="Normal"/>
+      </w:pPr>
+    </w:p>
+    <w:p>
+      <w:pPr>
+        <w:pStyle w:val="Normal"/>
+      </w:pPr>
+    </w:p>
+    <w:p>
+      <w:pPr>
+        <w:pStyle w:val="Normal"/>
+      </w:pPr>
+    </w:p>
+    <w:p>
+      <w:pPr>
+        <w:pStyle w:val="Normal"/>
+      </w:pPr>
+    </w:p>
+    <w:p>
+      <w:pPr>
+        <w:pStyle w:val="Normal"/>
+      </w:pPr>
+    </w:p>
+    <w:p>
+      <w:pPr>
+        <w:pStyle w:val="Normal"/>
+      </w:pPr>
     </w:p>
     <w:p>
       <w:pPr>
@@ -2835,7 +2939,7 @@
           <w:rFonts w:eastAsia="Calibri"/>
         </w:rPr>
       </w:pPr>
-      <w:bookmarkStart w:id="5" w:name="_Toc199157252"/>
+      <w:bookmarkStart w:name="_Toc199157252" w:id="5"/>
       <w:r>
         <w:rPr>
           <w:rFonts w:eastAsia="Calibri"/>
@@ -2844,34 +2948,1371 @@
       </w:r>
       <w:bookmarkEnd w:id="5"/>
     </w:p>
-    <w:p>
+    <w:p w14:noSpellErr="1">
       <w:pPr>
         <w:pStyle w:val="Ttulo2"/>
         <w:numPr>
           <w:ilvl w:val="1"/>
           <w:numId w:val="5"/>
         </w:numPr>
-      </w:pPr>
-      <w:bookmarkStart w:id="6" w:name="_Toc199157253"/>
-      <w:r>
+        <w:rPr/>
+      </w:pPr>
+      <w:bookmarkStart w:name="_Toc199157253" w:id="6"/>
+      <w:r>
+        <w:rPr/>
         <w:t>Testes de integração</w:t>
       </w:r>
       <w:bookmarkEnd w:id="6"/>
     </w:p>
-    <w:p/>
-    <w:p>
+    <w:p>
+      <w:pPr>
+        <w:pStyle w:val="Normal"/>
+        <w:ind w:firstLine="708"/>
+        <w:rPr>
+          <w:rFonts w:ascii="Calibri" w:hAnsi="Calibri" w:eastAsia="Calibri" w:cs="Calibri"/>
+          <w:noProof w:val="0"/>
+          <w:sz w:val="22"/>
+          <w:szCs w:val="22"/>
+          <w:lang w:val="pt-BR"/>
+        </w:rPr>
+      </w:pPr>
+      <w:r>
+        <w:rPr/>
+        <w:t>Para checar os resultados obtidos</w:t>
+      </w:r>
+      <w:r>
+        <w:rPr/>
+        <w:t xml:space="preserve"> </w:t>
+      </w:r>
+      <w:r>
+        <w:rPr/>
+        <w:t>e a consistência dos dados enviados, foram realizad</w:t>
+      </w:r>
+      <w:r>
+        <w:rPr/>
+        <w:t xml:space="preserve">os </w:t>
+      </w:r>
+      <w:r>
+        <w:rPr/>
+        <w:t xml:space="preserve">testes de integração. </w:t>
+      </w:r>
+      <w:r>
+        <w:rPr>
+          <w:rFonts w:ascii="Calibri" w:hAnsi="Calibri" w:eastAsia="Calibri" w:cs="Calibri"/>
+          <w:noProof w:val="0"/>
+          <w:sz w:val="22"/>
+          <w:szCs w:val="22"/>
+          <w:lang w:val="pt-BR"/>
+        </w:rPr>
+        <w:t xml:space="preserve">O objetivo dos testes foi validar o funcionamento das rotas de alunos e pagamentos, bem como garantir a integridade dos dados e o comportamento esperado nas operações de criação, listagem, atualização, </w:t>
+      </w:r>
+      <w:r>
+        <w:rPr>
+          <w:rFonts w:ascii="Calibri" w:hAnsi="Calibri" w:eastAsia="Calibri" w:cs="Calibri"/>
+          <w:noProof w:val="0"/>
+          <w:sz w:val="22"/>
+          <w:szCs w:val="22"/>
+          <w:lang w:val="pt-BR"/>
+        </w:rPr>
+        <w:t>desmatrícula</w:t>
+      </w:r>
+      <w:r>
+        <w:rPr>
+          <w:rFonts w:ascii="Calibri" w:hAnsi="Calibri" w:eastAsia="Calibri" w:cs="Calibri"/>
+          <w:noProof w:val="0"/>
+          <w:sz w:val="22"/>
+          <w:szCs w:val="22"/>
+          <w:lang w:val="pt-BR"/>
+        </w:rPr>
+        <w:t xml:space="preserve"> e exclusão de registros</w:t>
+      </w:r>
+      <w:r>
+        <w:rPr>
+          <w:rFonts w:ascii="Calibri" w:hAnsi="Calibri" w:eastAsia="Calibri" w:cs="Calibri"/>
+          <w:noProof w:val="0"/>
+          <w:sz w:val="22"/>
+          <w:szCs w:val="22"/>
+          <w:lang w:val="pt-BR"/>
+        </w:rPr>
+        <w:t xml:space="preserve"> juntamente com as operações de registros de pagamento</w:t>
+      </w:r>
+      <w:r>
+        <w:rPr>
+          <w:rFonts w:ascii="Calibri" w:hAnsi="Calibri" w:eastAsia="Calibri" w:cs="Calibri"/>
+          <w:noProof w:val="0"/>
+          <w:sz w:val="22"/>
+          <w:szCs w:val="22"/>
+          <w:lang w:val="pt-BR"/>
+        </w:rPr>
+        <w:t xml:space="preserve">. Para isso, utilizou-se a extensão </w:t>
+      </w:r>
+      <w:r>
+        <w:rPr>
+          <w:rFonts w:ascii="Calibri" w:hAnsi="Calibri" w:eastAsia="Calibri" w:cs="Calibri"/>
+          <w:i w:val="1"/>
+          <w:iCs w:val="1"/>
+          <w:noProof w:val="0"/>
+          <w:sz w:val="22"/>
+          <w:szCs w:val="22"/>
+          <w:lang w:val="pt-BR"/>
+        </w:rPr>
+        <w:t xml:space="preserve">Thunder </w:t>
+      </w:r>
+      <w:r>
+        <w:rPr>
+          <w:rFonts w:ascii="Calibri" w:hAnsi="Calibri" w:eastAsia="Calibri" w:cs="Calibri"/>
+          <w:i w:val="1"/>
+          <w:iCs w:val="1"/>
+          <w:noProof w:val="0"/>
+          <w:sz w:val="22"/>
+          <w:szCs w:val="22"/>
+          <w:lang w:val="pt-BR"/>
+        </w:rPr>
+        <w:t>Client</w:t>
+      </w:r>
+      <w:r>
+        <w:rPr>
+          <w:rFonts w:ascii="Calibri" w:hAnsi="Calibri" w:eastAsia="Calibri" w:cs="Calibri"/>
+          <w:noProof w:val="0"/>
+          <w:sz w:val="22"/>
+          <w:szCs w:val="22"/>
+          <w:lang w:val="pt-BR"/>
+        </w:rPr>
+        <w:t xml:space="preserve">, integrada ao </w:t>
+      </w:r>
+      <w:r>
+        <w:rPr>
+          <w:rFonts w:ascii="Calibri" w:hAnsi="Calibri" w:eastAsia="Calibri" w:cs="Calibri"/>
+          <w:i w:val="1"/>
+          <w:iCs w:val="1"/>
+          <w:noProof w:val="0"/>
+          <w:sz w:val="22"/>
+          <w:szCs w:val="22"/>
+          <w:lang w:val="pt-BR"/>
+        </w:rPr>
+        <w:t>Visual Studio</w:t>
+      </w:r>
+      <w:r>
+        <w:rPr>
+          <w:rFonts w:ascii="Calibri" w:hAnsi="Calibri" w:eastAsia="Calibri" w:cs="Calibri"/>
+          <w:noProof w:val="0"/>
+          <w:sz w:val="22"/>
+          <w:szCs w:val="22"/>
+          <w:lang w:val="pt-BR"/>
+        </w:rPr>
+        <w:t xml:space="preserve"> </w:t>
+      </w:r>
+      <w:r>
+        <w:rPr>
+          <w:rFonts w:ascii="Calibri" w:hAnsi="Calibri" w:eastAsia="Calibri" w:cs="Calibri"/>
+          <w:i w:val="1"/>
+          <w:iCs w:val="1"/>
+          <w:noProof w:val="0"/>
+          <w:sz w:val="22"/>
+          <w:szCs w:val="22"/>
+          <w:lang w:val="pt-BR"/>
+        </w:rPr>
+        <w:t>Code</w:t>
+      </w:r>
+      <w:r>
+        <w:rPr>
+          <w:rFonts w:ascii="Calibri" w:hAnsi="Calibri" w:eastAsia="Calibri" w:cs="Calibri"/>
+          <w:noProof w:val="0"/>
+          <w:sz w:val="22"/>
+          <w:szCs w:val="22"/>
+          <w:lang w:val="pt-BR"/>
+        </w:rPr>
+        <w:t xml:space="preserve">, que permite simular requisições HTTP, possibilitando uma verificação detalhada do comportamento da </w:t>
+      </w:r>
+      <w:r>
+        <w:rPr>
+          <w:rFonts w:ascii="Calibri" w:hAnsi="Calibri" w:eastAsia="Calibri" w:cs="Calibri"/>
+          <w:i w:val="1"/>
+          <w:iCs w:val="1"/>
+          <w:noProof w:val="0"/>
+          <w:sz w:val="22"/>
+          <w:szCs w:val="22"/>
+          <w:lang w:val="pt-BR"/>
+        </w:rPr>
+        <w:t>API</w:t>
+      </w:r>
+      <w:r>
+        <w:rPr>
+          <w:rFonts w:ascii="Calibri" w:hAnsi="Calibri" w:eastAsia="Calibri" w:cs="Calibri"/>
+          <w:noProof w:val="0"/>
+          <w:sz w:val="22"/>
+          <w:szCs w:val="22"/>
+          <w:lang w:val="pt-BR"/>
+        </w:rPr>
+        <w:t>.</w:t>
+      </w:r>
+    </w:p>
+    <w:p>
+      <w:pPr>
+        <w:ind w:firstLine="708"/>
+      </w:pPr>
+      <w:r>
+        <w:rPr>
+          <w:rFonts w:ascii="Calibri" w:hAnsi="Calibri" w:eastAsia="Calibri" w:cs="Calibri"/>
+          <w:noProof w:val="0"/>
+          <w:sz w:val="22"/>
+          <w:szCs w:val="22"/>
+          <w:lang w:val="pt-BR"/>
+        </w:rPr>
+        <w:t xml:space="preserve">No módulo de alunos, foram testadas as rotas de criação, listagem, atualização, </w:t>
+      </w:r>
+      <w:r>
+        <w:rPr>
+          <w:rFonts w:ascii="Calibri" w:hAnsi="Calibri" w:eastAsia="Calibri" w:cs="Calibri"/>
+          <w:noProof w:val="0"/>
+          <w:sz w:val="22"/>
+          <w:szCs w:val="22"/>
+          <w:lang w:val="pt-BR"/>
+        </w:rPr>
+        <w:t>desmatrícula</w:t>
+      </w:r>
+      <w:r>
+        <w:rPr>
+          <w:rFonts w:ascii="Calibri" w:hAnsi="Calibri" w:eastAsia="Calibri" w:cs="Calibri"/>
+          <w:noProof w:val="0"/>
+          <w:sz w:val="22"/>
+          <w:szCs w:val="22"/>
+          <w:lang w:val="pt-BR"/>
+        </w:rPr>
+        <w:t xml:space="preserve"> e exclusão. O fluxo de criação de aluno foi validado com sucesso, onde os dados fornecidos foram corretamente armazenados no banco e as respostas da </w:t>
+      </w:r>
+      <w:r>
+        <w:rPr>
+          <w:rFonts w:ascii="Calibri" w:hAnsi="Calibri" w:eastAsia="Calibri" w:cs="Calibri"/>
+          <w:i w:val="1"/>
+          <w:iCs w:val="1"/>
+          <w:noProof w:val="0"/>
+          <w:sz w:val="22"/>
+          <w:szCs w:val="22"/>
+          <w:lang w:val="pt-BR"/>
+        </w:rPr>
+        <w:t xml:space="preserve">API </w:t>
+      </w:r>
+      <w:r>
+        <w:rPr>
+          <w:rFonts w:ascii="Calibri" w:hAnsi="Calibri" w:eastAsia="Calibri" w:cs="Calibri"/>
+          <w:noProof w:val="0"/>
+          <w:sz w:val="22"/>
+          <w:szCs w:val="22"/>
+          <w:lang w:val="pt-BR"/>
+        </w:rPr>
+        <w:t xml:space="preserve">confirmaram a operação </w:t>
+      </w:r>
+      <w:r>
+        <w:rPr>
+          <w:rFonts w:ascii="Calibri" w:hAnsi="Calibri" w:eastAsia="Calibri" w:cs="Calibri"/>
+          <w:noProof w:val="0"/>
+          <w:sz w:val="22"/>
+          <w:szCs w:val="22"/>
+          <w:lang w:val="pt-BR"/>
+        </w:rPr>
+        <w:t>apropriadamente</w:t>
+      </w:r>
+      <w:r>
+        <w:rPr>
+          <w:rFonts w:ascii="Calibri" w:hAnsi="Calibri" w:eastAsia="Calibri" w:cs="Calibri"/>
+          <w:noProof w:val="0"/>
+          <w:sz w:val="22"/>
+          <w:szCs w:val="22"/>
+          <w:lang w:val="pt-BR"/>
+        </w:rPr>
+        <w:t xml:space="preserve">. Na sequência, realizou-se a listagem dos alunos cadastrados, e os dados retornaram corretamente, incluindo os formatos de data </w:t>
+      </w:r>
+      <w:r>
+        <w:rPr>
+          <w:rFonts w:ascii="Calibri" w:hAnsi="Calibri" w:eastAsia="Calibri" w:cs="Calibri"/>
+          <w:noProof w:val="0"/>
+          <w:sz w:val="22"/>
+          <w:szCs w:val="22"/>
+          <w:lang w:val="pt-BR"/>
+        </w:rPr>
+        <w:t>em</w:t>
+      </w:r>
+      <w:r>
+        <w:rPr>
+          <w:rFonts w:ascii="Calibri" w:hAnsi="Calibri" w:eastAsia="Calibri" w:cs="Calibri"/>
+          <w:noProof w:val="0"/>
+          <w:sz w:val="22"/>
+          <w:szCs w:val="22"/>
+          <w:lang w:val="pt-BR"/>
+        </w:rPr>
+        <w:t xml:space="preserve"> </w:t>
+      </w:r>
+      <w:r>
+        <w:rPr>
+          <w:rFonts w:ascii="Calibri" w:hAnsi="Calibri" w:eastAsia="Calibri" w:cs="Calibri"/>
+          <w:noProof w:val="0"/>
+          <w:sz w:val="22"/>
+          <w:szCs w:val="22"/>
+          <w:lang w:val="pt-BR"/>
+        </w:rPr>
+        <w:t>“</w:t>
+      </w:r>
+      <w:r>
+        <w:rPr>
+          <w:rFonts w:ascii="Consolas" w:hAnsi="Consolas" w:eastAsia="Consolas" w:cs="Consolas"/>
+          <w:i w:val="1"/>
+          <w:iCs w:val="1"/>
+          <w:noProof w:val="0"/>
+          <w:sz w:val="22"/>
+          <w:szCs w:val="22"/>
+          <w:lang w:val="pt-BR"/>
+        </w:rPr>
+        <w:t>YYYY-MM-DD</w:t>
+      </w:r>
+      <w:r>
+        <w:rPr>
+          <w:rFonts w:ascii="Consolas" w:hAnsi="Consolas" w:eastAsia="Consolas" w:cs="Consolas"/>
+          <w:noProof w:val="0"/>
+          <w:sz w:val="22"/>
+          <w:szCs w:val="22"/>
+          <w:lang w:val="pt-BR"/>
+        </w:rPr>
+        <w:t>"</w:t>
+      </w:r>
+      <w:r>
+        <w:rPr>
+          <w:rFonts w:ascii="Calibri" w:hAnsi="Calibri" w:eastAsia="Calibri" w:cs="Calibri"/>
+          <w:noProof w:val="0"/>
+          <w:sz w:val="22"/>
+          <w:szCs w:val="22"/>
+          <w:lang w:val="pt-BR"/>
+        </w:rPr>
+        <w:t>,</w:t>
+      </w:r>
+      <w:r>
+        <w:rPr>
+          <w:rFonts w:ascii="Calibri" w:hAnsi="Calibri" w:eastAsia="Calibri" w:cs="Calibri"/>
+          <w:noProof w:val="0"/>
+          <w:sz w:val="22"/>
+          <w:szCs w:val="22"/>
+          <w:lang w:val="pt-BR"/>
+        </w:rPr>
+        <w:t xml:space="preserve"> </w:t>
+      </w:r>
+      <w:r>
+        <w:rPr>
+          <w:rFonts w:ascii="Calibri" w:hAnsi="Calibri" w:eastAsia="Calibri" w:cs="Calibri"/>
+          <w:noProof w:val="0"/>
+          <w:sz w:val="22"/>
+          <w:szCs w:val="22"/>
+          <w:lang w:val="pt-BR"/>
+        </w:rPr>
+        <w:t>demonstrando que o processo de serialização dos dados estava funcional.</w:t>
+      </w:r>
+    </w:p>
+    <w:p>
+      <w:pPr>
+        <w:ind w:firstLine="708"/>
+      </w:pPr>
+      <w:r>
+        <w:rPr>
+          <w:rFonts w:ascii="Calibri" w:hAnsi="Calibri" w:eastAsia="Calibri" w:cs="Calibri"/>
+          <w:noProof w:val="0"/>
+          <w:sz w:val="22"/>
+          <w:szCs w:val="22"/>
+          <w:lang w:val="pt-BR"/>
+        </w:rPr>
+        <w:t xml:space="preserve">O processo de atualização de informações de um aluno também foi validado, permitindo alterações sem a necessidade de reenviar todos os dados. A rota de </w:t>
+      </w:r>
+      <w:r>
+        <w:rPr>
+          <w:rFonts w:ascii="Calibri" w:hAnsi="Calibri" w:eastAsia="Calibri" w:cs="Calibri"/>
+          <w:noProof w:val="0"/>
+          <w:sz w:val="22"/>
+          <w:szCs w:val="22"/>
+          <w:lang w:val="pt-BR"/>
+        </w:rPr>
+        <w:t>desmatrícula</w:t>
+      </w:r>
+      <w:r>
+        <w:rPr>
+          <w:rFonts w:ascii="Calibri" w:hAnsi="Calibri" w:eastAsia="Calibri" w:cs="Calibri"/>
+          <w:noProof w:val="0"/>
+          <w:sz w:val="22"/>
+          <w:szCs w:val="22"/>
+          <w:lang w:val="pt-BR"/>
+        </w:rPr>
+        <w:t xml:space="preserve"> foi testada </w:t>
+      </w:r>
+      <w:r>
+        <w:rPr>
+          <w:rFonts w:ascii="Calibri" w:hAnsi="Calibri" w:eastAsia="Calibri" w:cs="Calibri"/>
+          <w:noProof w:val="0"/>
+          <w:sz w:val="22"/>
+          <w:szCs w:val="22"/>
+          <w:lang w:val="pt-BR"/>
+        </w:rPr>
+        <w:t xml:space="preserve">focando </w:t>
+      </w:r>
+      <w:r>
+        <w:rPr>
+          <w:rFonts w:ascii="Calibri" w:hAnsi="Calibri" w:eastAsia="Calibri" w:cs="Calibri"/>
+          <w:noProof w:val="0"/>
+          <w:sz w:val="22"/>
+          <w:szCs w:val="22"/>
+          <w:lang w:val="pt-BR"/>
+        </w:rPr>
+        <w:t xml:space="preserve">na lógica de negócio, que impede a </w:t>
+      </w:r>
+      <w:r>
+        <w:rPr>
+          <w:rFonts w:ascii="Calibri" w:hAnsi="Calibri" w:eastAsia="Calibri" w:cs="Calibri"/>
+          <w:noProof w:val="0"/>
+          <w:sz w:val="22"/>
+          <w:szCs w:val="22"/>
+          <w:lang w:val="pt-BR"/>
+        </w:rPr>
+        <w:t>desmatrícula</w:t>
+      </w:r>
+      <w:r>
+        <w:rPr>
+          <w:rFonts w:ascii="Calibri" w:hAnsi="Calibri" w:eastAsia="Calibri" w:cs="Calibri"/>
+          <w:noProof w:val="0"/>
+          <w:sz w:val="22"/>
+          <w:szCs w:val="22"/>
+          <w:lang w:val="pt-BR"/>
+        </w:rPr>
+        <w:t xml:space="preserve"> de um aluno que não possui matrícula ativa ou que já esteja desligado, retornando mensagens de erro adequadas quando estas situações ocorreram. Da mesma forma, a tentativa de excluir um aluno que ainda não estivesse previamente desligado foi bloqueada, exigindo que o aluno passe pelo processo de </w:t>
+      </w:r>
+      <w:r>
+        <w:rPr>
+          <w:rFonts w:ascii="Calibri" w:hAnsi="Calibri" w:eastAsia="Calibri" w:cs="Calibri"/>
+          <w:noProof w:val="0"/>
+          <w:sz w:val="22"/>
+          <w:szCs w:val="22"/>
+          <w:lang w:val="pt-BR"/>
+        </w:rPr>
+        <w:t>desmatrícula</w:t>
+      </w:r>
+      <w:r>
+        <w:rPr>
+          <w:rFonts w:ascii="Calibri" w:hAnsi="Calibri" w:eastAsia="Calibri" w:cs="Calibri"/>
+          <w:noProof w:val="0"/>
+          <w:sz w:val="22"/>
+          <w:szCs w:val="22"/>
+          <w:lang w:val="pt-BR"/>
+        </w:rPr>
+        <w:t xml:space="preserve"> antes da exclusão definitiva </w:t>
+      </w:r>
+      <w:r>
+        <w:rPr>
+          <w:rFonts w:ascii="Calibri" w:hAnsi="Calibri" w:eastAsia="Calibri" w:cs="Calibri"/>
+          <w:noProof w:val="0"/>
+          <w:sz w:val="22"/>
+          <w:szCs w:val="22"/>
+          <w:lang w:val="pt-BR"/>
+        </w:rPr>
+        <w:t>n</w:t>
+      </w:r>
+      <w:r>
+        <w:rPr>
+          <w:rFonts w:ascii="Calibri" w:hAnsi="Calibri" w:eastAsia="Calibri" w:cs="Calibri"/>
+          <w:noProof w:val="0"/>
+          <w:sz w:val="22"/>
+          <w:szCs w:val="22"/>
+          <w:lang w:val="pt-BR"/>
+        </w:rPr>
+        <w:t>o banco de dados.</w:t>
+      </w:r>
+    </w:p>
+    <w:p>
+      <w:pPr>
+        <w:spacing w:before="240" w:beforeAutospacing="off" w:after="240" w:afterAutospacing="off"/>
+        <w:ind w:firstLine="708"/>
+      </w:pPr>
+      <w:r>
+        <w:rPr>
+          <w:rFonts w:ascii="Calibri" w:hAnsi="Calibri" w:eastAsia="Calibri" w:cs="Calibri"/>
+          <w:noProof w:val="0"/>
+          <w:sz w:val="22"/>
+          <w:szCs w:val="22"/>
+          <w:lang w:val="pt-BR"/>
+        </w:rPr>
+        <w:t>Em relação ao módulo de pagamentos, os testes também demonstraram resultados.</w:t>
+      </w:r>
+      <w:r>
+        <w:rPr>
+          <w:rFonts w:ascii="Calibri" w:hAnsi="Calibri" w:eastAsia="Calibri" w:cs="Calibri"/>
+          <w:noProof w:val="0"/>
+          <w:sz w:val="22"/>
+          <w:szCs w:val="22"/>
+          <w:lang w:val="pt-BR"/>
+        </w:rPr>
+        <w:t xml:space="preserve"> </w:t>
+      </w:r>
+      <w:r>
+        <w:rPr>
+          <w:rFonts w:ascii="Calibri" w:hAnsi="Calibri" w:eastAsia="Calibri" w:cs="Calibri"/>
+          <w:noProof w:val="0"/>
+          <w:sz w:val="22"/>
+          <w:szCs w:val="22"/>
+          <w:lang w:val="pt-BR"/>
+        </w:rPr>
+        <w:t>A criação de um pagamento foi corretamente vinculada ao respectivo aluno, com a atualização automática do status do aluno, além do</w:t>
+      </w:r>
+      <w:r>
+        <w:rPr>
+          <w:rFonts w:ascii="Calibri" w:hAnsi="Calibri" w:eastAsia="Calibri" w:cs="Calibri"/>
+          <w:noProof w:val="0"/>
+          <w:sz w:val="22"/>
+          <w:szCs w:val="22"/>
+          <w:lang w:val="pt-BR"/>
+        </w:rPr>
+        <w:t xml:space="preserve"> </w:t>
+      </w:r>
+      <w:r>
+        <w:rPr>
+          <w:rFonts w:ascii="Calibri" w:hAnsi="Calibri" w:eastAsia="Calibri" w:cs="Calibri"/>
+          <w:noProof w:val="0"/>
+          <w:sz w:val="22"/>
+          <w:szCs w:val="22"/>
+          <w:lang w:val="pt-BR"/>
+        </w:rPr>
+        <w:t xml:space="preserve">ajuste das datas de matrícula e vencimento. </w:t>
+      </w:r>
+      <w:r>
+        <w:rPr>
+          <w:rFonts w:ascii="Calibri" w:hAnsi="Calibri" w:eastAsia="Calibri" w:cs="Calibri"/>
+          <w:noProof w:val="0"/>
+          <w:sz w:val="22"/>
+          <w:szCs w:val="22"/>
+          <w:lang w:val="pt-BR"/>
+        </w:rPr>
+        <w:t>A</w:t>
+      </w:r>
+      <w:r>
+        <w:rPr>
+          <w:rFonts w:ascii="Calibri" w:hAnsi="Calibri" w:eastAsia="Calibri" w:cs="Calibri"/>
+          <w:noProof w:val="0"/>
+          <w:sz w:val="22"/>
+          <w:szCs w:val="22"/>
+          <w:lang w:val="pt-BR"/>
+        </w:rPr>
+        <w:t xml:space="preserve"> cada novo pagamento, o sistema incrementa a data de vencimento em 30 dias, respeitando casos de alunos recém-matriculados </w:t>
+      </w:r>
+      <w:r>
+        <w:rPr>
+          <w:rFonts w:ascii="Calibri" w:hAnsi="Calibri" w:eastAsia="Calibri" w:cs="Calibri"/>
+          <w:noProof w:val="0"/>
+          <w:sz w:val="22"/>
+          <w:szCs w:val="22"/>
+          <w:lang w:val="pt-BR"/>
+        </w:rPr>
+        <w:t xml:space="preserve">e </w:t>
+      </w:r>
+      <w:r>
+        <w:rPr>
+          <w:rFonts w:ascii="Calibri" w:hAnsi="Calibri" w:eastAsia="Calibri" w:cs="Calibri"/>
+          <w:noProof w:val="0"/>
+          <w:sz w:val="22"/>
+          <w:szCs w:val="22"/>
+          <w:lang w:val="pt-BR"/>
+        </w:rPr>
+        <w:t>aqueles que já possuem pagamentos anteriores registrados.</w:t>
+      </w:r>
+    </w:p>
+    <w:p>
+      <w:pPr>
+        <w:spacing w:before="240" w:beforeAutospacing="off" w:after="240" w:afterAutospacing="off"/>
+        <w:ind w:firstLine="708"/>
+      </w:pPr>
+      <w:r>
+        <w:rPr>
+          <w:rFonts w:ascii="Calibri" w:hAnsi="Calibri" w:eastAsia="Calibri" w:cs="Calibri"/>
+          <w:noProof w:val="0"/>
+          <w:sz w:val="22"/>
+          <w:szCs w:val="22"/>
+          <w:lang w:val="pt-BR"/>
+        </w:rPr>
+        <w:t xml:space="preserve">As rotas de listagem de pagamentos funcionaram como esperado, trazendo </w:t>
+      </w:r>
+      <w:r>
+        <w:rPr>
+          <w:rFonts w:ascii="Calibri" w:hAnsi="Calibri" w:eastAsia="Calibri" w:cs="Calibri"/>
+          <w:noProof w:val="0"/>
+          <w:sz w:val="22"/>
+          <w:szCs w:val="22"/>
+          <w:lang w:val="pt-BR"/>
+        </w:rPr>
+        <w:t>as</w:t>
+      </w:r>
+      <w:r>
+        <w:rPr>
+          <w:rFonts w:ascii="Calibri" w:hAnsi="Calibri" w:eastAsia="Calibri" w:cs="Calibri"/>
+          <w:noProof w:val="0"/>
+          <w:sz w:val="22"/>
+          <w:szCs w:val="22"/>
+          <w:lang w:val="pt-BR"/>
+        </w:rPr>
+        <w:t xml:space="preserve"> transações associadas ao aluno consultado. Além disso, as funcionalidades de atualização e exclusão de pagamentos foram devidamente validadas, permitindo a correção de valores ou tipos de pagamento, bem como a remoção de registros, mantendo a consistência dos dados.</w:t>
+      </w:r>
+    </w:p>
+    <w:p>
+      <w:pPr>
+        <w:spacing w:before="240" w:beforeAutospacing="off" w:after="240" w:afterAutospacing="off"/>
+        <w:ind w:firstLine="708"/>
+      </w:pPr>
+      <w:r>
+        <w:rPr>
+          <w:rFonts w:ascii="Calibri" w:hAnsi="Calibri" w:eastAsia="Calibri" w:cs="Calibri"/>
+          <w:noProof w:val="0"/>
+          <w:sz w:val="22"/>
+          <w:szCs w:val="22"/>
+          <w:lang w:val="pt-BR"/>
+        </w:rPr>
+        <w:t>Durante todo o</w:t>
+      </w:r>
+      <w:r>
+        <w:rPr>
+          <w:rFonts w:ascii="Calibri" w:hAnsi="Calibri" w:eastAsia="Calibri" w:cs="Calibri"/>
+          <w:noProof w:val="0"/>
+          <w:sz w:val="22"/>
+          <w:szCs w:val="22"/>
+          <w:lang w:val="pt-BR"/>
+        </w:rPr>
+        <w:t xml:space="preserve"> processo de teste</w:t>
+      </w:r>
+      <w:r>
+        <w:rPr>
+          <w:rFonts w:ascii="Calibri" w:hAnsi="Calibri" w:eastAsia="Calibri" w:cs="Calibri"/>
+          <w:noProof w:val="0"/>
+          <w:sz w:val="22"/>
+          <w:szCs w:val="22"/>
+          <w:lang w:val="pt-BR"/>
+        </w:rPr>
+        <w:t xml:space="preserve"> restante</w:t>
+      </w:r>
+      <w:r>
+        <w:rPr>
+          <w:rFonts w:ascii="Calibri" w:hAnsi="Calibri" w:eastAsia="Calibri" w:cs="Calibri"/>
+          <w:noProof w:val="0"/>
+          <w:sz w:val="22"/>
+          <w:szCs w:val="22"/>
+          <w:lang w:val="pt-BR"/>
+        </w:rPr>
+        <w:t>, não foram identificados erros críticos, exceções não tratadas ou falhas no fluxo das operações. As mensagens de erro implementadas auxiliaram na compreensão dos motivos das operações inválidas, reforçando a robustez das validações</w:t>
+      </w:r>
+      <w:r>
+        <w:rPr>
+          <w:rFonts w:ascii="Calibri" w:hAnsi="Calibri" w:eastAsia="Calibri" w:cs="Calibri"/>
+          <w:noProof w:val="0"/>
+          <w:sz w:val="22"/>
+          <w:szCs w:val="22"/>
+          <w:lang w:val="pt-BR"/>
+        </w:rPr>
+        <w:t>. As relações entre alunos e pagamentos, também se comportaram de forma consistente, garantindo a integridade referencial.</w:t>
+      </w:r>
+    </w:p>
+    <w:p>
+      <w:pPr>
+        <w:spacing w:before="240" w:beforeAutospacing="off" w:after="240" w:afterAutospacing="off"/>
+        <w:ind w:firstLine="708"/>
+      </w:pPr>
+      <w:r>
+        <w:rPr>
+          <w:rFonts w:ascii="Calibri" w:hAnsi="Calibri" w:eastAsia="Calibri" w:cs="Calibri"/>
+          <w:noProof w:val="0"/>
+          <w:sz w:val="22"/>
+          <w:szCs w:val="22"/>
+          <w:lang w:val="pt-BR"/>
+        </w:rPr>
+        <w:t xml:space="preserve">Portanto, conclui-se que os testes realizados demonstraram que o sistema está funcionando de acordo com os requisitos esperados. As rotas </w:t>
+      </w:r>
+      <w:r>
+        <w:rPr>
+          <w:rFonts w:ascii="Calibri" w:hAnsi="Calibri" w:eastAsia="Calibri" w:cs="Calibri"/>
+          <w:noProof w:val="0"/>
+          <w:sz w:val="22"/>
+          <w:szCs w:val="22"/>
+          <w:lang w:val="pt-BR"/>
+        </w:rPr>
+        <w:t xml:space="preserve">operam </w:t>
+      </w:r>
+      <w:r>
+        <w:rPr>
+          <w:rFonts w:ascii="Calibri" w:hAnsi="Calibri" w:eastAsia="Calibri" w:cs="Calibri"/>
+          <w:noProof w:val="0"/>
+          <w:sz w:val="22"/>
+          <w:szCs w:val="22"/>
+          <w:lang w:val="pt-BR"/>
+        </w:rPr>
+        <w:t xml:space="preserve">corretamente, os dados estão sendo persistidos e </w:t>
+      </w:r>
+      <w:r>
+        <w:rPr>
+          <w:rFonts w:ascii="Calibri" w:hAnsi="Calibri" w:eastAsia="Calibri" w:cs="Calibri"/>
+          <w:noProof w:val="0"/>
+          <w:sz w:val="22"/>
+          <w:szCs w:val="22"/>
+          <w:lang w:val="pt-BR"/>
+        </w:rPr>
+        <w:t>atualizados de maneira adequada no banco de dados, e as regras de negócio implementadas estão sendo rigorosamente respeitadas.</w:t>
+      </w:r>
+    </w:p>
+    <w:p>
+      <w:pPr>
+        <w:spacing w:before="240" w:beforeAutospacing="off" w:after="240" w:afterAutospacing="off"/>
+        <w:ind w:firstLine="708"/>
+        <w:rPr>
+          <w:rFonts w:ascii="Calibri" w:hAnsi="Calibri" w:eastAsia="Calibri" w:cs="Calibri"/>
+          <w:noProof w:val="0"/>
+          <w:sz w:val="22"/>
+          <w:szCs w:val="22"/>
+          <w:lang w:val="pt-BR"/>
+        </w:rPr>
+      </w:pPr>
+    </w:p>
+    <w:p w14:noSpellErr="1">
       <w:pPr>
         <w:pStyle w:val="Ttulo2"/>
         <w:numPr>
           <w:ilvl w:val="1"/>
           <w:numId w:val="5"/>
         </w:numPr>
-      </w:pPr>
-      <w:bookmarkStart w:id="7" w:name="_Toc199157254"/>
-      <w:r>
+        <w:rPr/>
+      </w:pPr>
+      <w:bookmarkStart w:name="_Toc199157254" w:id="7"/>
+      <w:r>
+        <w:rPr/>
         <w:t>Implementação</w:t>
       </w:r>
       <w:bookmarkEnd w:id="7"/>
+    </w:p>
+    <w:p>
+      <w:pPr>
+        <w:pStyle w:val="Normal"/>
+        <w:spacing w:before="240" w:beforeAutospacing="off" w:after="240" w:afterAutospacing="off"/>
+        <w:ind w:firstLine="708"/>
+        <w:rPr>
+          <w:rFonts w:ascii="Calibri" w:hAnsi="Calibri" w:eastAsia="Calibri" w:cs="Calibri" w:asciiTheme="minorAscii" w:hAnsiTheme="minorAscii" w:eastAsiaTheme="minorAscii" w:cstheme="minorAscii"/>
+          <w:b w:val="0"/>
+          <w:bCs w:val="0"/>
+          <w:i w:val="0"/>
+          <w:iCs w:val="0"/>
+          <w:caps w:val="0"/>
+          <w:smallCaps w:val="0"/>
+          <w:noProof w:val="0"/>
+          <w:color w:val="000000" w:themeColor="text1" w:themeTint="FF" w:themeShade="FF"/>
+          <w:sz w:val="22"/>
+          <w:szCs w:val="22"/>
+          <w:lang w:val="pt-BR"/>
+        </w:rPr>
+      </w:pPr>
+      <w:r>
+        <w:rPr>
+          <w:rFonts w:ascii="Calibri" w:hAnsi="Calibri" w:eastAsia="Calibri" w:cs="Calibri" w:asciiTheme="minorAscii" w:hAnsiTheme="minorAscii" w:eastAsiaTheme="minorAscii" w:cstheme="minorAscii"/>
+          <w:b w:val="0"/>
+          <w:bCs w:val="0"/>
+          <w:i w:val="0"/>
+          <w:iCs w:val="0"/>
+          <w:caps w:val="0"/>
+          <w:smallCaps w:val="0"/>
+          <w:noProof w:val="0"/>
+          <w:color w:val="000000" w:themeColor="text1" w:themeTint="FF" w:themeShade="FF"/>
+          <w:sz w:val="22"/>
+          <w:szCs w:val="22"/>
+          <w:lang w:val="pt-BR"/>
+        </w:rPr>
+        <w:t xml:space="preserve">O processo de implementação do sistema começou com a etapa de identificação das necessidades para gerenciar alunos e controlar finanças. Decidiu-se que seria necessário criar uma </w:t>
+      </w:r>
+      <w:r>
+        <w:rPr>
+          <w:rFonts w:ascii="Calibri" w:hAnsi="Calibri" w:eastAsia="Calibri" w:cs="Calibri" w:asciiTheme="minorAscii" w:hAnsiTheme="minorAscii" w:eastAsiaTheme="minorAscii" w:cstheme="minorAscii"/>
+          <w:b w:val="0"/>
+          <w:bCs w:val="0"/>
+          <w:i w:val="1"/>
+          <w:iCs w:val="1"/>
+          <w:caps w:val="0"/>
+          <w:smallCaps w:val="0"/>
+          <w:noProof w:val="0"/>
+          <w:color w:val="000000" w:themeColor="text1" w:themeTint="FF" w:themeShade="FF"/>
+          <w:sz w:val="22"/>
+          <w:szCs w:val="22"/>
+          <w:lang w:val="pt-BR"/>
+        </w:rPr>
+        <w:t xml:space="preserve">API </w:t>
+      </w:r>
+      <w:r>
+        <w:rPr>
+          <w:rFonts w:ascii="Calibri" w:hAnsi="Calibri" w:eastAsia="Calibri" w:cs="Calibri" w:asciiTheme="minorAscii" w:hAnsiTheme="minorAscii" w:eastAsiaTheme="minorAscii" w:cstheme="minorAscii"/>
+          <w:b w:val="0"/>
+          <w:bCs w:val="0"/>
+          <w:i w:val="0"/>
+          <w:iCs w:val="0"/>
+          <w:caps w:val="0"/>
+          <w:smallCaps w:val="0"/>
+          <w:noProof w:val="0"/>
+          <w:color w:val="000000" w:themeColor="text1" w:themeTint="FF" w:themeShade="FF"/>
+          <w:sz w:val="22"/>
+          <w:szCs w:val="22"/>
+          <w:lang w:val="pt-BR"/>
+        </w:rPr>
+        <w:t>que possibilitasse o registro de alunos, controle de pagamentos e acompanhamento de status, como matrícula ativa, pendente ou cancelada.</w:t>
+      </w:r>
+      <w:r>
+        <w:br/>
+      </w:r>
+      <w:r>
+        <w:br/>
+      </w:r>
+      <w:r>
+        <w:tab/>
+      </w:r>
+      <w:r>
+        <w:rPr>
+          <w:rFonts w:ascii="Calibri" w:hAnsi="Calibri" w:eastAsia="Calibri" w:cs="Calibri" w:asciiTheme="minorAscii" w:hAnsiTheme="minorAscii" w:eastAsiaTheme="minorAscii" w:cstheme="minorAscii"/>
+          <w:b w:val="0"/>
+          <w:bCs w:val="0"/>
+          <w:i w:val="0"/>
+          <w:iCs w:val="0"/>
+          <w:caps w:val="0"/>
+          <w:smallCaps w:val="0"/>
+          <w:noProof w:val="0"/>
+          <w:color w:val="000000" w:themeColor="text1" w:themeTint="FF" w:themeShade="FF"/>
+          <w:sz w:val="22"/>
+          <w:szCs w:val="22"/>
+          <w:lang w:val="pt-BR"/>
+        </w:rPr>
+        <w:t xml:space="preserve">A primeira fase prática envolveu a definição da estrutura do banco de dados, utilizando </w:t>
+      </w:r>
+      <w:r>
+        <w:rPr>
+          <w:rFonts w:ascii="Calibri" w:hAnsi="Calibri" w:eastAsia="Calibri" w:cs="Calibri" w:asciiTheme="minorAscii" w:hAnsiTheme="minorAscii" w:eastAsiaTheme="minorAscii" w:cstheme="minorAscii"/>
+          <w:b w:val="0"/>
+          <w:bCs w:val="0"/>
+          <w:i w:val="1"/>
+          <w:iCs w:val="1"/>
+          <w:caps w:val="0"/>
+          <w:smallCaps w:val="0"/>
+          <w:noProof w:val="0"/>
+          <w:color w:val="000000" w:themeColor="text1" w:themeTint="FF" w:themeShade="FF"/>
+          <w:sz w:val="22"/>
+          <w:szCs w:val="22"/>
+          <w:lang w:val="pt-BR"/>
+        </w:rPr>
+        <w:t>SQLAlchemy</w:t>
+      </w:r>
+      <w:r>
+        <w:rPr>
+          <w:rFonts w:ascii="Calibri" w:hAnsi="Calibri" w:eastAsia="Calibri" w:cs="Calibri" w:asciiTheme="minorAscii" w:hAnsiTheme="minorAscii" w:eastAsiaTheme="minorAscii" w:cstheme="minorAscii"/>
+          <w:b w:val="0"/>
+          <w:bCs w:val="0"/>
+          <w:i w:val="1"/>
+          <w:iCs w:val="1"/>
+          <w:caps w:val="0"/>
+          <w:smallCaps w:val="0"/>
+          <w:noProof w:val="0"/>
+          <w:color w:val="000000" w:themeColor="text1" w:themeTint="FF" w:themeShade="FF"/>
+          <w:sz w:val="22"/>
+          <w:szCs w:val="22"/>
+          <w:lang w:val="pt-BR"/>
+        </w:rPr>
+        <w:t xml:space="preserve"> </w:t>
+      </w:r>
+      <w:r>
+        <w:rPr>
+          <w:rFonts w:ascii="Calibri" w:hAnsi="Calibri" w:eastAsia="Calibri" w:cs="Calibri" w:asciiTheme="minorAscii" w:hAnsiTheme="minorAscii" w:eastAsiaTheme="minorAscii" w:cstheme="minorAscii"/>
+          <w:b w:val="0"/>
+          <w:bCs w:val="0"/>
+          <w:i w:val="0"/>
+          <w:iCs w:val="0"/>
+          <w:caps w:val="0"/>
+          <w:smallCaps w:val="0"/>
+          <w:noProof w:val="0"/>
+          <w:color w:val="000000" w:themeColor="text1" w:themeTint="FF" w:themeShade="FF"/>
+          <w:sz w:val="22"/>
+          <w:szCs w:val="22"/>
+          <w:lang w:val="pt-BR"/>
+        </w:rPr>
+        <w:t xml:space="preserve">como </w:t>
+      </w:r>
+      <w:r>
+        <w:rPr>
+          <w:rFonts w:ascii="Calibri" w:hAnsi="Calibri" w:eastAsia="Calibri" w:cs="Calibri" w:asciiTheme="minorAscii" w:hAnsiTheme="minorAscii" w:eastAsiaTheme="minorAscii" w:cstheme="minorAscii"/>
+          <w:b w:val="0"/>
+          <w:bCs w:val="0"/>
+          <w:i w:val="1"/>
+          <w:iCs w:val="1"/>
+          <w:caps w:val="0"/>
+          <w:smallCaps w:val="0"/>
+          <w:noProof w:val="0"/>
+          <w:color w:val="000000" w:themeColor="text1" w:themeTint="FF" w:themeShade="FF"/>
+          <w:sz w:val="22"/>
+          <w:szCs w:val="22"/>
+          <w:lang w:val="pt-BR"/>
+        </w:rPr>
+        <w:t xml:space="preserve">ORM </w:t>
+      </w:r>
+      <w:r>
+        <w:rPr>
+          <w:rFonts w:ascii="Calibri" w:hAnsi="Calibri" w:eastAsia="Calibri" w:cs="Calibri" w:asciiTheme="minorAscii" w:hAnsiTheme="minorAscii" w:eastAsiaTheme="minorAscii" w:cstheme="minorAscii"/>
+          <w:b w:val="0"/>
+          <w:bCs w:val="0"/>
+          <w:i w:val="0"/>
+          <w:iCs w:val="0"/>
+          <w:caps w:val="0"/>
+          <w:smallCaps w:val="0"/>
+          <w:noProof w:val="0"/>
+          <w:color w:val="000000" w:themeColor="text1" w:themeTint="FF" w:themeShade="FF"/>
+          <w:sz w:val="22"/>
+          <w:szCs w:val="22"/>
+          <w:lang w:val="pt-BR"/>
+        </w:rPr>
+        <w:t xml:space="preserve">para facilitar o relacionamento entre tabelas e registros de forma orientada a objetos. Nessa fase, foram projetadas classes representando as tabelas principais: Aluno e Pagamento, onde cada atributo da classe equivalia a uma coluna no banco. O modelo considerou campos essenciais como nome, </w:t>
+      </w:r>
+      <w:r>
+        <w:rPr>
+          <w:rFonts w:ascii="Calibri" w:hAnsi="Calibri" w:eastAsia="Calibri" w:cs="Calibri" w:asciiTheme="minorAscii" w:hAnsiTheme="minorAscii" w:eastAsiaTheme="minorAscii" w:cstheme="minorAscii"/>
+          <w:b w:val="0"/>
+          <w:bCs w:val="0"/>
+          <w:i w:val="1"/>
+          <w:iCs w:val="1"/>
+          <w:caps w:val="0"/>
+          <w:smallCaps w:val="0"/>
+          <w:noProof w:val="0"/>
+          <w:color w:val="000000" w:themeColor="text1" w:themeTint="FF" w:themeShade="FF"/>
+          <w:sz w:val="22"/>
+          <w:szCs w:val="22"/>
+          <w:lang w:val="pt-BR"/>
+        </w:rPr>
+        <w:t>status</w:t>
+      </w:r>
+      <w:r>
+        <w:rPr>
+          <w:rFonts w:ascii="Calibri" w:hAnsi="Calibri" w:eastAsia="Calibri" w:cs="Calibri" w:asciiTheme="minorAscii" w:hAnsiTheme="minorAscii" w:eastAsiaTheme="minorAscii" w:cstheme="minorAscii"/>
+          <w:b w:val="0"/>
+          <w:bCs w:val="0"/>
+          <w:i w:val="0"/>
+          <w:iCs w:val="0"/>
+          <w:caps w:val="0"/>
+          <w:smallCaps w:val="0"/>
+          <w:noProof w:val="0"/>
+          <w:color w:val="000000" w:themeColor="text1" w:themeTint="FF" w:themeShade="FF"/>
+          <w:sz w:val="22"/>
+          <w:szCs w:val="22"/>
+          <w:lang w:val="pt-BR"/>
+        </w:rPr>
+        <w:t>, datas de matrícula, vencimento e desligamento para alunos, além de data, valor e tipo de pagamento na entidade Pagamento.</w:t>
+      </w:r>
+      <w:r>
+        <w:br/>
+      </w:r>
+      <w:r>
+        <w:br/>
+      </w:r>
+      <w:r>
+        <w:tab/>
+      </w:r>
+      <w:r>
+        <w:rPr>
+          <w:rFonts w:ascii="Calibri" w:hAnsi="Calibri" w:eastAsia="Calibri" w:cs="Calibri" w:asciiTheme="minorAscii" w:hAnsiTheme="minorAscii" w:eastAsiaTheme="minorAscii" w:cstheme="minorAscii"/>
+          <w:b w:val="0"/>
+          <w:bCs w:val="0"/>
+          <w:i w:val="0"/>
+          <w:iCs w:val="0"/>
+          <w:caps w:val="0"/>
+          <w:smallCaps w:val="0"/>
+          <w:noProof w:val="0"/>
+          <w:color w:val="000000" w:themeColor="text1" w:themeTint="FF" w:themeShade="FF"/>
+          <w:sz w:val="22"/>
+          <w:szCs w:val="22"/>
+          <w:lang w:val="pt-BR"/>
+        </w:rPr>
+        <w:t xml:space="preserve">Em seguida, foi iniciada a construção da </w:t>
+      </w:r>
+      <w:r>
+        <w:rPr>
+          <w:rFonts w:ascii="Calibri" w:hAnsi="Calibri" w:eastAsia="Calibri" w:cs="Calibri" w:asciiTheme="minorAscii" w:hAnsiTheme="minorAscii" w:eastAsiaTheme="minorAscii" w:cstheme="minorAscii"/>
+          <w:b w:val="0"/>
+          <w:bCs w:val="0"/>
+          <w:i w:val="1"/>
+          <w:iCs w:val="1"/>
+          <w:caps w:val="0"/>
+          <w:smallCaps w:val="0"/>
+          <w:noProof w:val="0"/>
+          <w:color w:val="000000" w:themeColor="text1" w:themeTint="FF" w:themeShade="FF"/>
+          <w:sz w:val="22"/>
+          <w:szCs w:val="22"/>
+          <w:lang w:val="pt-BR"/>
+        </w:rPr>
+        <w:t xml:space="preserve">API </w:t>
+      </w:r>
+      <w:r>
+        <w:rPr>
+          <w:rFonts w:ascii="Calibri" w:hAnsi="Calibri" w:eastAsia="Calibri" w:cs="Calibri" w:asciiTheme="minorAscii" w:hAnsiTheme="minorAscii" w:eastAsiaTheme="minorAscii" w:cstheme="minorAscii"/>
+          <w:b w:val="0"/>
+          <w:bCs w:val="0"/>
+          <w:i w:val="0"/>
+          <w:iCs w:val="0"/>
+          <w:caps w:val="0"/>
+          <w:smallCaps w:val="0"/>
+          <w:noProof w:val="0"/>
+          <w:color w:val="000000" w:themeColor="text1" w:themeTint="FF" w:themeShade="FF"/>
+          <w:sz w:val="22"/>
+          <w:szCs w:val="22"/>
+          <w:lang w:val="pt-BR"/>
+        </w:rPr>
+        <w:t xml:space="preserve">com o framework </w:t>
+      </w:r>
+      <w:r>
+        <w:rPr>
+          <w:rFonts w:ascii="Calibri" w:hAnsi="Calibri" w:eastAsia="Calibri" w:cs="Calibri" w:asciiTheme="minorAscii" w:hAnsiTheme="minorAscii" w:eastAsiaTheme="minorAscii" w:cstheme="minorAscii"/>
+          <w:b w:val="0"/>
+          <w:bCs w:val="0"/>
+          <w:i w:val="1"/>
+          <w:iCs w:val="1"/>
+          <w:caps w:val="0"/>
+          <w:smallCaps w:val="0"/>
+          <w:noProof w:val="0"/>
+          <w:color w:val="000000" w:themeColor="text1" w:themeTint="FF" w:themeShade="FF"/>
+          <w:sz w:val="22"/>
+          <w:szCs w:val="22"/>
+          <w:lang w:val="pt-BR"/>
+        </w:rPr>
+        <w:t>Flask</w:t>
+      </w:r>
+      <w:r>
+        <w:rPr>
+          <w:rFonts w:ascii="Calibri" w:hAnsi="Calibri" w:eastAsia="Calibri" w:cs="Calibri" w:asciiTheme="minorAscii" w:hAnsiTheme="minorAscii" w:eastAsiaTheme="minorAscii" w:cstheme="minorAscii"/>
+          <w:b w:val="0"/>
+          <w:bCs w:val="0"/>
+          <w:i w:val="0"/>
+          <w:iCs w:val="0"/>
+          <w:caps w:val="0"/>
+          <w:smallCaps w:val="0"/>
+          <w:noProof w:val="0"/>
+          <w:color w:val="000000" w:themeColor="text1" w:themeTint="FF" w:themeShade="FF"/>
+          <w:sz w:val="22"/>
+          <w:szCs w:val="22"/>
+          <w:lang w:val="pt-BR"/>
+        </w:rPr>
+        <w:t xml:space="preserve">. Criaram-se </w:t>
+      </w:r>
+      <w:r>
+        <w:rPr>
+          <w:rFonts w:ascii="Calibri" w:hAnsi="Calibri" w:eastAsia="Calibri" w:cs="Calibri" w:asciiTheme="minorAscii" w:hAnsiTheme="minorAscii" w:eastAsiaTheme="minorAscii" w:cstheme="minorAscii"/>
+          <w:b w:val="0"/>
+          <w:bCs w:val="0"/>
+          <w:i w:val="1"/>
+          <w:iCs w:val="1"/>
+          <w:caps w:val="0"/>
+          <w:smallCaps w:val="0"/>
+          <w:noProof w:val="0"/>
+          <w:color w:val="000000" w:themeColor="text1" w:themeTint="FF" w:themeShade="FF"/>
+          <w:sz w:val="22"/>
+          <w:szCs w:val="22"/>
+          <w:lang w:val="pt-BR"/>
+        </w:rPr>
+        <w:t>endpoints</w:t>
+      </w:r>
+      <w:r>
+        <w:rPr>
+          <w:rFonts w:ascii="Calibri" w:hAnsi="Calibri" w:eastAsia="Calibri" w:cs="Calibri" w:asciiTheme="minorAscii" w:hAnsiTheme="minorAscii" w:eastAsiaTheme="minorAscii" w:cstheme="minorAscii"/>
+          <w:b w:val="0"/>
+          <w:bCs w:val="0"/>
+          <w:i w:val="1"/>
+          <w:iCs w:val="1"/>
+          <w:caps w:val="0"/>
+          <w:smallCaps w:val="0"/>
+          <w:noProof w:val="0"/>
+          <w:color w:val="000000" w:themeColor="text1" w:themeTint="FF" w:themeShade="FF"/>
+          <w:sz w:val="22"/>
+          <w:szCs w:val="22"/>
+          <w:lang w:val="pt-BR"/>
+        </w:rPr>
+        <w:t xml:space="preserve"> REST </w:t>
+      </w:r>
+      <w:r>
+        <w:rPr>
+          <w:rFonts w:ascii="Calibri" w:hAnsi="Calibri" w:eastAsia="Calibri" w:cs="Calibri" w:asciiTheme="minorAscii" w:hAnsiTheme="minorAscii" w:eastAsiaTheme="minorAscii" w:cstheme="minorAscii"/>
+          <w:b w:val="0"/>
+          <w:bCs w:val="0"/>
+          <w:i w:val="0"/>
+          <w:iCs w:val="0"/>
+          <w:caps w:val="0"/>
+          <w:smallCaps w:val="0"/>
+          <w:noProof w:val="0"/>
+          <w:color w:val="000000" w:themeColor="text1" w:themeTint="FF" w:themeShade="FF"/>
+          <w:sz w:val="22"/>
+          <w:szCs w:val="22"/>
+          <w:lang w:val="pt-BR"/>
+        </w:rPr>
+        <w:t xml:space="preserve">que viabilizam operações </w:t>
+      </w:r>
+      <w:r>
+        <w:rPr>
+          <w:rFonts w:ascii="Calibri" w:hAnsi="Calibri" w:eastAsia="Calibri" w:cs="Calibri" w:asciiTheme="minorAscii" w:hAnsiTheme="minorAscii" w:eastAsiaTheme="minorAscii" w:cstheme="minorAscii"/>
+          <w:b w:val="0"/>
+          <w:bCs w:val="0"/>
+          <w:i w:val="1"/>
+          <w:iCs w:val="1"/>
+          <w:caps w:val="0"/>
+          <w:smallCaps w:val="0"/>
+          <w:noProof w:val="0"/>
+          <w:color w:val="000000" w:themeColor="text1" w:themeTint="FF" w:themeShade="FF"/>
+          <w:sz w:val="22"/>
+          <w:szCs w:val="22"/>
+          <w:lang w:val="pt-BR"/>
+        </w:rPr>
+        <w:t xml:space="preserve">CRUD </w:t>
+      </w:r>
+      <w:r>
+        <w:rPr>
+          <w:rFonts w:ascii="Calibri" w:hAnsi="Calibri" w:eastAsia="Calibri" w:cs="Calibri" w:asciiTheme="minorAscii" w:hAnsiTheme="minorAscii" w:eastAsiaTheme="minorAscii" w:cstheme="minorAscii"/>
+          <w:b w:val="0"/>
+          <w:bCs w:val="0"/>
+          <w:i w:val="0"/>
+          <w:iCs w:val="0"/>
+          <w:caps w:val="0"/>
+          <w:smallCaps w:val="0"/>
+          <w:noProof w:val="0"/>
+          <w:color w:val="000000" w:themeColor="text1" w:themeTint="FF" w:themeShade="FF"/>
+          <w:sz w:val="22"/>
+          <w:szCs w:val="22"/>
+          <w:lang w:val="pt-BR"/>
+        </w:rPr>
+        <w:t>para alunos, além de rotas específicas para gerenciar pagamentos. Durante essa fase, uma prioridade foi implementar regras de negócio que assegurassem a consistência dos dados. Por exemplo, ao processar um pagamento, o sistema precisava atualizar automaticamente o status do aluno para “matriculado”, além de registrar as datas de matrícula e calcular corretamente os vencimentos, conforme a situação</w:t>
+      </w:r>
+      <w:r>
+        <w:rPr>
+          <w:rFonts w:ascii="Calibri" w:hAnsi="Calibri" w:eastAsia="Calibri" w:cs="Calibri" w:asciiTheme="minorAscii" w:hAnsiTheme="minorAscii" w:eastAsiaTheme="minorAscii" w:cstheme="minorAscii"/>
+          <w:b w:val="0"/>
+          <w:bCs w:val="0"/>
+          <w:i w:val="0"/>
+          <w:iCs w:val="0"/>
+          <w:caps w:val="0"/>
+          <w:smallCaps w:val="0"/>
+          <w:noProof w:val="0"/>
+          <w:color w:val="000000" w:themeColor="text1" w:themeTint="FF" w:themeShade="FF"/>
+          <w:sz w:val="22"/>
+          <w:szCs w:val="22"/>
+          <w:lang w:val="pt-BR"/>
+        </w:rPr>
+        <w:t xml:space="preserve"> de cadastro</w:t>
+      </w:r>
+      <w:r>
+        <w:rPr>
+          <w:rFonts w:ascii="Calibri" w:hAnsi="Calibri" w:eastAsia="Calibri" w:cs="Calibri" w:asciiTheme="minorAscii" w:hAnsiTheme="minorAscii" w:eastAsiaTheme="minorAscii" w:cstheme="minorAscii"/>
+          <w:b w:val="0"/>
+          <w:bCs w:val="0"/>
+          <w:i w:val="0"/>
+          <w:iCs w:val="0"/>
+          <w:caps w:val="0"/>
+          <w:smallCaps w:val="0"/>
+          <w:noProof w:val="0"/>
+          <w:color w:val="000000" w:themeColor="text1" w:themeTint="FF" w:themeShade="FF"/>
+          <w:sz w:val="22"/>
+          <w:szCs w:val="22"/>
+          <w:lang w:val="pt-BR"/>
+        </w:rPr>
+        <w:t xml:space="preserve"> do aluno</w:t>
+      </w:r>
+      <w:r>
+        <w:rPr>
+          <w:rFonts w:ascii="Calibri" w:hAnsi="Calibri" w:eastAsia="Calibri" w:cs="Calibri" w:asciiTheme="minorAscii" w:hAnsiTheme="minorAscii" w:eastAsiaTheme="minorAscii" w:cstheme="minorAscii"/>
+          <w:b w:val="0"/>
+          <w:bCs w:val="0"/>
+          <w:i w:val="0"/>
+          <w:iCs w:val="0"/>
+          <w:caps w:val="0"/>
+          <w:smallCaps w:val="0"/>
+          <w:noProof w:val="0"/>
+          <w:color w:val="000000" w:themeColor="text1" w:themeTint="FF" w:themeShade="FF"/>
+          <w:sz w:val="22"/>
+          <w:szCs w:val="22"/>
+          <w:lang w:val="pt-BR"/>
+        </w:rPr>
+        <w:t>.</w:t>
+      </w:r>
+      <w:r>
+        <w:br/>
+      </w:r>
+      <w:r>
+        <w:br/>
+      </w:r>
+      <w:r>
+        <w:tab/>
+      </w:r>
+      <w:r>
+        <w:rPr>
+          <w:rFonts w:ascii="Calibri" w:hAnsi="Calibri" w:eastAsia="Calibri" w:cs="Calibri" w:asciiTheme="minorAscii" w:hAnsiTheme="minorAscii" w:eastAsiaTheme="minorAscii" w:cstheme="minorAscii"/>
+          <w:b w:val="0"/>
+          <w:bCs w:val="0"/>
+          <w:i w:val="0"/>
+          <w:iCs w:val="0"/>
+          <w:caps w:val="0"/>
+          <w:smallCaps w:val="0"/>
+          <w:noProof w:val="0"/>
+          <w:color w:val="000000" w:themeColor="text1" w:themeTint="FF" w:themeShade="FF"/>
+          <w:sz w:val="22"/>
+          <w:szCs w:val="22"/>
+          <w:lang w:val="pt-BR"/>
+        </w:rPr>
+        <w:t xml:space="preserve">Além disso, foi imposto um fluxo rigoroso de validação dos dados recebidos nas requisições. Foram feitas checagens para garantir que os campos essenciais estivessem adequadamente preenchidos, como o nome do aluno, o valor do pagamento e o tipo de transação financeira. As respostas da API foram organizadas para oferecer mensagens claras e diretas, facilitando a compreensão dos usuários e promovendo uma experiência mais eficiente durante o uso da aplicação. Os testes foram realizados de maneira incremental, validando cada </w:t>
+      </w:r>
+      <w:r>
+        <w:rPr>
+          <w:rFonts w:ascii="Calibri" w:hAnsi="Calibri" w:eastAsia="Calibri" w:cs="Calibri" w:asciiTheme="minorAscii" w:hAnsiTheme="minorAscii" w:eastAsiaTheme="minorAscii" w:cstheme="minorAscii"/>
+          <w:b w:val="0"/>
+          <w:bCs w:val="0"/>
+          <w:i w:val="1"/>
+          <w:iCs w:val="1"/>
+          <w:caps w:val="0"/>
+          <w:smallCaps w:val="0"/>
+          <w:noProof w:val="0"/>
+          <w:color w:val="000000" w:themeColor="text1" w:themeTint="FF" w:themeShade="FF"/>
+          <w:sz w:val="22"/>
+          <w:szCs w:val="22"/>
+          <w:lang w:val="pt-BR"/>
+        </w:rPr>
+        <w:t>endpoint</w:t>
+      </w:r>
+      <w:r>
+        <w:rPr>
+          <w:rFonts w:ascii="Calibri" w:hAnsi="Calibri" w:eastAsia="Calibri" w:cs="Calibri" w:asciiTheme="minorAscii" w:hAnsiTheme="minorAscii" w:eastAsiaTheme="minorAscii" w:cstheme="minorAscii"/>
+          <w:b w:val="0"/>
+          <w:bCs w:val="0"/>
+          <w:i w:val="1"/>
+          <w:iCs w:val="1"/>
+          <w:caps w:val="0"/>
+          <w:smallCaps w:val="0"/>
+          <w:noProof w:val="0"/>
+          <w:color w:val="000000" w:themeColor="text1" w:themeTint="FF" w:themeShade="FF"/>
+          <w:sz w:val="22"/>
+          <w:szCs w:val="22"/>
+          <w:lang w:val="pt-BR"/>
+        </w:rPr>
+        <w:t xml:space="preserve"> </w:t>
+      </w:r>
+      <w:r>
+        <w:rPr>
+          <w:rFonts w:ascii="Calibri" w:hAnsi="Calibri" w:eastAsia="Calibri" w:cs="Calibri" w:asciiTheme="minorAscii" w:hAnsiTheme="minorAscii" w:eastAsiaTheme="minorAscii" w:cstheme="minorAscii"/>
+          <w:b w:val="0"/>
+          <w:bCs w:val="0"/>
+          <w:i w:val="0"/>
+          <w:iCs w:val="0"/>
+          <w:caps w:val="0"/>
+          <w:smallCaps w:val="0"/>
+          <w:noProof w:val="0"/>
+          <w:color w:val="000000" w:themeColor="text1" w:themeTint="FF" w:themeShade="FF"/>
+          <w:sz w:val="22"/>
+          <w:szCs w:val="22"/>
+          <w:lang w:val="pt-BR"/>
+        </w:rPr>
+        <w:t>à medida que era implementado e corrigindo qualquer inconsistência que aparecesse.</w:t>
+      </w:r>
+      <w:r>
+        <w:br/>
+      </w:r>
+      <w:r>
+        <w:br/>
+      </w:r>
+      <w:r>
+        <w:tab/>
+      </w:r>
+      <w:r>
+        <w:rPr>
+          <w:rFonts w:ascii="Calibri" w:hAnsi="Calibri" w:eastAsia="Calibri" w:cs="Calibri" w:asciiTheme="minorAscii" w:hAnsiTheme="minorAscii" w:eastAsiaTheme="minorAscii" w:cstheme="minorAscii"/>
+          <w:b w:val="0"/>
+          <w:bCs w:val="0"/>
+          <w:i w:val="0"/>
+          <w:iCs w:val="0"/>
+          <w:caps w:val="0"/>
+          <w:smallCaps w:val="0"/>
+          <w:noProof w:val="0"/>
+          <w:color w:val="000000" w:themeColor="text1" w:themeTint="FF" w:themeShade="FF"/>
+          <w:sz w:val="22"/>
+          <w:szCs w:val="22"/>
+          <w:lang w:val="pt-BR"/>
+        </w:rPr>
+        <w:t>Para concluir, a implementação seguiu um método iterativo, onde cada funcionalidade foi desenvolvida, testada e ajustada gradualmente. Esse procedimento não só garantiu o funcionamento correto do sistema, mas também a criação de uma base sólida, pronta para receber futuras expansões com novas funcionalidades</w:t>
+      </w:r>
+      <w:r>
+        <w:rPr>
+          <w:rFonts w:ascii="Calibri" w:hAnsi="Calibri" w:eastAsia="Calibri" w:cs="Calibri" w:asciiTheme="minorAscii" w:hAnsiTheme="minorAscii" w:eastAsiaTheme="minorAscii" w:cstheme="minorAscii"/>
+          <w:b w:val="0"/>
+          <w:bCs w:val="0"/>
+          <w:i w:val="0"/>
+          <w:iCs w:val="0"/>
+          <w:caps w:val="0"/>
+          <w:smallCaps w:val="0"/>
+          <w:noProof w:val="0"/>
+          <w:color w:val="000000" w:themeColor="text1" w:themeTint="FF" w:themeShade="FF"/>
+          <w:sz w:val="22"/>
+          <w:szCs w:val="22"/>
+          <w:lang w:val="pt-BR"/>
+        </w:rPr>
+        <w:t xml:space="preserve"> futuramente</w:t>
+      </w:r>
+      <w:r>
+        <w:rPr>
+          <w:rFonts w:ascii="Calibri" w:hAnsi="Calibri" w:eastAsia="Calibri" w:cs="Calibri" w:asciiTheme="minorAscii" w:hAnsiTheme="minorAscii" w:eastAsiaTheme="minorAscii" w:cstheme="minorAscii"/>
+          <w:b w:val="0"/>
+          <w:bCs w:val="0"/>
+          <w:i w:val="0"/>
+          <w:iCs w:val="0"/>
+          <w:caps w:val="0"/>
+          <w:smallCaps w:val="0"/>
+          <w:noProof w:val="0"/>
+          <w:color w:val="000000" w:themeColor="text1" w:themeTint="FF" w:themeShade="FF"/>
+          <w:sz w:val="22"/>
+          <w:szCs w:val="22"/>
+          <w:lang w:val="pt-BR"/>
+        </w:rPr>
+        <w:t>.</w:t>
+      </w:r>
+    </w:p>
+    <w:p>
+      <w:pPr>
+        <w:pStyle w:val="Normal"/>
+        <w:spacing w:before="240" w:beforeAutospacing="off" w:after="240" w:afterAutospacing="off"/>
+        <w:ind w:firstLine="708"/>
+        <w:rPr>
+          <w:rFonts w:ascii="Calibri" w:hAnsi="Calibri" w:eastAsia="Calibri" w:cs="Calibri" w:asciiTheme="minorAscii" w:hAnsiTheme="minorAscii" w:eastAsiaTheme="minorAscii" w:cstheme="minorAscii"/>
+          <w:b w:val="0"/>
+          <w:bCs w:val="0"/>
+          <w:i w:val="0"/>
+          <w:iCs w:val="0"/>
+          <w:caps w:val="0"/>
+          <w:smallCaps w:val="0"/>
+          <w:noProof w:val="0"/>
+          <w:color w:val="000000" w:themeColor="text1" w:themeTint="FF" w:themeShade="FF"/>
+          <w:sz w:val="22"/>
+          <w:szCs w:val="22"/>
+          <w:lang w:val="pt-BR"/>
+        </w:rPr>
+      </w:pPr>
+    </w:p>
+    <w:p>
+      <w:pPr>
+        <w:spacing w:after="0" w:line="276" w:lineRule="auto"/>
+        <w:jc w:val="both"/>
+        <w:rPr>
+          <w:rFonts w:eastAsia="Calibri"/>
+          <w:b/>
+          <w:bCs/>
+          <w:color w:val="FF0000"/>
+          <w:sz w:val="24"/>
+          <w:szCs w:val="24"/>
+        </w:rPr>
+      </w:pPr>
+      <w:r>
+        <w:rPr>
+          <w:rFonts w:eastAsia="Calibri"/>
+          <w:b/>
+          <w:bCs/>
+          <w:color w:val="FF0000"/>
+          <w:sz w:val="24"/>
+          <w:szCs w:val="24"/>
+        </w:rPr>
+        <w:t>Tipo de projeto: Intensivo;</w:t>
+      </w:r>
     </w:p>
     <w:p>
       <w:pPr>
@@ -2886,46 +4327,8 @@
         </w:rPr>
       </w:pPr>
     </w:p>
-    <w:p>
-      <w:pPr>
-        <w:spacing w:after="0" w:line="276" w:lineRule="auto"/>
-        <w:jc w:val="both"/>
-        <w:rPr>
-          <w:rFonts w:eastAsia="Calibri"/>
-          <w:b/>
-          <w:bCs/>
-          <w:color w:val="FF0000"/>
-          <w:sz w:val="24"/>
-          <w:szCs w:val="24"/>
-        </w:rPr>
-      </w:pPr>
-      <w:r>
-        <w:rPr>
-          <w:rFonts w:eastAsia="Calibri"/>
-          <w:b/>
-          <w:bCs/>
-          <w:color w:val="FF0000"/>
-          <w:sz w:val="24"/>
-          <w:szCs w:val="24"/>
-        </w:rPr>
-        <w:t>Tipo de projeto: Intensivo;</w:t>
-      </w:r>
-    </w:p>
-    <w:p>
-      <w:pPr>
-        <w:spacing w:after="0" w:line="276" w:lineRule="auto"/>
-        <w:jc w:val="both"/>
-        <w:rPr>
-          <w:rFonts w:eastAsia="Calibri" w:cstheme="minorHAnsi"/>
-          <w:b/>
-          <w:bCs/>
-          <w:sz w:val="24"/>
-          <w:szCs w:val="24"/>
-        </w:rPr>
-      </w:pPr>
-    </w:p>
     <w:sectPr>
-      <w:pgSz w:w="11906" w:h="16838"/>
+      <w:pgSz w:w="11906" w:h="16838" w:orient="portrait"/>
       <w:pgMar w:top="1440" w:right="1440" w:bottom="1440" w:left="1440" w:header="720" w:footer="720" w:gutter="0"/>
       <w:cols w:space="720"/>
       <w:docGrid w:linePitch="360"/>
@@ -3220,7 +4623,7 @@
         <w:ind w:left="720" w:hanging="360"/>
       </w:pPr>
       <w:rPr>
-        <w:rFonts w:ascii="Symbol" w:hAnsi="Symbol" w:hint="default"/>
+        <w:rFonts w:hint="default" w:ascii="Symbol" w:hAnsi="Symbol"/>
       </w:rPr>
     </w:lvl>
     <w:lvl w:ilvl="1" w:tplc="04160003" w:tentative="1">
@@ -3232,7 +4635,7 @@
         <w:ind w:left="1440" w:hanging="360"/>
       </w:pPr>
       <w:rPr>
-        <w:rFonts w:ascii="Courier New" w:hAnsi="Courier New" w:cs="Courier New" w:hint="default"/>
+        <w:rFonts w:hint="default" w:ascii="Courier New" w:hAnsi="Courier New" w:cs="Courier New"/>
       </w:rPr>
     </w:lvl>
     <w:lvl w:ilvl="2" w:tplc="04160005" w:tentative="1">
@@ -3244,7 +4647,7 @@
         <w:ind w:left="2160" w:hanging="360"/>
       </w:pPr>
       <w:rPr>
-        <w:rFonts w:ascii="Wingdings" w:hAnsi="Wingdings" w:hint="default"/>
+        <w:rFonts w:hint="default" w:ascii="Wingdings" w:hAnsi="Wingdings"/>
       </w:rPr>
     </w:lvl>
     <w:lvl w:ilvl="3" w:tplc="04160001" w:tentative="1">
@@ -3256,7 +4659,7 @@
         <w:ind w:left="2880" w:hanging="360"/>
       </w:pPr>
       <w:rPr>
-        <w:rFonts w:ascii="Symbol" w:hAnsi="Symbol" w:hint="default"/>
+        <w:rFonts w:hint="default" w:ascii="Symbol" w:hAnsi="Symbol"/>
       </w:rPr>
     </w:lvl>
     <w:lvl w:ilvl="4" w:tplc="04160003" w:tentative="1">
@@ -3268,7 +4671,7 @@
         <w:ind w:left="3600" w:hanging="360"/>
       </w:pPr>
       <w:rPr>
-        <w:rFonts w:ascii="Courier New" w:hAnsi="Courier New" w:cs="Courier New" w:hint="default"/>
+        <w:rFonts w:hint="default" w:ascii="Courier New" w:hAnsi="Courier New" w:cs="Courier New"/>
       </w:rPr>
     </w:lvl>
     <w:lvl w:ilvl="5" w:tplc="04160005" w:tentative="1">
@@ -3280,7 +4683,7 @@
         <w:ind w:left="4320" w:hanging="360"/>
       </w:pPr>
       <w:rPr>
-        <w:rFonts w:ascii="Wingdings" w:hAnsi="Wingdings" w:hint="default"/>
+        <w:rFonts w:hint="default" w:ascii="Wingdings" w:hAnsi="Wingdings"/>
       </w:rPr>
     </w:lvl>
     <w:lvl w:ilvl="6" w:tplc="04160001" w:tentative="1">
@@ -3292,7 +4695,7 @@
         <w:ind w:left="5040" w:hanging="360"/>
       </w:pPr>
       <w:rPr>
-        <w:rFonts w:ascii="Symbol" w:hAnsi="Symbol" w:hint="default"/>
+        <w:rFonts w:hint="default" w:ascii="Symbol" w:hAnsi="Symbol"/>
       </w:rPr>
     </w:lvl>
     <w:lvl w:ilvl="7" w:tplc="04160003" w:tentative="1">
@@ -3304,7 +4707,7 @@
         <w:ind w:left="5760" w:hanging="360"/>
       </w:pPr>
       <w:rPr>
-        <w:rFonts w:ascii="Courier New" w:hAnsi="Courier New" w:cs="Courier New" w:hint="default"/>
+        <w:rFonts w:hint="default" w:ascii="Courier New" w:hAnsi="Courier New" w:cs="Courier New"/>
       </w:rPr>
     </w:lvl>
     <w:lvl w:ilvl="8" w:tplc="04160005" w:tentative="1">
@@ -3316,7 +4719,7 @@
         <w:ind w:left="6480" w:hanging="360"/>
       </w:pPr>
       <w:rPr>
-        <w:rFonts w:ascii="Wingdings" w:hAnsi="Wingdings" w:hint="default"/>
+        <w:rFonts w:hint="default" w:ascii="Wingdings" w:hAnsi="Wingdings"/>
       </w:rPr>
     </w:lvl>
   </w:abstractNum>
@@ -3603,7 +5006,7 @@
         <w:ind w:left="1440" w:hanging="360"/>
       </w:pPr>
       <w:rPr>
-        <w:rFonts w:ascii="Courier New" w:hAnsi="Courier New" w:cs="Courier New" w:hint="default"/>
+        <w:rFonts w:hint="default" w:ascii="Courier New" w:hAnsi="Courier New" w:cs="Courier New"/>
       </w:rPr>
     </w:lvl>
     <w:lvl w:ilvl="2" w:tplc="FFFFFFFF" w:tentative="1">
@@ -3615,7 +5018,7 @@
         <w:ind w:left="2160" w:hanging="360"/>
       </w:pPr>
       <w:rPr>
-        <w:rFonts w:ascii="Wingdings" w:hAnsi="Wingdings" w:hint="default"/>
+        <w:rFonts w:hint="default" w:ascii="Wingdings" w:hAnsi="Wingdings"/>
       </w:rPr>
     </w:lvl>
     <w:lvl w:ilvl="3" w:tplc="FFFFFFFF" w:tentative="1">
@@ -3627,7 +5030,7 @@
         <w:ind w:left="2880" w:hanging="360"/>
       </w:pPr>
       <w:rPr>
-        <w:rFonts w:ascii="Symbol" w:hAnsi="Symbol" w:hint="default"/>
+        <w:rFonts w:hint="default" w:ascii="Symbol" w:hAnsi="Symbol"/>
       </w:rPr>
     </w:lvl>
     <w:lvl w:ilvl="4" w:tplc="FFFFFFFF" w:tentative="1">
@@ -3639,7 +5042,7 @@
         <w:ind w:left="3600" w:hanging="360"/>
       </w:pPr>
       <w:rPr>
-        <w:rFonts w:ascii="Courier New" w:hAnsi="Courier New" w:cs="Courier New" w:hint="default"/>
+        <w:rFonts w:hint="default" w:ascii="Courier New" w:hAnsi="Courier New" w:cs="Courier New"/>
       </w:rPr>
     </w:lvl>
     <w:lvl w:ilvl="5" w:tplc="FFFFFFFF" w:tentative="1">
@@ -3651,7 +5054,7 @@
         <w:ind w:left="4320" w:hanging="360"/>
       </w:pPr>
       <w:rPr>
-        <w:rFonts w:ascii="Wingdings" w:hAnsi="Wingdings" w:hint="default"/>
+        <w:rFonts w:hint="default" w:ascii="Wingdings" w:hAnsi="Wingdings"/>
       </w:rPr>
     </w:lvl>
     <w:lvl w:ilvl="6" w:tplc="FFFFFFFF" w:tentative="1">
@@ -3663,7 +5066,7 @@
         <w:ind w:left="5040" w:hanging="360"/>
       </w:pPr>
       <w:rPr>
-        <w:rFonts w:ascii="Symbol" w:hAnsi="Symbol" w:hint="default"/>
+        <w:rFonts w:hint="default" w:ascii="Symbol" w:hAnsi="Symbol"/>
       </w:rPr>
     </w:lvl>
     <w:lvl w:ilvl="7" w:tplc="FFFFFFFF" w:tentative="1">
@@ -3675,7 +5078,7 @@
         <w:ind w:left="5760" w:hanging="360"/>
       </w:pPr>
       <w:rPr>
-        <w:rFonts w:ascii="Courier New" w:hAnsi="Courier New" w:cs="Courier New" w:hint="default"/>
+        <w:rFonts w:hint="default" w:ascii="Courier New" w:hAnsi="Courier New" w:cs="Courier New"/>
       </w:rPr>
     </w:lvl>
     <w:lvl w:ilvl="8" w:tplc="FFFFFFFF" w:tentative="1">
@@ -3687,7 +5090,7 @@
         <w:ind w:left="6480" w:hanging="360"/>
       </w:pPr>
       <w:rPr>
-        <w:rFonts w:ascii="Wingdings" w:hAnsi="Wingdings" w:hint="default"/>
+        <w:rFonts w:hint="default" w:ascii="Wingdings" w:hAnsi="Wingdings"/>
       </w:rPr>
     </w:lvl>
   </w:abstractNum>
@@ -4144,7 +5547,7 @@
   <w:docDefaults>
     <w:rPrDefault>
       <w:rPr>
-        <w:rFonts w:asciiTheme="minorHAnsi" w:eastAsiaTheme="minorHAnsi" w:hAnsiTheme="minorHAnsi" w:cstheme="minorBidi"/>
+        <w:rFonts w:asciiTheme="minorHAnsi" w:hAnsiTheme="minorHAnsi" w:eastAsiaTheme="minorHAnsi" w:cstheme="minorBidi"/>
         <w:sz w:val="22"/>
         <w:szCs w:val="22"/>
         <w:lang w:val="pt-BR" w:eastAsia="en-US" w:bidi="ar-SA"/>
@@ -4159,14 +5562,14 @@
   <w:latentStyles w:defLockedState="0" w:defUIPriority="99" w:defSemiHidden="0" w:defUnhideWhenUsed="0" w:defQFormat="0" w:count="376">
     <w:lsdException w:name="Normal" w:uiPriority="0" w:qFormat="1"/>
     <w:lsdException w:name="heading 1" w:uiPriority="9" w:qFormat="1"/>
-    <w:lsdException w:name="heading 2" w:semiHidden="1" w:uiPriority="9" w:unhideWhenUsed="1" w:qFormat="1"/>
-    <w:lsdException w:name="heading 3" w:semiHidden="1" w:uiPriority="9" w:unhideWhenUsed="1" w:qFormat="1"/>
-    <w:lsdException w:name="heading 4" w:semiHidden="1" w:uiPriority="9" w:unhideWhenUsed="1" w:qFormat="1"/>
-    <w:lsdException w:name="heading 5" w:semiHidden="1" w:uiPriority="9" w:unhideWhenUsed="1" w:qFormat="1"/>
-    <w:lsdException w:name="heading 6" w:semiHidden="1" w:uiPriority="9" w:unhideWhenUsed="1" w:qFormat="1"/>
-    <w:lsdException w:name="heading 7" w:semiHidden="1" w:uiPriority="9" w:unhideWhenUsed="1" w:qFormat="1"/>
-    <w:lsdException w:name="heading 8" w:semiHidden="1" w:uiPriority="9" w:unhideWhenUsed="1" w:qFormat="1"/>
-    <w:lsdException w:name="heading 9" w:semiHidden="1" w:uiPriority="9" w:unhideWhenUsed="1" w:qFormat="1"/>
+    <w:lsdException w:name="heading 2" w:uiPriority="9" w:semiHidden="1" w:unhideWhenUsed="1" w:qFormat="1"/>
+    <w:lsdException w:name="heading 3" w:uiPriority="9" w:semiHidden="1" w:unhideWhenUsed="1" w:qFormat="1"/>
+    <w:lsdException w:name="heading 4" w:uiPriority="9" w:semiHidden="1" w:unhideWhenUsed="1" w:qFormat="1"/>
+    <w:lsdException w:name="heading 5" w:uiPriority="9" w:semiHidden="1" w:unhideWhenUsed="1" w:qFormat="1"/>
+    <w:lsdException w:name="heading 6" w:uiPriority="9" w:semiHidden="1" w:unhideWhenUsed="1" w:qFormat="1"/>
+    <w:lsdException w:name="heading 7" w:uiPriority="9" w:semiHidden="1" w:unhideWhenUsed="1" w:qFormat="1"/>
+    <w:lsdException w:name="heading 8" w:uiPriority="9" w:semiHidden="1" w:unhideWhenUsed="1" w:qFormat="1"/>
+    <w:lsdException w:name="heading 9" w:uiPriority="9" w:semiHidden="1" w:unhideWhenUsed="1" w:qFormat="1"/>
     <w:lsdException w:name="index 1" w:semiHidden="1" w:unhideWhenUsed="1"/>
     <w:lsdException w:name="index 2" w:semiHidden="1" w:unhideWhenUsed="1"/>
     <w:lsdException w:name="index 3" w:semiHidden="1" w:unhideWhenUsed="1"/>
@@ -4176,22 +5579,22 @@
     <w:lsdException w:name="index 7" w:semiHidden="1" w:unhideWhenUsed="1"/>
     <w:lsdException w:name="index 8" w:semiHidden="1" w:unhideWhenUsed="1"/>
     <w:lsdException w:name="index 9" w:semiHidden="1" w:unhideWhenUsed="1"/>
-    <w:lsdException w:name="toc 1" w:semiHidden="1" w:uiPriority="39" w:unhideWhenUsed="1"/>
-    <w:lsdException w:name="toc 2" w:semiHidden="1" w:uiPriority="39" w:unhideWhenUsed="1"/>
-    <w:lsdException w:name="toc 3" w:semiHidden="1" w:uiPriority="39" w:unhideWhenUsed="1"/>
-    <w:lsdException w:name="toc 4" w:semiHidden="1" w:uiPriority="39" w:unhideWhenUsed="1"/>
-    <w:lsdException w:name="toc 5" w:semiHidden="1" w:uiPriority="39" w:unhideWhenUsed="1"/>
-    <w:lsdException w:name="toc 6" w:semiHidden="1" w:uiPriority="39" w:unhideWhenUsed="1"/>
-    <w:lsdException w:name="toc 7" w:semiHidden="1" w:uiPriority="39" w:unhideWhenUsed="1"/>
-    <w:lsdException w:name="toc 8" w:semiHidden="1" w:uiPriority="39" w:unhideWhenUsed="1"/>
-    <w:lsdException w:name="toc 9" w:semiHidden="1" w:uiPriority="39" w:unhideWhenUsed="1"/>
+    <w:lsdException w:name="toc 1" w:uiPriority="39" w:semiHidden="1" w:unhideWhenUsed="1"/>
+    <w:lsdException w:name="toc 2" w:uiPriority="39" w:semiHidden="1" w:unhideWhenUsed="1"/>
+    <w:lsdException w:name="toc 3" w:uiPriority="39" w:semiHidden="1" w:unhideWhenUsed="1"/>
+    <w:lsdException w:name="toc 4" w:uiPriority="39" w:semiHidden="1" w:unhideWhenUsed="1"/>
+    <w:lsdException w:name="toc 5" w:uiPriority="39" w:semiHidden="1" w:unhideWhenUsed="1"/>
+    <w:lsdException w:name="toc 6" w:uiPriority="39" w:semiHidden="1" w:unhideWhenUsed="1"/>
+    <w:lsdException w:name="toc 7" w:uiPriority="39" w:semiHidden="1" w:unhideWhenUsed="1"/>
+    <w:lsdException w:name="toc 8" w:uiPriority="39" w:semiHidden="1" w:unhideWhenUsed="1"/>
+    <w:lsdException w:name="toc 9" w:uiPriority="39" w:semiHidden="1" w:unhideWhenUsed="1"/>
     <w:lsdException w:name="Normal Indent" w:semiHidden="1" w:unhideWhenUsed="1"/>
     <w:lsdException w:name="footnote text" w:semiHidden="1" w:unhideWhenUsed="1"/>
     <w:lsdException w:name="annotation text" w:semiHidden="1" w:unhideWhenUsed="1"/>
     <w:lsdException w:name="header" w:semiHidden="1" w:unhideWhenUsed="1"/>
     <w:lsdException w:name="footer" w:semiHidden="1" w:unhideWhenUsed="1"/>
     <w:lsdException w:name="index heading" w:semiHidden="1" w:unhideWhenUsed="1"/>
-    <w:lsdException w:name="caption" w:semiHidden="1" w:uiPriority="35" w:unhideWhenUsed="1" w:qFormat="1"/>
+    <w:lsdException w:name="caption" w:uiPriority="35" w:semiHidden="1" w:unhideWhenUsed="1" w:qFormat="1"/>
     <w:lsdException w:name="table of figures" w:semiHidden="1" w:unhideWhenUsed="1"/>
     <w:lsdException w:name="envelope address" w:semiHidden="1" w:unhideWhenUsed="1"/>
     <w:lsdException w:name="envelope return" w:semiHidden="1" w:unhideWhenUsed="1"/>
@@ -4222,7 +5625,7 @@
     <w:lsdException w:name="Title" w:uiPriority="10" w:qFormat="1"/>
     <w:lsdException w:name="Closing" w:semiHidden="1" w:unhideWhenUsed="1"/>
     <w:lsdException w:name="Signature" w:semiHidden="1" w:unhideWhenUsed="1"/>
-    <w:lsdException w:name="Default Paragraph Font" w:semiHidden="1" w:uiPriority="1" w:unhideWhenUsed="1"/>
+    <w:lsdException w:name="Default Paragraph Font" w:uiPriority="1" w:semiHidden="1" w:unhideWhenUsed="1"/>
     <w:lsdException w:name="Body Text" w:semiHidden="1" w:unhideWhenUsed="1"/>
     <w:lsdException w:name="Body Text Indent" w:semiHidden="1" w:unhideWhenUsed="1"/>
     <w:lsdException w:name="List Continue" w:semiHidden="1" w:unhideWhenUsed="1"/>
@@ -4422,8 +5825,8 @@
     <w:lsdException w:name="Subtle Reference" w:uiPriority="31" w:qFormat="1"/>
     <w:lsdException w:name="Intense Reference" w:uiPriority="32" w:qFormat="1"/>
     <w:lsdException w:name="Book Title" w:uiPriority="33" w:qFormat="1"/>
-    <w:lsdException w:name="Bibliography" w:semiHidden="1" w:uiPriority="37" w:unhideWhenUsed="1"/>
-    <w:lsdException w:name="TOC Heading" w:semiHidden="1" w:uiPriority="39" w:unhideWhenUsed="1" w:qFormat="1"/>
+    <w:lsdException w:name="Bibliography" w:uiPriority="37" w:semiHidden="1" w:unhideWhenUsed="1"/>
+    <w:lsdException w:name="TOC Heading" w:uiPriority="39" w:semiHidden="1" w:unhideWhenUsed="1" w:qFormat="1"/>
     <w:lsdException w:name="Plain Table 1" w:uiPriority="41"/>
     <w:lsdException w:name="Plain Table 2" w:uiPriority="42"/>
     <w:lsdException w:name="Plain Table 3" w:uiPriority="43"/>
@@ -4534,7 +5937,7 @@
     <w:lsdException w:name="Unresolved Mention" w:semiHidden="1" w:unhideWhenUsed="1"/>
     <w:lsdException w:name="Smart Link" w:semiHidden="1" w:unhideWhenUsed="1"/>
   </w:latentStyles>
-  <w:style w:type="paragraph" w:default="1" w:styleId="Normal">
+  <w:style w:type="paragraph" w:styleId="Normal" w:default="1">
     <w:name w:val="Normal"/>
     <w:qFormat/>
   </w:style>
@@ -4553,7 +5956,7 @@
       <w:outlineLvl w:val="0"/>
     </w:pPr>
     <w:rPr>
-      <w:rFonts w:asciiTheme="majorHAnsi" w:eastAsiaTheme="majorEastAsia" w:hAnsiTheme="majorHAnsi" w:cstheme="majorBidi"/>
+      <w:rFonts w:asciiTheme="majorHAnsi" w:hAnsiTheme="majorHAnsi" w:eastAsiaTheme="majorEastAsia" w:cstheme="majorBidi"/>
       <w:color w:val="2F5496" w:themeColor="accent1" w:themeShade="BF"/>
       <w:sz w:val="32"/>
       <w:szCs w:val="32"/>
@@ -4575,7 +5978,7 @@
       <w:outlineLvl w:val="1"/>
     </w:pPr>
     <w:rPr>
-      <w:rFonts w:asciiTheme="majorHAnsi" w:eastAsiaTheme="majorEastAsia" w:hAnsiTheme="majorHAnsi" w:cstheme="majorBidi"/>
+      <w:rFonts w:asciiTheme="majorHAnsi" w:hAnsiTheme="majorHAnsi" w:eastAsiaTheme="majorEastAsia" w:cstheme="majorBidi"/>
       <w:color w:val="2F5496" w:themeColor="accent1" w:themeShade="BF"/>
       <w:sz w:val="26"/>
       <w:szCs w:val="26"/>
@@ -4598,18 +6001,18 @@
       <w:outlineLvl w:val="2"/>
     </w:pPr>
     <w:rPr>
-      <w:rFonts w:asciiTheme="majorHAnsi" w:eastAsiaTheme="majorEastAsia" w:hAnsiTheme="majorHAnsi" w:cstheme="majorBidi"/>
+      <w:rFonts w:asciiTheme="majorHAnsi" w:hAnsiTheme="majorHAnsi" w:eastAsiaTheme="majorEastAsia" w:cstheme="majorBidi"/>
       <w:color w:val="1F3763" w:themeColor="accent1" w:themeShade="7F"/>
       <w:sz w:val="24"/>
       <w:szCs w:val="24"/>
     </w:rPr>
   </w:style>
-  <w:style w:type="character" w:default="1" w:styleId="Fontepargpadro">
+  <w:style w:type="character" w:styleId="Fontepargpadro" w:default="1">
     <w:name w:val="Default Paragraph Font"/>
     <w:uiPriority w:val="1"/>
     <w:unhideWhenUsed/>
   </w:style>
-  <w:style w:type="table" w:default="1" w:styleId="Tabelanormal">
+  <w:style w:type="table" w:styleId="Tabelanormal" w:default="1">
     <w:name w:val="Normal Table"/>
     <w:uiPriority w:val="99"/>
     <w:semiHidden/>
@@ -4624,7 +6027,7 @@
       </w:tblCellMar>
     </w:tblPr>
   </w:style>
-  <w:style w:type="numbering" w:default="1" w:styleId="Semlista">
+  <w:style w:type="numbering" w:styleId="Semlista" w:default="1">
     <w:name w:val="No List"/>
     <w:uiPriority w:val="99"/>
     <w:semiHidden/>
@@ -4640,16 +6043,16 @@
     </w:pPr>
     <w:tblPr>
       <w:tblBorders>
-        <w:top w:val="single" w:sz="4" w:space="0" w:color="000000" w:themeColor="text1"/>
-        <w:left w:val="single" w:sz="4" w:space="0" w:color="000000" w:themeColor="text1"/>
-        <w:bottom w:val="single" w:sz="4" w:space="0" w:color="000000" w:themeColor="text1"/>
-        <w:right w:val="single" w:sz="4" w:space="0" w:color="000000" w:themeColor="text1"/>
-        <w:insideH w:val="single" w:sz="4" w:space="0" w:color="000000" w:themeColor="text1"/>
-        <w:insideV w:val="single" w:sz="4" w:space="0" w:color="000000" w:themeColor="text1"/>
+        <w:top w:val="single" w:color="000000" w:themeColor="text1" w:sz="4" w:space="0"/>
+        <w:left w:val="single" w:color="000000" w:themeColor="text1" w:sz="4" w:space="0"/>
+        <w:bottom w:val="single" w:color="000000" w:themeColor="text1" w:sz="4" w:space="0"/>
+        <w:right w:val="single" w:color="000000" w:themeColor="text1" w:sz="4" w:space="0"/>
+        <w:insideH w:val="single" w:color="000000" w:themeColor="text1" w:sz="4" w:space="0"/>
+        <w:insideV w:val="single" w:color="000000" w:themeColor="text1" w:sz="4" w:space="0"/>
       </w:tblBorders>
     </w:tblPr>
   </w:style>
-  <w:style w:type="character" w:customStyle="1" w:styleId="CabealhoChar">
+  <w:style w:type="character" w:styleId="CabealhoChar" w:customStyle="1">
     <w:name w:val="Cabeçalho Char"/>
     <w:basedOn w:val="Fontepargpadro"/>
     <w:link w:val="Cabealho"/>
@@ -4669,7 +6072,7 @@
       <w:spacing w:after="0" w:line="240" w:lineRule="auto"/>
     </w:pPr>
   </w:style>
-  <w:style w:type="character" w:customStyle="1" w:styleId="RodapChar">
+  <w:style w:type="character" w:styleId="RodapChar" w:customStyle="1">
     <w:name w:val="Rodapé Char"/>
     <w:basedOn w:val="Fontepargpadro"/>
     <w:link w:val="Rodap"/>
@@ -4704,7 +6107,7 @@
       <w:szCs w:val="20"/>
     </w:rPr>
   </w:style>
-  <w:style w:type="character" w:customStyle="1" w:styleId="TextodecomentrioChar">
+  <w:style w:type="character" w:styleId="TextodecomentrioChar" w:customStyle="1">
     <w:name w:val="Texto de comentário Char"/>
     <w:basedOn w:val="Fontepargpadro"/>
     <w:link w:val="Textodecomentrio"/>
@@ -4737,27 +6140,27 @@
       <w:contextualSpacing/>
     </w:pPr>
   </w:style>
-  <w:style w:type="character" w:customStyle="1" w:styleId="Ttulo1Char">
+  <w:style w:type="character" w:styleId="Ttulo1Char" w:customStyle="1">
     <w:name w:val="Título 1 Char"/>
     <w:basedOn w:val="Fontepargpadro"/>
     <w:link w:val="Ttulo1"/>
     <w:uiPriority w:val="9"/>
     <w:rsid w:val="00CF54E3"/>
     <w:rPr>
-      <w:rFonts w:asciiTheme="majorHAnsi" w:eastAsiaTheme="majorEastAsia" w:hAnsiTheme="majorHAnsi" w:cstheme="majorBidi"/>
+      <w:rFonts w:asciiTheme="majorHAnsi" w:hAnsiTheme="majorHAnsi" w:eastAsiaTheme="majorEastAsia" w:cstheme="majorBidi"/>
       <w:color w:val="2F5496" w:themeColor="accent1" w:themeShade="BF"/>
       <w:sz w:val="32"/>
       <w:szCs w:val="32"/>
     </w:rPr>
   </w:style>
-  <w:style w:type="character" w:customStyle="1" w:styleId="Ttulo2Char">
+  <w:style w:type="character" w:styleId="Ttulo2Char" w:customStyle="1">
     <w:name w:val="Título 2 Char"/>
     <w:basedOn w:val="Fontepargpadro"/>
     <w:link w:val="Ttulo2"/>
     <w:uiPriority w:val="9"/>
     <w:rsid w:val="00B87BF7"/>
     <w:rPr>
-      <w:rFonts w:asciiTheme="majorHAnsi" w:eastAsiaTheme="majorEastAsia" w:hAnsiTheme="majorHAnsi" w:cstheme="majorBidi"/>
+      <w:rFonts w:asciiTheme="majorHAnsi" w:hAnsiTheme="majorHAnsi" w:eastAsiaTheme="majorEastAsia" w:cstheme="majorBidi"/>
       <w:color w:val="2F5496" w:themeColor="accent1" w:themeShade="BF"/>
       <w:sz w:val="26"/>
       <w:szCs w:val="26"/>
@@ -4814,14 +6217,14 @@
       <w:u w:val="single"/>
     </w:rPr>
   </w:style>
-  <w:style w:type="character" w:customStyle="1" w:styleId="Ttulo3Char">
+  <w:style w:type="character" w:styleId="Ttulo3Char" w:customStyle="1">
     <w:name w:val="Título 3 Char"/>
     <w:basedOn w:val="Fontepargpadro"/>
     <w:link w:val="Ttulo3"/>
     <w:uiPriority w:val="9"/>
     <w:rsid w:val="00282AD0"/>
     <w:rPr>
-      <w:rFonts w:asciiTheme="majorHAnsi" w:eastAsiaTheme="majorEastAsia" w:hAnsiTheme="majorHAnsi" w:cstheme="majorBidi"/>
+      <w:rFonts w:asciiTheme="majorHAnsi" w:hAnsiTheme="majorHAnsi" w:eastAsiaTheme="majorEastAsia" w:cstheme="majorBidi"/>
       <w:color w:val="1F3763" w:themeColor="accent1" w:themeShade="7F"/>
       <w:sz w:val="24"/>
       <w:szCs w:val="24"/>

</xml_diff>

<commit_message>
topico 3 do relatorio adicionado
</commit_message>
<xml_diff>
--- a/RELATÓRIO_RAD - Projeto Cross Training.docx
+++ b/RELATÓRIO_RAD - Projeto Cross Training.docx
@@ -2880,42 +2880,258 @@
     </w:p>
     <w:p>
       <w:pPr>
-        <w:pStyle w:val="Normal"/>
-      </w:pPr>
-    </w:p>
-    <w:p>
-      <w:pPr>
-        <w:pStyle w:val="Normal"/>
-      </w:pPr>
-    </w:p>
-    <w:p>
-      <w:pPr>
-        <w:pStyle w:val="Normal"/>
-      </w:pPr>
-    </w:p>
-    <w:p>
-      <w:pPr>
-        <w:pStyle w:val="Normal"/>
-      </w:pPr>
-    </w:p>
-    <w:p>
-      <w:pPr>
-        <w:pStyle w:val="Normal"/>
-      </w:pPr>
-    </w:p>
-    <w:p>
-      <w:pPr>
-        <w:pStyle w:val="Normal"/>
-      </w:pPr>
-    </w:p>
-    <w:p>
-      <w:pPr>
-        <w:pStyle w:val="Normal"/>
-      </w:pPr>
-    </w:p>
-    <w:p>
-      <w:pPr>
-        <w:pStyle w:val="Normal"/>
+        <w:spacing w:before="0" w:beforeAutospacing="off" w:after="0" w:afterAutospacing="off" w:line="276" w:lineRule="auto"/>
+        <w:ind w:firstLine="360"/>
+        <w:jc w:val="both"/>
+        <w:rPr>
+          <w:rFonts w:ascii="Calibri" w:hAnsi="Calibri" w:eastAsia="Calibri" w:cs="Calibri"/>
+          <w:noProof w:val="0"/>
+          <w:sz w:val="24"/>
+          <w:szCs w:val="24"/>
+          <w:lang w:val="pt-BR"/>
+        </w:rPr>
+      </w:pPr>
+      <w:r>
+        <w:rPr>
+          <w:rFonts w:ascii="Calibri" w:hAnsi="Calibri" w:eastAsia="Calibri" w:cs="Calibri"/>
+          <w:noProof w:val="0"/>
+          <w:sz w:val="24"/>
+          <w:szCs w:val="24"/>
+          <w:lang w:val="pt-BR"/>
+        </w:rPr>
+        <w:t>Após a validação do protótipo inicial, teve início a fase de desenvolvimento efetivo do sistema, com o objetivo de transformá-lo em uma aplicação mais estável, organizada e apta a receber futuras melhorias. A estrutura do projeto foi concebida com base no padrão arquitetural MVC (Model-</w:t>
+      </w:r>
+      <w:r>
+        <w:rPr>
+          <w:rFonts w:ascii="Calibri" w:hAnsi="Calibri" w:eastAsia="Calibri" w:cs="Calibri"/>
+          <w:noProof w:val="0"/>
+          <w:sz w:val="24"/>
+          <w:szCs w:val="24"/>
+          <w:lang w:val="pt-BR"/>
+        </w:rPr>
+        <w:t>View</w:t>
+      </w:r>
+      <w:r>
+        <w:rPr>
+          <w:rFonts w:ascii="Calibri" w:hAnsi="Calibri" w:eastAsia="Calibri" w:cs="Calibri"/>
+          <w:noProof w:val="0"/>
+          <w:sz w:val="24"/>
+          <w:szCs w:val="24"/>
+          <w:lang w:val="pt-BR"/>
+        </w:rPr>
+        <w:t>-</w:t>
+      </w:r>
+      <w:r>
+        <w:rPr>
+          <w:rFonts w:ascii="Calibri" w:hAnsi="Calibri" w:eastAsia="Calibri" w:cs="Calibri"/>
+          <w:noProof w:val="0"/>
+          <w:sz w:val="24"/>
+          <w:szCs w:val="24"/>
+          <w:lang w:val="pt-BR"/>
+        </w:rPr>
+        <w:t>Controller</w:t>
+      </w:r>
+      <w:r>
+        <w:rPr>
+          <w:rFonts w:ascii="Calibri" w:hAnsi="Calibri" w:eastAsia="Calibri" w:cs="Calibri"/>
+          <w:noProof w:val="0"/>
+          <w:sz w:val="24"/>
+          <w:szCs w:val="24"/>
+          <w:lang w:val="pt-BR"/>
+        </w:rPr>
+        <w:t xml:space="preserve">), utilizando o framework </w:t>
+      </w:r>
+      <w:r>
+        <w:rPr>
+          <w:rFonts w:ascii="Calibri" w:hAnsi="Calibri" w:eastAsia="Calibri" w:cs="Calibri"/>
+          <w:noProof w:val="0"/>
+          <w:sz w:val="24"/>
+          <w:szCs w:val="24"/>
+          <w:lang w:val="pt-BR"/>
+        </w:rPr>
+        <w:t>Flask</w:t>
+      </w:r>
+      <w:r>
+        <w:rPr>
+          <w:rFonts w:ascii="Calibri" w:hAnsi="Calibri" w:eastAsia="Calibri" w:cs="Calibri"/>
+          <w:noProof w:val="0"/>
+          <w:sz w:val="24"/>
+          <w:szCs w:val="24"/>
+          <w:lang w:val="pt-BR"/>
+        </w:rPr>
+        <w:t>, o que contribuiu significativamente para a clareza e manutenção do código.</w:t>
+      </w:r>
+    </w:p>
+    <w:p>
+      <w:pPr>
+        <w:spacing w:before="0" w:beforeAutospacing="off" w:after="0" w:afterAutospacing="off" w:line="276" w:lineRule="auto"/>
+        <w:ind w:firstLine="360"/>
+        <w:jc w:val="both"/>
+        <w:rPr>
+          <w:rFonts w:ascii="Calibri" w:hAnsi="Calibri" w:eastAsia="Calibri" w:cs="Calibri"/>
+          <w:noProof w:val="0"/>
+          <w:sz w:val="24"/>
+          <w:szCs w:val="24"/>
+          <w:lang w:val="pt-BR"/>
+        </w:rPr>
+      </w:pPr>
+      <w:r>
+        <w:rPr>
+          <w:rFonts w:ascii="Calibri" w:hAnsi="Calibri" w:eastAsia="Calibri" w:cs="Calibri"/>
+          <w:noProof w:val="0"/>
+          <w:sz w:val="24"/>
+          <w:szCs w:val="24"/>
+          <w:lang w:val="pt-BR"/>
+        </w:rPr>
+        <w:t>O uso da metodologia RAD começou com a elaboração de um protótipo funcional que abrangia as funcionalidades essenciais da gestão de alunos, como o registro, a listagem e a edição de dados. Essa primeira versão foi essencial para testar ideias e realizar experimentações com outras ferramentas e abordagens. Por meio desses testes, foi possível observar na prática os pontos fortes e as limitações do sistema, orientando ajustes necessários para o avanço do projeto.</w:t>
+      </w:r>
+    </w:p>
+    <w:p>
+      <w:pPr>
+        <w:spacing w:before="0" w:beforeAutospacing="off" w:after="0" w:afterAutospacing="off" w:line="276" w:lineRule="auto"/>
+        <w:ind w:firstLine="360"/>
+        <w:jc w:val="both"/>
+        <w:rPr>
+          <w:rFonts w:ascii="Calibri" w:hAnsi="Calibri" w:eastAsia="Calibri" w:cs="Calibri"/>
+          <w:noProof w:val="0"/>
+          <w:sz w:val="24"/>
+          <w:szCs w:val="24"/>
+          <w:lang w:val="pt-BR"/>
+        </w:rPr>
+      </w:pPr>
+      <w:r>
+        <w:rPr>
+          <w:rFonts w:ascii="Calibri" w:hAnsi="Calibri" w:eastAsia="Calibri" w:cs="Calibri"/>
+          <w:noProof w:val="0"/>
+          <w:sz w:val="24"/>
+          <w:szCs w:val="24"/>
+          <w:lang w:val="pt-BR"/>
+        </w:rPr>
+        <w:t>Em vez de seguir uma abordagem tradicional e sequencial, o desenvolvimento foi conduzido por meio de ciclos curtos e iterativos. A cada nova iteração, recursos adicionais eram incorporados e imediatamente submetidos a testes, o que possibilitou rápidas correções de erros e ajustes com base nas necessidades identificadas. Um exemplo prático dessa evolução foi a melhoria da lógica de exclusão de alunos, que passou a impedir a remoção de registros ainda ativos, protegendo a integridade dos dados. Outra melhoria significativa foi a implementação automática do cálculo da próxima data de vencimento no módulo de pagamentos, sempre que um novo pagamento fosse registrado.</w:t>
+      </w:r>
+    </w:p>
+    <w:p>
+      <w:pPr>
+        <w:spacing w:before="0" w:beforeAutospacing="off" w:after="0" w:afterAutospacing="off" w:line="276" w:lineRule="auto"/>
+        <w:ind w:firstLine="360"/>
+        <w:jc w:val="both"/>
+        <w:rPr>
+          <w:rFonts w:ascii="Calibri" w:hAnsi="Calibri" w:eastAsia="Calibri" w:cs="Calibri"/>
+          <w:noProof w:val="0"/>
+          <w:sz w:val="24"/>
+          <w:szCs w:val="24"/>
+          <w:lang w:val="pt-BR"/>
+        </w:rPr>
+      </w:pPr>
+      <w:r>
+        <w:rPr>
+          <w:rFonts w:ascii="Calibri" w:hAnsi="Calibri" w:eastAsia="Calibri" w:cs="Calibri"/>
+          <w:noProof w:val="0"/>
+          <w:sz w:val="24"/>
+          <w:szCs w:val="24"/>
+          <w:lang w:val="pt-BR"/>
+        </w:rPr>
+        <w:t xml:space="preserve">Durante todas as etapas, a estrutura do sistema permaneceu bem segmentada. O projeto foi dividido de maneira clara entre as camadas de modelos, rotas e controle de lógica, conforme os princípios do padrão MVC. O arquivo principal da aplicação, </w:t>
+      </w:r>
+      <w:r>
+        <w:rPr>
+          <w:rFonts w:ascii="Consolas" w:hAnsi="Consolas" w:eastAsia="Consolas" w:cs="Consolas"/>
+          <w:noProof w:val="0"/>
+          <w:sz w:val="24"/>
+          <w:szCs w:val="24"/>
+          <w:lang w:val="pt-BR"/>
+        </w:rPr>
+        <w:t>app.py</w:t>
+      </w:r>
+      <w:r>
+        <w:rPr>
+          <w:rFonts w:ascii="Calibri" w:hAnsi="Calibri" w:eastAsia="Calibri" w:cs="Calibri"/>
+          <w:noProof w:val="0"/>
+          <w:sz w:val="24"/>
+          <w:szCs w:val="24"/>
+          <w:lang w:val="pt-BR"/>
+        </w:rPr>
+        <w:t xml:space="preserve">, ficou responsável por iniciar o servidor </w:t>
+      </w:r>
+      <w:r>
+        <w:rPr>
+          <w:rFonts w:ascii="Calibri" w:hAnsi="Calibri" w:eastAsia="Calibri" w:cs="Calibri"/>
+          <w:noProof w:val="0"/>
+          <w:sz w:val="24"/>
+          <w:szCs w:val="24"/>
+          <w:lang w:val="pt-BR"/>
+        </w:rPr>
+        <w:t>Flask</w:t>
+      </w:r>
+      <w:r>
+        <w:rPr>
+          <w:rFonts w:ascii="Calibri" w:hAnsi="Calibri" w:eastAsia="Calibri" w:cs="Calibri"/>
+          <w:noProof w:val="0"/>
+          <w:sz w:val="24"/>
+          <w:szCs w:val="24"/>
+          <w:lang w:val="pt-BR"/>
+        </w:rPr>
+        <w:t xml:space="preserve"> e definir as configurações do banco de dados, enquanto as funcionalidades específicas foram organizadas em pastas separadas, facilitando a manutenção, a leitura do código e a possibilidade de expansão futura.</w:t>
+      </w:r>
+    </w:p>
+    <w:p>
+      <w:pPr>
+        <w:spacing w:before="0" w:beforeAutospacing="off" w:after="0" w:afterAutospacing="off" w:line="276" w:lineRule="auto"/>
+        <w:ind w:firstLine="360"/>
+        <w:jc w:val="both"/>
+        <w:rPr>
+          <w:rFonts w:ascii="Calibri" w:hAnsi="Calibri" w:eastAsia="Calibri" w:cs="Calibri"/>
+          <w:noProof w:val="0"/>
+          <w:sz w:val="24"/>
+          <w:szCs w:val="24"/>
+          <w:lang w:val="pt-BR"/>
+        </w:rPr>
+      </w:pPr>
+      <w:r>
+        <w:rPr>
+          <w:rFonts w:ascii="Calibri" w:hAnsi="Calibri" w:eastAsia="Calibri" w:cs="Calibri"/>
+          <w:noProof w:val="0"/>
+          <w:sz w:val="24"/>
+          <w:szCs w:val="24"/>
+          <w:lang w:val="pt-BR"/>
+        </w:rPr>
+        <w:t>Além disso, a comunicação de dados entre partes da aplicação foi padronizada no formato JSON, o que torna o sistema facilmente integrável com interfaces web ou aplicativos móveis. Foram também adicionadas rotinas de validação de dados e tratamento de exceções, com o objetivo de garantir a estabilidade e a confiabilidade da aplicação durante o uso.</w:t>
+      </w:r>
+    </w:p>
+    <w:p>
+      <w:pPr>
+        <w:spacing w:before="0" w:beforeAutospacing="off" w:after="0" w:afterAutospacing="off" w:line="276" w:lineRule="auto"/>
+        <w:ind w:firstLine="360"/>
+        <w:jc w:val="both"/>
+        <w:rPr>
+          <w:rFonts w:ascii="Calibri" w:hAnsi="Calibri" w:eastAsia="Calibri" w:cs="Calibri"/>
+          <w:noProof w:val="0"/>
+          <w:sz w:val="24"/>
+          <w:szCs w:val="24"/>
+          <w:lang w:val="pt-BR"/>
+        </w:rPr>
+      </w:pPr>
+      <w:r>
+        <w:rPr>
+          <w:rFonts w:ascii="Calibri" w:hAnsi="Calibri" w:eastAsia="Calibri" w:cs="Calibri"/>
+          <w:noProof w:val="0"/>
+          <w:sz w:val="24"/>
+          <w:szCs w:val="24"/>
+          <w:lang w:val="pt-BR"/>
+        </w:rPr>
+        <w:t>Com a estrutura devidamente modularizada e uma clara separação entre os componentes do sistema, o projeto final apresenta uma base sólida, pronta para evoluir conforme novas necessidades surgirem. A versão entregue contempla todos os requisitos funcionais definidos no início do projeto e está preparada para ser utilizada em um ambiente real, exigindo apenas pequenos ajustes adicionais relacionados à segurança e autenticação.</w:t>
+      </w:r>
+    </w:p>
+    <w:p>
+      <w:pPr>
+        <w:spacing w:before="240" w:beforeAutospacing="off" w:after="240" w:afterAutospacing="off"/>
+        <w:rPr>
+          <w:rFonts w:ascii="Calibri" w:hAnsi="Calibri" w:eastAsia="Calibri" w:cs="Calibri"/>
+          <w:noProof w:val="0"/>
+          <w:sz w:val="22"/>
+          <w:szCs w:val="22"/>
+          <w:lang w:val="pt-BR"/>
+        </w:rPr>
       </w:pPr>
     </w:p>
     <w:p>

</xml_diff>

<commit_message>
Finalizando formatação do relatório
</commit_message>
<xml_diff>
--- a/RELATÓRIO_RAD - Projeto Cross Training.docx
+++ b/RELATÓRIO_RAD - Projeto Cross Training.docx
@@ -403,59 +403,6 @@
         <w:jc w:val="center"/>
         <w:rPr>
           <w:rFonts w:eastAsia="Calibri"/>
-          <w:b w:val="1"/>
-          <w:bCs w:val="1"/>
-          <w:sz w:val="24"/>
-          <w:szCs w:val="24"/>
-        </w:rPr>
-      </w:pPr>
-      <w:r>
-        <w:rPr>
-          <w:rFonts w:eastAsia="Calibri"/>
-          <w:b w:val="1"/>
-          <w:bCs w:val="1"/>
-          <w:sz w:val="24"/>
-          <w:szCs w:val="24"/>
-        </w:rPr>
-        <w:t>Lian</w:t>
-      </w:r>
-      <w:r>
-        <w:rPr>
-          <w:rFonts w:eastAsia="Calibri"/>
-          <w:b w:val="1"/>
-          <w:bCs w:val="1"/>
-          <w:sz w:val="24"/>
-          <w:szCs w:val="24"/>
-        </w:rPr>
-        <w:t xml:space="preserve"> Wille Matos da </w:t>
-      </w:r>
-      <w:r>
-        <w:rPr>
-          <w:rFonts w:eastAsia="Calibri"/>
-          <w:b w:val="1"/>
-          <w:bCs w:val="1"/>
-          <w:sz w:val="24"/>
-          <w:szCs w:val="24"/>
-        </w:rPr>
-        <w:t>Silva</w:t>
-      </w:r>
-      <w:r>
-        <w:rPr>
-          <w:rFonts w:eastAsia="Calibri"/>
-          <w:b w:val="1"/>
-          <w:bCs w:val="1"/>
-          <w:sz w:val="24"/>
-          <w:szCs w:val="24"/>
-        </w:rPr>
-        <w:t xml:space="preserve"> Lino</w:t>
-      </w:r>
-    </w:p>
-    <w:p>
-      <w:pPr>
-        <w:spacing w:after="0" w:line="276" w:lineRule="auto"/>
-        <w:jc w:val="center"/>
-        <w:rPr>
-          <w:rFonts w:eastAsia="Calibri" w:cstheme="minorHAnsi"/>
           <w:b/>
           <w:bCs/>
           <w:sz w:val="24"/>
@@ -464,23 +411,23 @@
       </w:pPr>
       <w:r>
         <w:rPr>
-          <w:rFonts w:eastAsia="Calibri" w:cstheme="minorHAnsi"/>
+          <w:rFonts w:eastAsia="Calibri"/>
           <w:b/>
           <w:bCs/>
           <w:sz w:val="24"/>
           <w:szCs w:val="24"/>
         </w:rPr>
-        <w:t xml:space="preserve">Orientador: </w:t>
-      </w:r>
-      <w:r>
-        <w:rPr>
-          <w:rFonts w:eastAsia="Calibri" w:cstheme="minorHAnsi"/>
+        <w:t>Lian</w:t>
+      </w:r>
+      <w:r>
+        <w:rPr>
+          <w:rFonts w:eastAsia="Calibri"/>
           <w:b/>
           <w:bCs/>
           <w:sz w:val="24"/>
           <w:szCs w:val="24"/>
         </w:rPr>
-        <w:t>Cynthia Maia</w:t>
+        <w:t xml:space="preserve"> Wille Matos da Silva Lino</w:t>
       </w:r>
     </w:p>
     <w:p>
@@ -495,11 +442,7 @@
           <w:szCs w:val="24"/>
         </w:rPr>
       </w:pPr>
-    </w:p>
-    <w:p>
-      <w:pPr>
-        <w:spacing w:after="0" w:line="276" w:lineRule="auto"/>
-        <w:jc w:val="center"/>
+      <w:r>
         <w:rPr>
           <w:rFonts w:eastAsia="Calibri" w:cstheme="minorHAnsi"/>
           <w:b/>
@@ -507,12 +450,9 @@
           <w:sz w:val="24"/>
           <w:szCs w:val="24"/>
         </w:rPr>
-      </w:pPr>
-    </w:p>
-    <w:p>
-      <w:pPr>
-        <w:spacing w:after="0" w:line="276" w:lineRule="auto"/>
-        <w:jc w:val="center"/>
+        <w:t xml:space="preserve">Orientador: </w:t>
+      </w:r>
+      <w:r>
         <w:rPr>
           <w:rFonts w:eastAsia="Calibri" w:cstheme="minorHAnsi"/>
           <w:b/>
@@ -520,7 +460,8 @@
           <w:sz w:val="24"/>
           <w:szCs w:val="24"/>
         </w:rPr>
-      </w:pPr>
+        <w:t>Cynthia Maia</w:t>
+      </w:r>
     </w:p>
     <w:p>
       <w:pPr>
@@ -551,6 +492,7 @@
     <w:p>
       <w:pPr>
         <w:spacing w:after="0" w:line="276" w:lineRule="auto"/>
+        <w:jc w:val="center"/>
         <w:rPr>
           <w:rFonts w:eastAsia="Calibri" w:cstheme="minorHAnsi"/>
           <w:b/>
@@ -576,6 +518,7 @@
     <w:p>
       <w:pPr>
         <w:spacing w:after="0" w:line="276" w:lineRule="auto"/>
+        <w:jc w:val="center"/>
         <w:rPr>
           <w:rFonts w:eastAsia="Calibri" w:cstheme="minorHAnsi"/>
           <w:b/>
@@ -588,7 +531,6 @@
     <w:p>
       <w:pPr>
         <w:spacing w:after="0" w:line="276" w:lineRule="auto"/>
-        <w:jc w:val="center"/>
         <w:rPr>
           <w:rFonts w:eastAsia="Calibri" w:cstheme="minorHAnsi"/>
           <w:b/>
@@ -614,7 +556,6 @@
     <w:p>
       <w:pPr>
         <w:spacing w:after="0" w:line="276" w:lineRule="auto"/>
-        <w:jc w:val="center"/>
         <w:rPr>
           <w:rFonts w:eastAsia="Calibri" w:cstheme="minorHAnsi"/>
           <w:b/>
@@ -623,7 +564,11 @@
           <w:szCs w:val="24"/>
         </w:rPr>
       </w:pPr>
-      <w:r>
+    </w:p>
+    <w:p>
+      <w:pPr>
+        <w:spacing w:after="0" w:line="276" w:lineRule="auto"/>
+        <w:jc w:val="center"/>
         <w:rPr>
           <w:rFonts w:eastAsia="Calibri" w:cstheme="minorHAnsi"/>
           <w:b/>
@@ -631,8 +576,7 @@
           <w:sz w:val="24"/>
           <w:szCs w:val="24"/>
         </w:rPr>
-        <w:t>2025</w:t>
-      </w:r>
+      </w:pPr>
     </w:p>
     <w:p>
       <w:pPr>
@@ -646,7 +590,11 @@
           <w:szCs w:val="24"/>
         </w:rPr>
       </w:pPr>
-      <w:r>
+    </w:p>
+    <w:p>
+      <w:pPr>
+        <w:spacing w:after="0" w:line="276" w:lineRule="auto"/>
+        <w:jc w:val="center"/>
         <w:rPr>
           <w:rFonts w:eastAsia="Calibri" w:cstheme="minorHAnsi"/>
           <w:b/>
@@ -654,8 +602,7 @@
           <w:sz w:val="24"/>
           <w:szCs w:val="24"/>
         </w:rPr>
-        <w:t>Fortaleza</w:t>
-      </w:r>
+      </w:pPr>
       <w:r>
         <w:rPr>
           <w:rFonts w:eastAsia="Calibri" w:cstheme="minorHAnsi"/>
@@ -664,9 +611,13 @@
           <w:sz w:val="24"/>
           <w:szCs w:val="24"/>
         </w:rPr>
-        <w:t>/</w:t>
-      </w:r>
-      <w:r>
+        <w:t>2025</w:t>
+      </w:r>
+    </w:p>
+    <w:p>
+      <w:pPr>
+        <w:spacing w:after="0" w:line="276" w:lineRule="auto"/>
+        <w:jc w:val="center"/>
         <w:rPr>
           <w:rFonts w:eastAsia="Calibri" w:cstheme="minorHAnsi"/>
           <w:b/>
@@ -674,8 +625,7 @@
           <w:sz w:val="24"/>
           <w:szCs w:val="24"/>
         </w:rPr>
-        <w:t>CE</w:t>
-      </w:r>
+      </w:pPr>
       <w:r>
         <w:rPr>
           <w:rFonts w:eastAsia="Calibri" w:cstheme="minorHAnsi"/>
@@ -684,13 +634,9 @@
           <w:sz w:val="24"/>
           <w:szCs w:val="24"/>
         </w:rPr>
-        <w:br w:type="page"/>
-      </w:r>
-    </w:p>
-    <w:p>
-      <w:pPr>
-        <w:spacing w:after="0" w:line="276" w:lineRule="auto"/>
-        <w:jc w:val="center"/>
+        <w:t>Fortaleza</w:t>
+      </w:r>
+      <w:r>
         <w:rPr>
           <w:rFonts w:eastAsia="Calibri" w:cstheme="minorHAnsi"/>
           <w:b/>
@@ -698,32 +644,61 @@
           <w:sz w:val="24"/>
           <w:szCs w:val="24"/>
         </w:rPr>
+        <w:t>/</w:t>
+      </w:r>
+      <w:r>
+        <w:rPr>
+          <w:rFonts w:eastAsia="Calibri" w:cstheme="minorHAnsi"/>
+          <w:b/>
+          <w:bCs/>
+          <w:sz w:val="24"/>
+          <w:szCs w:val="24"/>
+        </w:rPr>
+        <w:t>CE</w:t>
+      </w:r>
+      <w:r>
+        <w:rPr>
+          <w:rFonts w:eastAsia="Calibri" w:cstheme="minorHAnsi"/>
+          <w:b/>
+          <w:bCs/>
+          <w:sz w:val="24"/>
+          <w:szCs w:val="24"/>
+        </w:rPr>
+        <w:br w:type="page"/>
+      </w:r>
+    </w:p>
+    <w:p>
+      <w:pPr>
+        <w:spacing w:after="0" w:line="276" w:lineRule="auto"/>
+        <w:jc w:val="center"/>
+        <w:rPr>
+          <w:rFonts w:eastAsia="Calibri" w:cstheme="minorHAnsi"/>
+          <w:b/>
+          <w:bCs/>
+          <w:sz w:val="24"/>
+          <w:szCs w:val="24"/>
+        </w:rPr>
       </w:pPr>
     </w:p>
     <w:sdt>
       <w:sdtPr>
+        <w:rPr>
+          <w:rFonts w:asciiTheme="minorHAnsi" w:eastAsiaTheme="minorEastAsia" w:hAnsiTheme="minorHAnsi" w:cstheme="minorBidi"/>
+          <w:color w:val="auto"/>
+          <w:sz w:val="22"/>
+          <w:szCs w:val="22"/>
+          <w:lang w:eastAsia="en-US"/>
+        </w:rPr>
         <w:id w:val="211150907"/>
         <w:docPartObj>
           <w:docPartGallery w:val="Table of Contents"/>
           <w:docPartUnique/>
         </w:docPartObj>
-        <w:rPr>
-          <w:rFonts w:ascii="Calibri" w:hAnsi="Calibri" w:eastAsia="" w:cs="" w:asciiTheme="minorAscii" w:hAnsiTheme="minorAscii" w:eastAsiaTheme="minorEastAsia" w:cstheme="minorBidi"/>
-          <w:color w:val="auto"/>
-          <w:sz w:val="22"/>
-          <w:szCs w:val="22"/>
-          <w:lang w:eastAsia="en-US"/>
-        </w:rPr>
       </w:sdtPr>
       <w:sdtEndPr>
         <w:rPr>
-          <w:rFonts w:ascii="Calibri" w:hAnsi="Calibri" w:eastAsia="" w:cs="" w:asciiTheme="minorAscii" w:hAnsiTheme="minorAscii" w:eastAsiaTheme="minorEastAsia" w:cstheme="minorBidi"/>
-          <w:b w:val="1"/>
-          <w:bCs w:val="1"/>
-          <w:color w:val="auto"/>
-          <w:sz w:val="22"/>
-          <w:szCs w:val="22"/>
-          <w:lang w:eastAsia="en-US"/>
+          <w:b/>
+          <w:bCs/>
         </w:rPr>
       </w:sdtEndPr>
       <w:sdtContent>
@@ -761,7 +736,7 @@
           <w:r>
             <w:fldChar w:fldCharType="separate"/>
           </w:r>
-          <w:hyperlink w:history="1" w:anchor="_Toc199157243">
+          <w:hyperlink w:anchor="_Toc199157243" w:history="1">
             <w:r>
               <w:rPr>
                 <w:rStyle w:val="Hyperlink"/>
@@ -859,7 +834,7 @@
               <w14:ligatures w14:val="standardContextual"/>
             </w:rPr>
           </w:pPr>
-          <w:hyperlink w:history="1" w:anchor="_Toc199157244">
+          <w:hyperlink w:anchor="_Toc199157244" w:history="1">
             <w:r>
               <w:rPr>
                 <w:rStyle w:val="Hyperlink"/>
@@ -955,7 +930,7 @@
               <w14:ligatures w14:val="standardContextual"/>
             </w:rPr>
           </w:pPr>
-          <w:hyperlink w:history="1" w:anchor="_Toc199157245">
+          <w:hyperlink w:anchor="_Toc199157245" w:history="1">
             <w:r>
               <w:rPr>
                 <w:rStyle w:val="Hyperlink"/>
@@ -1051,7 +1026,7 @@
               <w14:ligatures w14:val="standardContextual"/>
             </w:rPr>
           </w:pPr>
-          <w:hyperlink w:history="1" w:anchor="_Toc199157246">
+          <w:hyperlink w:anchor="_Toc199157246" w:history="1">
             <w:r>
               <w:rPr>
                 <w:rStyle w:val="Hyperlink"/>
@@ -1147,7 +1122,7 @@
               <w14:ligatures w14:val="standardContextual"/>
             </w:rPr>
           </w:pPr>
-          <w:hyperlink w:history="1" w:anchor="_Toc199157247">
+          <w:hyperlink w:anchor="_Toc199157247" w:history="1">
             <w:r>
               <w:rPr>
                 <w:rStyle w:val="Hyperlink"/>
@@ -1243,7 +1218,7 @@
               <w14:ligatures w14:val="standardContextual"/>
             </w:rPr>
           </w:pPr>
-          <w:hyperlink w:history="1" w:anchor="_Toc199157248">
+          <w:hyperlink w:anchor="_Toc199157248" w:history="1">
             <w:r>
               <w:rPr>
                 <w:rStyle w:val="Hyperlink"/>
@@ -1339,7 +1314,7 @@
               <w14:ligatures w14:val="standardContextual"/>
             </w:rPr>
           </w:pPr>
-          <w:hyperlink w:history="1" w:anchor="_Toc199157249">
+          <w:hyperlink w:anchor="_Toc199157249" w:history="1">
             <w:r>
               <w:rPr>
                 <w:rStyle w:val="Hyperlink"/>
@@ -1435,7 +1410,7 @@
               <w14:ligatures w14:val="standardContextual"/>
             </w:rPr>
           </w:pPr>
-          <w:hyperlink w:history="1" w:anchor="_Toc199157250">
+          <w:hyperlink w:anchor="_Toc199157250" w:history="1">
             <w:r>
               <w:rPr>
                 <w:rStyle w:val="Hyperlink"/>
@@ -1531,7 +1506,7 @@
               <w14:ligatures w14:val="standardContextual"/>
             </w:rPr>
           </w:pPr>
-          <w:hyperlink w:history="1" w:anchor="_Toc199157251">
+          <w:hyperlink w:anchor="_Toc199157251" w:history="1">
             <w:r>
               <w:rPr>
                 <w:rStyle w:val="Hyperlink"/>
@@ -1627,7 +1602,7 @@
               <w14:ligatures w14:val="standardContextual"/>
             </w:rPr>
           </w:pPr>
-          <w:hyperlink w:history="1" w:anchor="_Toc199157252">
+          <w:hyperlink w:anchor="_Toc199157252" w:history="1">
             <w:r>
               <w:rPr>
                 <w:rStyle w:val="Hyperlink"/>
@@ -1723,7 +1698,7 @@
               <w14:ligatures w14:val="standardContextual"/>
             </w:rPr>
           </w:pPr>
-          <w:hyperlink w:history="1" w:anchor="_Toc199157253">
+          <w:hyperlink w:anchor="_Toc199157253" w:history="1">
             <w:r>
               <w:rPr>
                 <w:rStyle w:val="Hyperlink"/>
@@ -1817,7 +1792,7 @@
               <w14:ligatures w14:val="standardContextual"/>
             </w:rPr>
           </w:pPr>
-          <w:hyperlink w:history="1" w:anchor="_Toc199157254">
+          <w:hyperlink w:anchor="_Toc199157254" w:history="1">
             <w:r>
               <w:rPr>
                 <w:rStyle w:val="Hyperlink"/>
@@ -1934,7 +1909,7 @@
     <w:p>
       <w:pPr>
         <w:rPr>
-          <w:rFonts w:eastAsia="Calibri" w:asciiTheme="majorHAnsi" w:hAnsiTheme="majorHAnsi" w:cstheme="majorBidi"/>
+          <w:rFonts w:asciiTheme="majorHAnsi" w:eastAsia="Calibri" w:hAnsiTheme="majorHAnsi" w:cstheme="majorBidi"/>
           <w:color w:val="2F5496" w:themeColor="accent1" w:themeShade="BF"/>
           <w:sz w:val="32"/>
           <w:szCs w:val="32"/>
@@ -1964,7 +1939,7 @@
           <w:szCs w:val="24"/>
         </w:rPr>
       </w:pPr>
-      <w:bookmarkStart w:name="_Toc199157243" w:id="0"/>
+      <w:bookmarkStart w:id="0" w:name="_Toc199157243"/>
       <w:r>
         <w:rPr>
           <w:rFonts w:eastAsia="Calibri"/>
@@ -2386,7 +2361,7 @@
           <w:rFonts w:eastAsia="Calibri"/>
         </w:rPr>
       </w:pPr>
-      <w:bookmarkStart w:name="_Toc199157248" w:id="1"/>
+      <w:bookmarkStart w:id="1" w:name="_Toc199157248"/>
       <w:r>
         <w:rPr>
           <w:rFonts w:eastAsia="Calibri"/>
@@ -2407,7 +2382,7 @@
           <w:rFonts w:eastAsia="Calibri"/>
         </w:rPr>
       </w:pPr>
-      <w:bookmarkStart w:name="_Toc199157249" w:id="2"/>
+      <w:bookmarkStart w:id="2" w:name="_Toc199157249"/>
       <w:r>
         <w:rPr>
           <w:rFonts w:eastAsia="Calibri"/>
@@ -2541,16 +2516,14 @@
         </w:rPr>
         <w:t xml:space="preserve">4 arquivos bases para testar a viabilidade de execução do escopo mencionado no tópico 1.1, sendo 2 </w:t>
       </w:r>
-      <w:proofErr w:type="gramStart"/>
-      <w:r>
-        <w:rPr>
-          <w:rFonts w:eastAsia="Calibri"/>
-          <w:sz w:val="24"/>
-          <w:szCs w:val="24"/>
-        </w:rPr>
-        <w:t>destes referente</w:t>
-      </w:r>
-      <w:proofErr w:type="gramEnd"/>
+      <w:r>
+        <w:rPr>
+          <w:rFonts w:eastAsia="Calibri"/>
+          <w:sz w:val="24"/>
+          <w:szCs w:val="24"/>
+        </w:rPr>
+        <w:t>destes referentes</w:t>
+      </w:r>
       <w:r>
         <w:rPr>
           <w:rFonts w:eastAsia="Calibri"/>
@@ -2729,6 +2702,7 @@
         </w:rPr>
         <w:t xml:space="preserve"> e instanciado alguns </w:t>
       </w:r>
+      <w:proofErr w:type="spellStart"/>
       <w:r>
         <w:rPr>
           <w:rFonts w:eastAsia="Calibri"/>
@@ -2739,6 +2713,7 @@
         </w:rPr>
         <w:t>endpoints</w:t>
       </w:r>
+      <w:proofErr w:type="spellEnd"/>
       <w:r>
         <w:rPr>
           <w:rFonts w:eastAsia="Calibri"/>
@@ -2785,15 +2760,7 @@
           <w:sz w:val="24"/>
           <w:szCs w:val="24"/>
         </w:rPr>
-        <w:t xml:space="preserve">Após o desenvolvimento do protótipo a partir dos modelos mencionados nos </w:t>
-      </w:r>
-      <w:r>
-        <w:rPr>
-          <w:rFonts w:eastAsia="Calibri"/>
-          <w:sz w:val="24"/>
-          <w:szCs w:val="24"/>
-        </w:rPr>
-        <w:t>parágrafo</w:t>
+        <w:t>Após o desenvolvimento do protótipo a partir dos modelos mencionados nos parágrafo</w:t>
       </w:r>
       <w:r>
         <w:rPr>
@@ -2809,15 +2776,7 @@
           <w:sz w:val="24"/>
           <w:szCs w:val="24"/>
         </w:rPr>
-        <w:t xml:space="preserve"> anteriores</w:t>
-      </w:r>
-      <w:r>
-        <w:rPr>
-          <w:rFonts w:eastAsia="Calibri"/>
-          <w:sz w:val="24"/>
-          <w:szCs w:val="24"/>
-        </w:rPr>
-        <w:t>, foi entregue o protótipo do projeto para teste dos Stakeholders, e este já foi capaz de satisfazer duas das três principais exigências mencionadas no escopo do projeto.</w:t>
+        <w:t xml:space="preserve"> anteriores, foi entregue o protótipo do projeto para teste dos Stakeholders, e este já foi capaz de satisfazer duas das três principais exigências mencionadas no escopo do projeto.</w:t>
       </w:r>
     </w:p>
     <w:p>
@@ -2844,7 +2803,7 @@
           <w:rFonts w:eastAsia="Calibri"/>
         </w:rPr>
       </w:pPr>
-      <w:bookmarkStart w:name="_Toc199157250" w:id="3"/>
+      <w:bookmarkStart w:id="3" w:name="_Toc199157250"/>
       <w:r>
         <w:rPr>
           <w:rFonts w:eastAsia="Calibri"/>
@@ -2853,7 +2812,7 @@
       </w:r>
       <w:bookmarkEnd w:id="3"/>
     </w:p>
-    <w:p w14:noSpellErr="1">
+    <w:p>
       <w:pPr>
         <w:pStyle w:val="Ttulo2"/>
         <w:numPr>
@@ -2864,7 +2823,7 @@
           <w:rFonts w:eastAsia="Calibri"/>
         </w:rPr>
       </w:pPr>
-      <w:bookmarkStart w:name="_Toc199157251" w:id="4"/>
+      <w:bookmarkStart w:id="4" w:name="_Toc199157251"/>
       <w:r>
         <w:rPr>
           <w:rFonts w:eastAsia="Calibri"/>
@@ -2873,275 +2832,230 @@
       </w:r>
       <w:bookmarkEnd w:id="4"/>
     </w:p>
-    <w:p>
-      <w:pPr>
-        <w:pStyle w:val="Normal"/>
-      </w:pPr>
-    </w:p>
-    <w:p>
-      <w:pPr>
-        <w:spacing w:before="0" w:beforeAutospacing="off" w:after="0" w:afterAutospacing="off" w:line="276" w:lineRule="auto"/>
+    <w:p/>
+    <w:p>
+      <w:pPr>
+        <w:spacing w:after="0" w:line="276" w:lineRule="auto"/>
         <w:ind w:firstLine="360"/>
         <w:jc w:val="both"/>
         <w:rPr>
-          <w:rFonts w:ascii="Calibri" w:hAnsi="Calibri" w:eastAsia="Calibri" w:cs="Calibri"/>
-          <w:noProof w:val="0"/>
-          <w:sz w:val="24"/>
-          <w:szCs w:val="24"/>
-          <w:lang w:val="pt-BR"/>
-        </w:rPr>
-      </w:pPr>
-      <w:r>
-        <w:rPr>
-          <w:rFonts w:ascii="Calibri" w:hAnsi="Calibri" w:eastAsia="Calibri" w:cs="Calibri"/>
-          <w:noProof w:val="0"/>
-          <w:sz w:val="24"/>
-          <w:szCs w:val="24"/>
-          <w:lang w:val="pt-BR"/>
+          <w:rFonts w:ascii="Calibri" w:eastAsia="Calibri" w:hAnsi="Calibri" w:cs="Calibri"/>
+          <w:sz w:val="24"/>
+          <w:szCs w:val="24"/>
+        </w:rPr>
+      </w:pPr>
+      <w:r>
+        <w:rPr>
+          <w:rFonts w:ascii="Calibri" w:eastAsia="Calibri" w:hAnsi="Calibri" w:cs="Calibri"/>
+          <w:sz w:val="24"/>
+          <w:szCs w:val="24"/>
         </w:rPr>
         <w:t>Após a validação do protótipo inicial, teve início a fase de desenvolvimento efetivo do sistema, com o objetivo de transformá-lo em uma aplicação mais estável, organizada e apta a receber futuras melhorias. A estrutura do projeto foi concebida com base no padrão arquitetural MVC (Model-</w:t>
       </w:r>
-      <w:r>
-        <w:rPr>
-          <w:rFonts w:ascii="Calibri" w:hAnsi="Calibri" w:eastAsia="Calibri" w:cs="Calibri"/>
-          <w:noProof w:val="0"/>
-          <w:sz w:val="24"/>
-          <w:szCs w:val="24"/>
-          <w:lang w:val="pt-BR"/>
+      <w:proofErr w:type="spellStart"/>
+      <w:r>
+        <w:rPr>
+          <w:rFonts w:ascii="Calibri" w:eastAsia="Calibri" w:hAnsi="Calibri" w:cs="Calibri"/>
+          <w:sz w:val="24"/>
+          <w:szCs w:val="24"/>
         </w:rPr>
         <w:t>View</w:t>
       </w:r>
-      <w:r>
-        <w:rPr>
-          <w:rFonts w:ascii="Calibri" w:hAnsi="Calibri" w:eastAsia="Calibri" w:cs="Calibri"/>
-          <w:noProof w:val="0"/>
-          <w:sz w:val="24"/>
-          <w:szCs w:val="24"/>
-          <w:lang w:val="pt-BR"/>
+      <w:proofErr w:type="spellEnd"/>
+      <w:r>
+        <w:rPr>
+          <w:rFonts w:ascii="Calibri" w:eastAsia="Calibri" w:hAnsi="Calibri" w:cs="Calibri"/>
+          <w:sz w:val="24"/>
+          <w:szCs w:val="24"/>
         </w:rPr>
         <w:t>-</w:t>
       </w:r>
-      <w:r>
-        <w:rPr>
-          <w:rFonts w:ascii="Calibri" w:hAnsi="Calibri" w:eastAsia="Calibri" w:cs="Calibri"/>
-          <w:noProof w:val="0"/>
-          <w:sz w:val="24"/>
-          <w:szCs w:val="24"/>
-          <w:lang w:val="pt-BR"/>
+      <w:proofErr w:type="spellStart"/>
+      <w:r>
+        <w:rPr>
+          <w:rFonts w:ascii="Calibri" w:eastAsia="Calibri" w:hAnsi="Calibri" w:cs="Calibri"/>
+          <w:sz w:val="24"/>
+          <w:szCs w:val="24"/>
         </w:rPr>
         <w:t>Controller</w:t>
       </w:r>
-      <w:r>
-        <w:rPr>
-          <w:rFonts w:ascii="Calibri" w:hAnsi="Calibri" w:eastAsia="Calibri" w:cs="Calibri"/>
-          <w:noProof w:val="0"/>
-          <w:sz w:val="24"/>
-          <w:szCs w:val="24"/>
-          <w:lang w:val="pt-BR"/>
+      <w:proofErr w:type="spellEnd"/>
+      <w:r>
+        <w:rPr>
+          <w:rFonts w:ascii="Calibri" w:eastAsia="Calibri" w:hAnsi="Calibri" w:cs="Calibri"/>
+          <w:sz w:val="24"/>
+          <w:szCs w:val="24"/>
         </w:rPr>
         <w:t xml:space="preserve">), utilizando o framework </w:t>
       </w:r>
-      <w:r>
-        <w:rPr>
-          <w:rFonts w:ascii="Calibri" w:hAnsi="Calibri" w:eastAsia="Calibri" w:cs="Calibri"/>
-          <w:noProof w:val="0"/>
-          <w:sz w:val="24"/>
-          <w:szCs w:val="24"/>
-          <w:lang w:val="pt-BR"/>
+      <w:proofErr w:type="spellStart"/>
+      <w:r>
+        <w:rPr>
+          <w:rFonts w:ascii="Calibri" w:eastAsia="Calibri" w:hAnsi="Calibri" w:cs="Calibri"/>
+          <w:sz w:val="24"/>
+          <w:szCs w:val="24"/>
         </w:rPr>
         <w:t>Flask</w:t>
       </w:r>
-      <w:r>
-        <w:rPr>
-          <w:rFonts w:ascii="Calibri" w:hAnsi="Calibri" w:eastAsia="Calibri" w:cs="Calibri"/>
-          <w:noProof w:val="0"/>
-          <w:sz w:val="24"/>
-          <w:szCs w:val="24"/>
-          <w:lang w:val="pt-BR"/>
+      <w:proofErr w:type="spellEnd"/>
+      <w:r>
+        <w:rPr>
+          <w:rFonts w:ascii="Calibri" w:eastAsia="Calibri" w:hAnsi="Calibri" w:cs="Calibri"/>
+          <w:sz w:val="24"/>
+          <w:szCs w:val="24"/>
         </w:rPr>
         <w:t>, o que contribuiu significativamente para a clareza e manutenção do código.</w:t>
       </w:r>
     </w:p>
     <w:p>
       <w:pPr>
-        <w:spacing w:before="0" w:beforeAutospacing="off" w:after="0" w:afterAutospacing="off" w:line="276" w:lineRule="auto"/>
+        <w:spacing w:after="0" w:line="276" w:lineRule="auto"/>
         <w:ind w:firstLine="360"/>
         <w:jc w:val="both"/>
         <w:rPr>
-          <w:rFonts w:ascii="Calibri" w:hAnsi="Calibri" w:eastAsia="Calibri" w:cs="Calibri"/>
-          <w:noProof w:val="0"/>
-          <w:sz w:val="24"/>
-          <w:szCs w:val="24"/>
-          <w:lang w:val="pt-BR"/>
-        </w:rPr>
-      </w:pPr>
-      <w:r>
-        <w:rPr>
-          <w:rFonts w:ascii="Calibri" w:hAnsi="Calibri" w:eastAsia="Calibri" w:cs="Calibri"/>
-          <w:noProof w:val="0"/>
-          <w:sz w:val="24"/>
-          <w:szCs w:val="24"/>
-          <w:lang w:val="pt-BR"/>
+          <w:rFonts w:ascii="Calibri" w:eastAsia="Calibri" w:hAnsi="Calibri" w:cs="Calibri"/>
+          <w:sz w:val="24"/>
+          <w:szCs w:val="24"/>
+        </w:rPr>
+      </w:pPr>
+      <w:r>
+        <w:rPr>
+          <w:rFonts w:ascii="Calibri" w:eastAsia="Calibri" w:hAnsi="Calibri" w:cs="Calibri"/>
+          <w:sz w:val="24"/>
+          <w:szCs w:val="24"/>
         </w:rPr>
         <w:t>O uso da metodologia RAD começou com a elaboração de um protótipo funcional que abrangia as funcionalidades essenciais da gestão de alunos, como o registro, a listagem e a edição de dados. Essa primeira versão foi essencial para testar ideias e realizar experimentações com outras ferramentas e abordagens. Por meio desses testes, foi possível observar na prática os pontos fortes e as limitações do sistema, orientando ajustes necessários para o avanço do projeto.</w:t>
       </w:r>
     </w:p>
     <w:p>
       <w:pPr>
-        <w:spacing w:before="0" w:beforeAutospacing="off" w:after="0" w:afterAutospacing="off" w:line="276" w:lineRule="auto"/>
+        <w:spacing w:after="0" w:line="276" w:lineRule="auto"/>
         <w:ind w:firstLine="360"/>
         <w:jc w:val="both"/>
         <w:rPr>
-          <w:rFonts w:ascii="Calibri" w:hAnsi="Calibri" w:eastAsia="Calibri" w:cs="Calibri"/>
-          <w:noProof w:val="0"/>
-          <w:sz w:val="24"/>
-          <w:szCs w:val="24"/>
-          <w:lang w:val="pt-BR"/>
-        </w:rPr>
-      </w:pPr>
-      <w:r>
-        <w:rPr>
-          <w:rFonts w:ascii="Calibri" w:hAnsi="Calibri" w:eastAsia="Calibri" w:cs="Calibri"/>
-          <w:noProof w:val="0"/>
-          <w:sz w:val="24"/>
-          <w:szCs w:val="24"/>
-          <w:lang w:val="pt-BR"/>
-        </w:rPr>
-        <w:t>Em vez de seguir uma abordagem tradicional e sequencial, o desenvolvimento foi conduzido por meio de ciclos curtos e iterativos. A cada nova iteração, recursos adicionais eram incorporados e imediatamente submetidos a testes, o que possibilitou rápidas correções de erros e ajustes com base nas necessidades identificadas. Um exemplo prático dessa evolução foi a melhoria da lógica de exclusão de alunos, que passou a impedir a remoção de registros ainda ativos, protegendo a integridade dos dados. Outra melhoria significativa foi a implementação automática do cálculo da próxima data de vencimento no módulo de pagamentos, sempre que um novo pagamento fosse registrado.</w:t>
-      </w:r>
-    </w:p>
-    <w:p>
-      <w:pPr>
-        <w:spacing w:before="0" w:beforeAutospacing="off" w:after="0" w:afterAutospacing="off" w:line="276" w:lineRule="auto"/>
+          <w:rFonts w:ascii="Calibri" w:eastAsia="Calibri" w:hAnsi="Calibri" w:cs="Calibri"/>
+          <w:sz w:val="24"/>
+          <w:szCs w:val="24"/>
+        </w:rPr>
+      </w:pPr>
+      <w:r>
+        <w:rPr>
+          <w:rFonts w:ascii="Calibri" w:eastAsia="Calibri" w:hAnsi="Calibri" w:cs="Calibri"/>
+          <w:sz w:val="24"/>
+          <w:szCs w:val="24"/>
+        </w:rPr>
+        <w:t xml:space="preserve">Em vez de seguir uma abordagem tradicional e sequencial, o desenvolvimento foi conduzido por meio de ciclos curtos e iterativos. A cada nova iteração, recursos adicionais eram incorporados e imediatamente submetidos a testes, o que possibilitou rápidas correções de erros e ajustes com base nas necessidades identificadas. Um exemplo prático dessa evolução foi a melhoria da lógica de exclusão de alunos, que passou a impedir a remoção de registros ainda ativos, protegendo a integridade dos dados. Outra melhoria </w:t>
+      </w:r>
+      <w:r>
+        <w:rPr>
+          <w:rFonts w:ascii="Calibri" w:eastAsia="Calibri" w:hAnsi="Calibri" w:cs="Calibri"/>
+          <w:sz w:val="24"/>
+          <w:szCs w:val="24"/>
+        </w:rPr>
+        <w:lastRenderedPageBreak/>
+        <w:t>significativa foi a implementação automática do cálculo da próxima data de vencimento no módulo de pagamentos, sempre que um novo pagamento fosse registrado.</w:t>
+      </w:r>
+    </w:p>
+    <w:p>
+      <w:pPr>
+        <w:spacing w:after="0" w:line="276" w:lineRule="auto"/>
         <w:ind w:firstLine="360"/>
         <w:jc w:val="both"/>
         <w:rPr>
-          <w:rFonts w:ascii="Calibri" w:hAnsi="Calibri" w:eastAsia="Calibri" w:cs="Calibri"/>
-          <w:noProof w:val="0"/>
-          <w:sz w:val="24"/>
-          <w:szCs w:val="24"/>
-          <w:lang w:val="pt-BR"/>
-        </w:rPr>
-      </w:pPr>
-      <w:r>
-        <w:rPr>
-          <w:rFonts w:ascii="Calibri" w:hAnsi="Calibri" w:eastAsia="Calibri" w:cs="Calibri"/>
-          <w:noProof w:val="0"/>
-          <w:sz w:val="24"/>
-          <w:szCs w:val="24"/>
-          <w:lang w:val="pt-BR"/>
+          <w:rFonts w:ascii="Calibri" w:eastAsia="Calibri" w:hAnsi="Calibri" w:cs="Calibri"/>
+          <w:sz w:val="24"/>
+          <w:szCs w:val="24"/>
+        </w:rPr>
+      </w:pPr>
+      <w:r>
+        <w:rPr>
+          <w:rFonts w:ascii="Calibri" w:eastAsia="Calibri" w:hAnsi="Calibri" w:cs="Calibri"/>
+          <w:sz w:val="24"/>
+          <w:szCs w:val="24"/>
         </w:rPr>
         <w:t xml:space="preserve">Durante todas as etapas, a estrutura do sistema permaneceu bem segmentada. O projeto foi dividido de maneira clara entre as camadas de modelos, rotas e controle de lógica, conforme os princípios do padrão MVC. O arquivo principal da aplicação, </w:t>
       </w:r>
       <w:r>
         <w:rPr>
-          <w:rFonts w:ascii="Consolas" w:hAnsi="Consolas" w:eastAsia="Consolas" w:cs="Consolas"/>
-          <w:noProof w:val="0"/>
-          <w:sz w:val="24"/>
-          <w:szCs w:val="24"/>
-          <w:lang w:val="pt-BR"/>
+          <w:rFonts w:ascii="Consolas" w:eastAsia="Consolas" w:hAnsi="Consolas" w:cs="Consolas"/>
+          <w:sz w:val="24"/>
+          <w:szCs w:val="24"/>
         </w:rPr>
         <w:t>app.py</w:t>
       </w:r>
       <w:r>
         <w:rPr>
-          <w:rFonts w:ascii="Calibri" w:hAnsi="Calibri" w:eastAsia="Calibri" w:cs="Calibri"/>
-          <w:noProof w:val="0"/>
-          <w:sz w:val="24"/>
-          <w:szCs w:val="24"/>
-          <w:lang w:val="pt-BR"/>
+          <w:rFonts w:ascii="Calibri" w:eastAsia="Calibri" w:hAnsi="Calibri" w:cs="Calibri"/>
+          <w:sz w:val="24"/>
+          <w:szCs w:val="24"/>
         </w:rPr>
         <w:t xml:space="preserve">, ficou responsável por iniciar o servidor </w:t>
       </w:r>
-      <w:r>
-        <w:rPr>
-          <w:rFonts w:ascii="Calibri" w:hAnsi="Calibri" w:eastAsia="Calibri" w:cs="Calibri"/>
-          <w:noProof w:val="0"/>
-          <w:sz w:val="24"/>
-          <w:szCs w:val="24"/>
-          <w:lang w:val="pt-BR"/>
+      <w:proofErr w:type="spellStart"/>
+      <w:r>
+        <w:rPr>
+          <w:rFonts w:ascii="Calibri" w:eastAsia="Calibri" w:hAnsi="Calibri" w:cs="Calibri"/>
+          <w:sz w:val="24"/>
+          <w:szCs w:val="24"/>
         </w:rPr>
         <w:t>Flask</w:t>
       </w:r>
-      <w:r>
-        <w:rPr>
-          <w:rFonts w:ascii="Calibri" w:hAnsi="Calibri" w:eastAsia="Calibri" w:cs="Calibri"/>
-          <w:noProof w:val="0"/>
-          <w:sz w:val="24"/>
-          <w:szCs w:val="24"/>
-          <w:lang w:val="pt-BR"/>
+      <w:proofErr w:type="spellEnd"/>
+      <w:r>
+        <w:rPr>
+          <w:rFonts w:ascii="Calibri" w:eastAsia="Calibri" w:hAnsi="Calibri" w:cs="Calibri"/>
+          <w:sz w:val="24"/>
+          <w:szCs w:val="24"/>
         </w:rPr>
         <w:t xml:space="preserve"> e definir as configurações do banco de dados, enquanto as funcionalidades específicas foram organizadas em pastas separadas, facilitando a manutenção, a leitura do código e a possibilidade de expansão futura.</w:t>
       </w:r>
     </w:p>
     <w:p>
       <w:pPr>
-        <w:spacing w:before="0" w:beforeAutospacing="off" w:after="0" w:afterAutospacing="off" w:line="276" w:lineRule="auto"/>
+        <w:spacing w:after="0" w:line="276" w:lineRule="auto"/>
         <w:ind w:firstLine="360"/>
         <w:jc w:val="both"/>
         <w:rPr>
-          <w:rFonts w:ascii="Calibri" w:hAnsi="Calibri" w:eastAsia="Calibri" w:cs="Calibri"/>
-          <w:noProof w:val="0"/>
-          <w:sz w:val="24"/>
-          <w:szCs w:val="24"/>
-          <w:lang w:val="pt-BR"/>
-        </w:rPr>
-      </w:pPr>
-      <w:r>
-        <w:rPr>
-          <w:rFonts w:ascii="Calibri" w:hAnsi="Calibri" w:eastAsia="Calibri" w:cs="Calibri"/>
-          <w:noProof w:val="0"/>
-          <w:sz w:val="24"/>
-          <w:szCs w:val="24"/>
-          <w:lang w:val="pt-BR"/>
+          <w:rFonts w:ascii="Calibri" w:eastAsia="Calibri" w:hAnsi="Calibri" w:cs="Calibri"/>
+          <w:sz w:val="24"/>
+          <w:szCs w:val="24"/>
+        </w:rPr>
+      </w:pPr>
+      <w:r>
+        <w:rPr>
+          <w:rFonts w:ascii="Calibri" w:eastAsia="Calibri" w:hAnsi="Calibri" w:cs="Calibri"/>
+          <w:sz w:val="24"/>
+          <w:szCs w:val="24"/>
         </w:rPr>
         <w:t>Além disso, a comunicação de dados entre partes da aplicação foi padronizada no formato JSON, o que torna o sistema facilmente integrável com interfaces web ou aplicativos móveis. Foram também adicionadas rotinas de validação de dados e tratamento de exceções, com o objetivo de garantir a estabilidade e a confiabilidade da aplicação durante o uso.</w:t>
       </w:r>
     </w:p>
     <w:p>
       <w:pPr>
-        <w:spacing w:before="0" w:beforeAutospacing="off" w:after="0" w:afterAutospacing="off" w:line="276" w:lineRule="auto"/>
+        <w:spacing w:after="0" w:line="276" w:lineRule="auto"/>
         <w:ind w:firstLine="360"/>
         <w:jc w:val="both"/>
         <w:rPr>
-          <w:rFonts w:ascii="Calibri" w:hAnsi="Calibri" w:eastAsia="Calibri" w:cs="Calibri"/>
-          <w:noProof w:val="0"/>
-          <w:sz w:val="24"/>
-          <w:szCs w:val="24"/>
-          <w:lang w:val="pt-BR"/>
-        </w:rPr>
-      </w:pPr>
-      <w:r>
-        <w:rPr>
-          <w:rFonts w:ascii="Calibri" w:hAnsi="Calibri" w:eastAsia="Calibri" w:cs="Calibri"/>
-          <w:noProof w:val="0"/>
-          <w:sz w:val="24"/>
-          <w:szCs w:val="24"/>
-          <w:lang w:val="pt-BR"/>
+          <w:rFonts w:ascii="Calibri" w:eastAsia="Calibri" w:hAnsi="Calibri" w:cs="Calibri"/>
+        </w:rPr>
+      </w:pPr>
+      <w:r>
+        <w:rPr>
+          <w:rFonts w:ascii="Calibri" w:eastAsia="Calibri" w:hAnsi="Calibri" w:cs="Calibri"/>
+          <w:sz w:val="24"/>
+          <w:szCs w:val="24"/>
         </w:rPr>
         <w:t>Com a estrutura devidamente modularizada e uma clara separação entre os componentes do sistema, o projeto final apresenta uma base sólida, pronta para evoluir conforme novas necessidades surgirem. A versão entregue contempla todos os requisitos funcionais definidos no início do projeto e está preparada para ser utilizada em um ambiente real, exigindo apenas pequenos ajustes adicionais relacionados à segurança e autenticação.</w:t>
       </w:r>
     </w:p>
     <w:p>
       <w:pPr>
-        <w:spacing w:before="240" w:beforeAutospacing="off" w:after="240" w:afterAutospacing="off"/>
-        <w:rPr>
-          <w:rFonts w:ascii="Calibri" w:hAnsi="Calibri" w:eastAsia="Calibri" w:cs="Calibri"/>
-          <w:noProof w:val="0"/>
-          <w:sz w:val="22"/>
-          <w:szCs w:val="22"/>
-          <w:lang w:val="pt-BR"/>
-        </w:rPr>
-      </w:pPr>
-    </w:p>
-    <w:p>
-      <w:pPr>
-        <w:pStyle w:val="Normal"/>
-      </w:pPr>
-    </w:p>
-    <w:p>
-      <w:pPr>
-        <w:pStyle w:val="Normal"/>
+        <w:spacing w:after="0" w:line="276" w:lineRule="auto"/>
+        <w:ind w:firstLine="360"/>
+        <w:jc w:val="both"/>
+        <w:rPr>
+          <w:rFonts w:ascii="Calibri" w:eastAsia="Calibri" w:hAnsi="Calibri" w:cs="Calibri"/>
+        </w:rPr>
       </w:pPr>
     </w:p>
     <w:p>
@@ -3155,7 +3069,7 @@
           <w:rFonts w:eastAsia="Calibri"/>
         </w:rPr>
       </w:pPr>
-      <w:bookmarkStart w:name="_Toc199157252" w:id="5"/>
+      <w:bookmarkStart w:id="5" w:name="_Toc199157252"/>
       <w:r>
         <w:rPr>
           <w:rFonts w:eastAsia="Calibri"/>
@@ -3164,1387 +3078,853 @@
       </w:r>
       <w:bookmarkEnd w:id="5"/>
     </w:p>
-    <w:p w14:noSpellErr="1">
+    <w:p>
       <w:pPr>
         <w:pStyle w:val="Ttulo2"/>
         <w:numPr>
           <w:ilvl w:val="1"/>
           <w:numId w:val="5"/>
         </w:numPr>
-        <w:rPr/>
-      </w:pPr>
-      <w:bookmarkStart w:name="_Toc199157253" w:id="6"/>
-      <w:r>
-        <w:rPr/>
+      </w:pPr>
+      <w:bookmarkStart w:id="6" w:name="_Toc199157253"/>
+      <w:r>
         <w:t>Testes de integração</w:t>
       </w:r>
       <w:bookmarkEnd w:id="6"/>
     </w:p>
     <w:p>
       <w:pPr>
-        <w:pStyle w:val="Normal"/>
+        <w:spacing w:after="0" w:line="276" w:lineRule="auto"/>
+        <w:ind w:firstLine="360"/>
+        <w:jc w:val="both"/>
+        <w:rPr>
+          <w:rFonts w:ascii="Calibri" w:eastAsia="Calibri" w:hAnsi="Calibri" w:cs="Calibri"/>
+          <w:sz w:val="24"/>
+          <w:szCs w:val="24"/>
+        </w:rPr>
+      </w:pPr>
+      <w:r>
+        <w:rPr>
+          <w:rFonts w:ascii="Calibri" w:eastAsia="Calibri" w:hAnsi="Calibri" w:cs="Calibri"/>
+          <w:sz w:val="24"/>
+          <w:szCs w:val="24"/>
+        </w:rPr>
+        <w:t>Para checar os resultados obtidos</w:t>
+      </w:r>
+      <w:r>
+        <w:rPr>
+          <w:rFonts w:ascii="Calibri" w:eastAsia="Calibri" w:hAnsi="Calibri" w:cs="Calibri"/>
+          <w:sz w:val="24"/>
+          <w:szCs w:val="24"/>
+        </w:rPr>
+        <w:t xml:space="preserve"> </w:t>
+      </w:r>
+      <w:r>
+        <w:rPr>
+          <w:rFonts w:ascii="Calibri" w:eastAsia="Calibri" w:hAnsi="Calibri" w:cs="Calibri"/>
+          <w:sz w:val="24"/>
+          <w:szCs w:val="24"/>
+        </w:rPr>
+        <w:t>e a consistência dos dados enviados, foram realizad</w:t>
+      </w:r>
+      <w:r>
+        <w:rPr>
+          <w:rFonts w:ascii="Calibri" w:eastAsia="Calibri" w:hAnsi="Calibri" w:cs="Calibri"/>
+          <w:sz w:val="24"/>
+          <w:szCs w:val="24"/>
+        </w:rPr>
+        <w:t xml:space="preserve">os </w:t>
+      </w:r>
+      <w:r>
+        <w:rPr>
+          <w:rFonts w:ascii="Calibri" w:eastAsia="Calibri" w:hAnsi="Calibri" w:cs="Calibri"/>
+          <w:sz w:val="24"/>
+          <w:szCs w:val="24"/>
+        </w:rPr>
+        <w:t xml:space="preserve">testes de integração. </w:t>
+      </w:r>
+      <w:r>
+        <w:rPr>
+          <w:rFonts w:ascii="Calibri" w:eastAsia="Calibri" w:hAnsi="Calibri" w:cs="Calibri"/>
+          <w:sz w:val="24"/>
+          <w:szCs w:val="24"/>
+        </w:rPr>
+        <w:t xml:space="preserve">O objetivo dos testes foi validar o funcionamento das rotas de alunos e pagamentos, bem como garantir a integridade dos dados e o comportamento esperado nas operações de criação, listagem, atualização, </w:t>
+      </w:r>
+      <w:proofErr w:type="spellStart"/>
+      <w:r>
+        <w:rPr>
+          <w:rFonts w:ascii="Calibri" w:eastAsia="Calibri" w:hAnsi="Calibri" w:cs="Calibri"/>
+          <w:sz w:val="24"/>
+          <w:szCs w:val="24"/>
+        </w:rPr>
+        <w:t>desmatr</w:t>
+      </w:r>
+      <w:r>
+        <w:rPr>
+          <w:rFonts w:ascii="Calibri" w:eastAsia="Calibri" w:hAnsi="Calibri" w:cs="Calibri"/>
+          <w:sz w:val="24"/>
+          <w:szCs w:val="24"/>
+        </w:rPr>
+        <w:t>í</w:t>
+      </w:r>
+      <w:r>
+        <w:rPr>
+          <w:rFonts w:ascii="Calibri" w:eastAsia="Calibri" w:hAnsi="Calibri" w:cs="Calibri"/>
+          <w:sz w:val="24"/>
+          <w:szCs w:val="24"/>
+        </w:rPr>
+        <w:t>cula</w:t>
+      </w:r>
+      <w:proofErr w:type="spellEnd"/>
+      <w:r>
+        <w:rPr>
+          <w:rFonts w:ascii="Calibri" w:eastAsia="Calibri" w:hAnsi="Calibri" w:cs="Calibri"/>
+          <w:sz w:val="24"/>
+          <w:szCs w:val="24"/>
+        </w:rPr>
+        <w:t xml:space="preserve"> e exclusão de registros</w:t>
+      </w:r>
+      <w:r>
+        <w:rPr>
+          <w:rFonts w:ascii="Calibri" w:eastAsia="Calibri" w:hAnsi="Calibri" w:cs="Calibri"/>
+          <w:sz w:val="24"/>
+          <w:szCs w:val="24"/>
+        </w:rPr>
+        <w:t xml:space="preserve"> juntamente com as operações de registros de pagamento</w:t>
+      </w:r>
+      <w:r>
+        <w:rPr>
+          <w:rFonts w:ascii="Calibri" w:eastAsia="Calibri" w:hAnsi="Calibri" w:cs="Calibri"/>
+          <w:sz w:val="24"/>
+          <w:szCs w:val="24"/>
+        </w:rPr>
+        <w:t xml:space="preserve">. Para isso, utilizou-se a extensão Thunder </w:t>
+      </w:r>
+      <w:proofErr w:type="spellStart"/>
+      <w:r>
+        <w:rPr>
+          <w:rFonts w:ascii="Calibri" w:eastAsia="Calibri" w:hAnsi="Calibri" w:cs="Calibri"/>
+          <w:sz w:val="24"/>
+          <w:szCs w:val="24"/>
+        </w:rPr>
+        <w:t>Client</w:t>
+      </w:r>
+      <w:proofErr w:type="spellEnd"/>
+      <w:r>
+        <w:rPr>
+          <w:rFonts w:ascii="Calibri" w:eastAsia="Calibri" w:hAnsi="Calibri" w:cs="Calibri"/>
+          <w:sz w:val="24"/>
+          <w:szCs w:val="24"/>
+        </w:rPr>
+        <w:t xml:space="preserve">, integrada ao Visual Studio </w:t>
+      </w:r>
+      <w:proofErr w:type="spellStart"/>
+      <w:r>
+        <w:rPr>
+          <w:rFonts w:ascii="Calibri" w:eastAsia="Calibri" w:hAnsi="Calibri" w:cs="Calibri"/>
+          <w:sz w:val="24"/>
+          <w:szCs w:val="24"/>
+        </w:rPr>
+        <w:t>Code</w:t>
+      </w:r>
+      <w:proofErr w:type="spellEnd"/>
+      <w:r>
+        <w:rPr>
+          <w:rFonts w:ascii="Calibri" w:eastAsia="Calibri" w:hAnsi="Calibri" w:cs="Calibri"/>
+          <w:sz w:val="24"/>
+          <w:szCs w:val="24"/>
+        </w:rPr>
+        <w:t>, que permite simular requisições HTTP, possibilitando uma verificação detalhada do comportamento da API.</w:t>
+      </w:r>
+    </w:p>
+    <w:p>
+      <w:pPr>
+        <w:spacing w:after="0" w:line="276" w:lineRule="auto"/>
+        <w:ind w:firstLine="360"/>
+        <w:jc w:val="both"/>
+        <w:rPr>
+          <w:rFonts w:ascii="Calibri" w:eastAsia="Calibri" w:hAnsi="Calibri" w:cs="Calibri"/>
+          <w:sz w:val="24"/>
+          <w:szCs w:val="24"/>
+        </w:rPr>
+      </w:pPr>
+      <w:r>
+        <w:rPr>
+          <w:rFonts w:ascii="Calibri" w:eastAsia="Calibri" w:hAnsi="Calibri" w:cs="Calibri"/>
+          <w:sz w:val="24"/>
+          <w:szCs w:val="24"/>
+        </w:rPr>
+        <w:t xml:space="preserve">No módulo de alunos, foram testadas as rotas de criação, listagem, atualização, </w:t>
+      </w:r>
+      <w:proofErr w:type="spellStart"/>
+      <w:r>
+        <w:rPr>
+          <w:rFonts w:ascii="Calibri" w:eastAsia="Calibri" w:hAnsi="Calibri" w:cs="Calibri"/>
+          <w:sz w:val="24"/>
+          <w:szCs w:val="24"/>
+        </w:rPr>
+        <w:t>desmatrícula</w:t>
+      </w:r>
+      <w:proofErr w:type="spellEnd"/>
+      <w:r>
+        <w:rPr>
+          <w:rFonts w:ascii="Calibri" w:eastAsia="Calibri" w:hAnsi="Calibri" w:cs="Calibri"/>
+          <w:sz w:val="24"/>
+          <w:szCs w:val="24"/>
+        </w:rPr>
+        <w:t xml:space="preserve"> e exclusão. O fluxo de criação de aluno foi validado com sucesso, onde os dados fornecidos foram corretamente armazenados no banco e as respostas da API confirmaram a operação </w:t>
+      </w:r>
+      <w:r>
+        <w:rPr>
+          <w:rFonts w:ascii="Calibri" w:eastAsia="Calibri" w:hAnsi="Calibri" w:cs="Calibri"/>
+          <w:sz w:val="24"/>
+          <w:szCs w:val="24"/>
+        </w:rPr>
+        <w:t>apropriadamente</w:t>
+      </w:r>
+      <w:r>
+        <w:rPr>
+          <w:rFonts w:ascii="Calibri" w:eastAsia="Calibri" w:hAnsi="Calibri" w:cs="Calibri"/>
+          <w:sz w:val="24"/>
+          <w:szCs w:val="24"/>
+        </w:rPr>
+        <w:t xml:space="preserve">. Na sequência, realizou-se a listagem dos alunos cadastrados, e os dados retornaram corretamente, incluindo os formatos de data </w:t>
+      </w:r>
+      <w:r>
+        <w:rPr>
+          <w:rFonts w:ascii="Calibri" w:eastAsia="Calibri" w:hAnsi="Calibri" w:cs="Calibri"/>
+          <w:sz w:val="24"/>
+          <w:szCs w:val="24"/>
+        </w:rPr>
+        <w:t>em</w:t>
+      </w:r>
+      <w:r>
+        <w:rPr>
+          <w:rFonts w:ascii="Calibri" w:eastAsia="Calibri" w:hAnsi="Calibri" w:cs="Calibri"/>
+          <w:sz w:val="24"/>
+          <w:szCs w:val="24"/>
+        </w:rPr>
+        <w:t xml:space="preserve"> </w:t>
+      </w:r>
+      <w:r>
+        <w:rPr>
+          <w:rFonts w:ascii="Calibri" w:eastAsia="Calibri" w:hAnsi="Calibri" w:cs="Calibri"/>
+          <w:sz w:val="24"/>
+          <w:szCs w:val="24"/>
+        </w:rPr>
+        <w:t>“</w:t>
+      </w:r>
+      <w:r>
+        <w:rPr>
+          <w:rFonts w:ascii="Calibri" w:eastAsia="Calibri" w:hAnsi="Calibri" w:cs="Calibri"/>
+          <w:sz w:val="24"/>
+          <w:szCs w:val="24"/>
+        </w:rPr>
+        <w:t>YYYY-MM-DD</w:t>
+      </w:r>
+      <w:r>
+        <w:rPr>
+          <w:rFonts w:ascii="Calibri" w:eastAsia="Calibri" w:hAnsi="Calibri" w:cs="Calibri"/>
+          <w:sz w:val="24"/>
+          <w:szCs w:val="24"/>
+        </w:rPr>
+        <w:t>"</w:t>
+      </w:r>
+      <w:r>
+        <w:rPr>
+          <w:rFonts w:ascii="Calibri" w:eastAsia="Calibri" w:hAnsi="Calibri" w:cs="Calibri"/>
+          <w:sz w:val="24"/>
+          <w:szCs w:val="24"/>
+        </w:rPr>
+        <w:t>,</w:t>
+      </w:r>
+      <w:r>
+        <w:rPr>
+          <w:rFonts w:ascii="Calibri" w:eastAsia="Calibri" w:hAnsi="Calibri" w:cs="Calibri"/>
+          <w:sz w:val="24"/>
+          <w:szCs w:val="24"/>
+        </w:rPr>
+        <w:t xml:space="preserve"> </w:t>
+      </w:r>
+      <w:r>
+        <w:rPr>
+          <w:rFonts w:ascii="Calibri" w:eastAsia="Calibri" w:hAnsi="Calibri" w:cs="Calibri"/>
+          <w:sz w:val="24"/>
+          <w:szCs w:val="24"/>
+        </w:rPr>
+        <w:t>demonstrando que o processo de serialização dos dados estava funcional.</w:t>
+      </w:r>
+    </w:p>
+    <w:p>
+      <w:pPr>
+        <w:spacing w:after="0" w:line="276" w:lineRule="auto"/>
+        <w:ind w:firstLine="360"/>
+        <w:jc w:val="both"/>
+        <w:rPr>
+          <w:rFonts w:ascii="Calibri" w:eastAsia="Calibri" w:hAnsi="Calibri" w:cs="Calibri"/>
+          <w:sz w:val="24"/>
+          <w:szCs w:val="24"/>
+        </w:rPr>
+      </w:pPr>
+      <w:r>
+        <w:rPr>
+          <w:rFonts w:ascii="Calibri" w:eastAsia="Calibri" w:hAnsi="Calibri" w:cs="Calibri"/>
+          <w:sz w:val="24"/>
+          <w:szCs w:val="24"/>
+        </w:rPr>
+        <w:t xml:space="preserve">O processo de atualização de informações de um aluno também foi validado, permitindo alterações sem a necessidade de reenviar todos os dados. A rota de </w:t>
+      </w:r>
+      <w:proofErr w:type="spellStart"/>
+      <w:r>
+        <w:rPr>
+          <w:rFonts w:ascii="Calibri" w:eastAsia="Calibri" w:hAnsi="Calibri" w:cs="Calibri"/>
+          <w:sz w:val="24"/>
+          <w:szCs w:val="24"/>
+        </w:rPr>
+        <w:t>desmatrícula</w:t>
+      </w:r>
+      <w:proofErr w:type="spellEnd"/>
+      <w:r>
+        <w:rPr>
+          <w:rFonts w:ascii="Calibri" w:eastAsia="Calibri" w:hAnsi="Calibri" w:cs="Calibri"/>
+          <w:sz w:val="24"/>
+          <w:szCs w:val="24"/>
+        </w:rPr>
+        <w:t xml:space="preserve"> foi testada </w:t>
+      </w:r>
+      <w:r>
+        <w:rPr>
+          <w:rFonts w:ascii="Calibri" w:eastAsia="Calibri" w:hAnsi="Calibri" w:cs="Calibri"/>
+          <w:sz w:val="24"/>
+          <w:szCs w:val="24"/>
+        </w:rPr>
+        <w:t xml:space="preserve">focando </w:t>
+      </w:r>
+      <w:r>
+        <w:rPr>
+          <w:rFonts w:ascii="Calibri" w:eastAsia="Calibri" w:hAnsi="Calibri" w:cs="Calibri"/>
+          <w:sz w:val="24"/>
+          <w:szCs w:val="24"/>
+        </w:rPr>
+        <w:t xml:space="preserve">na lógica de negócio, que impede a </w:t>
+      </w:r>
+      <w:proofErr w:type="spellStart"/>
+      <w:r>
+        <w:rPr>
+          <w:rFonts w:ascii="Calibri" w:eastAsia="Calibri" w:hAnsi="Calibri" w:cs="Calibri"/>
+          <w:sz w:val="24"/>
+          <w:szCs w:val="24"/>
+        </w:rPr>
+        <w:t>desmatrícula</w:t>
+      </w:r>
+      <w:proofErr w:type="spellEnd"/>
+      <w:r>
+        <w:rPr>
+          <w:rFonts w:ascii="Calibri" w:eastAsia="Calibri" w:hAnsi="Calibri" w:cs="Calibri"/>
+          <w:sz w:val="24"/>
+          <w:szCs w:val="24"/>
+        </w:rPr>
+        <w:t xml:space="preserve"> de um aluno que não possui matrícula ativa ou que já esteja desligado, retornando mensagens de erro adequadas quando estas situações ocorreram. Da mesma forma, a tentativa de excluir um aluno que ainda não estivesse previamente desligado foi bloqueada, exigindo que o aluno passe pelo processo de </w:t>
+      </w:r>
+      <w:proofErr w:type="spellStart"/>
+      <w:r>
+        <w:rPr>
+          <w:rFonts w:ascii="Calibri" w:eastAsia="Calibri" w:hAnsi="Calibri" w:cs="Calibri"/>
+          <w:sz w:val="24"/>
+          <w:szCs w:val="24"/>
+        </w:rPr>
+        <w:t>desmatrícula</w:t>
+      </w:r>
+      <w:proofErr w:type="spellEnd"/>
+      <w:r>
+        <w:rPr>
+          <w:rFonts w:ascii="Calibri" w:eastAsia="Calibri" w:hAnsi="Calibri" w:cs="Calibri"/>
+          <w:sz w:val="24"/>
+          <w:szCs w:val="24"/>
+        </w:rPr>
+        <w:t xml:space="preserve"> antes da exclusão definitiva </w:t>
+      </w:r>
+      <w:r>
+        <w:rPr>
+          <w:rFonts w:ascii="Calibri" w:eastAsia="Calibri" w:hAnsi="Calibri" w:cs="Calibri"/>
+          <w:sz w:val="24"/>
+          <w:szCs w:val="24"/>
+        </w:rPr>
+        <w:t>n</w:t>
+      </w:r>
+      <w:r>
+        <w:rPr>
+          <w:rFonts w:ascii="Calibri" w:eastAsia="Calibri" w:hAnsi="Calibri" w:cs="Calibri"/>
+          <w:sz w:val="24"/>
+          <w:szCs w:val="24"/>
+        </w:rPr>
+        <w:t>o banco de dados.</w:t>
+      </w:r>
+    </w:p>
+    <w:p>
+      <w:pPr>
+        <w:spacing w:before="240" w:after="240"/>
         <w:ind w:firstLine="708"/>
         <w:rPr>
-          <w:rFonts w:ascii="Calibri" w:hAnsi="Calibri" w:eastAsia="Calibri" w:cs="Calibri"/>
-          <w:noProof w:val="0"/>
-          <w:sz w:val="22"/>
-          <w:szCs w:val="22"/>
-          <w:lang w:val="pt-BR"/>
-        </w:rPr>
-      </w:pPr>
-      <w:r>
-        <w:rPr/>
-        <w:t>Para checar os resultados obtidos</w:t>
-      </w:r>
-      <w:r>
-        <w:rPr/>
+          <w:rFonts w:ascii="Calibri" w:eastAsia="Calibri" w:hAnsi="Calibri" w:cs="Calibri"/>
+          <w:sz w:val="24"/>
+          <w:szCs w:val="24"/>
+        </w:rPr>
+      </w:pPr>
+      <w:r>
+        <w:rPr>
+          <w:rFonts w:ascii="Calibri" w:eastAsia="Calibri" w:hAnsi="Calibri" w:cs="Calibri"/>
+          <w:sz w:val="24"/>
+          <w:szCs w:val="24"/>
+        </w:rPr>
+        <w:lastRenderedPageBreak/>
+        <w:t>Em relação ao módulo de pagamentos, os testes também demonstraram resultados.</w:t>
+      </w:r>
+      <w:r>
+        <w:rPr>
+          <w:rFonts w:ascii="Calibri" w:eastAsia="Calibri" w:hAnsi="Calibri" w:cs="Calibri"/>
+          <w:sz w:val="24"/>
+          <w:szCs w:val="24"/>
+        </w:rPr>
         <w:t xml:space="preserve"> </w:t>
       </w:r>
       <w:r>
-        <w:rPr/>
-        <w:t>e a consistência dos dados enviados, foram realizad</w:t>
-      </w:r>
-      <w:r>
-        <w:rPr/>
-        <w:t xml:space="preserve">os </w:t>
-      </w:r>
-      <w:r>
-        <w:rPr/>
-        <w:t xml:space="preserve">testes de integração. </w:t>
-      </w:r>
-      <w:r>
-        <w:rPr>
-          <w:rFonts w:ascii="Calibri" w:hAnsi="Calibri" w:eastAsia="Calibri" w:cs="Calibri"/>
-          <w:noProof w:val="0"/>
-          <w:sz w:val="22"/>
-          <w:szCs w:val="22"/>
-          <w:lang w:val="pt-BR"/>
-        </w:rPr>
-        <w:t xml:space="preserve">O objetivo dos testes foi validar o funcionamento das rotas de alunos e pagamentos, bem como garantir a integridade dos dados e o comportamento esperado nas operações de criação, listagem, atualização, </w:t>
-      </w:r>
-      <w:r>
-        <w:rPr>
-          <w:rFonts w:ascii="Calibri" w:hAnsi="Calibri" w:eastAsia="Calibri" w:cs="Calibri"/>
-          <w:noProof w:val="0"/>
-          <w:sz w:val="22"/>
-          <w:szCs w:val="22"/>
-          <w:lang w:val="pt-BR"/>
-        </w:rPr>
-        <w:t>desmatrícula</w:t>
-      </w:r>
-      <w:r>
-        <w:rPr>
-          <w:rFonts w:ascii="Calibri" w:hAnsi="Calibri" w:eastAsia="Calibri" w:cs="Calibri"/>
-          <w:noProof w:val="0"/>
-          <w:sz w:val="22"/>
-          <w:szCs w:val="22"/>
-          <w:lang w:val="pt-BR"/>
-        </w:rPr>
-        <w:t xml:space="preserve"> e exclusão de registros</w:t>
-      </w:r>
-      <w:r>
-        <w:rPr>
-          <w:rFonts w:ascii="Calibri" w:hAnsi="Calibri" w:eastAsia="Calibri" w:cs="Calibri"/>
-          <w:noProof w:val="0"/>
-          <w:sz w:val="22"/>
-          <w:szCs w:val="22"/>
-          <w:lang w:val="pt-BR"/>
-        </w:rPr>
-        <w:t xml:space="preserve"> juntamente com as operações de registros de pagamento</w:t>
-      </w:r>
-      <w:r>
-        <w:rPr>
-          <w:rFonts w:ascii="Calibri" w:hAnsi="Calibri" w:eastAsia="Calibri" w:cs="Calibri"/>
-          <w:noProof w:val="0"/>
-          <w:sz w:val="22"/>
-          <w:szCs w:val="22"/>
-          <w:lang w:val="pt-BR"/>
-        </w:rPr>
-        <w:t xml:space="preserve">. Para isso, utilizou-se a extensão </w:t>
-      </w:r>
-      <w:r>
-        <w:rPr>
-          <w:rFonts w:ascii="Calibri" w:hAnsi="Calibri" w:eastAsia="Calibri" w:cs="Calibri"/>
-          <w:i w:val="1"/>
-          <w:iCs w:val="1"/>
-          <w:noProof w:val="0"/>
-          <w:sz w:val="22"/>
-          <w:szCs w:val="22"/>
-          <w:lang w:val="pt-BR"/>
-        </w:rPr>
-        <w:t xml:space="preserve">Thunder </w:t>
-      </w:r>
-      <w:r>
-        <w:rPr>
-          <w:rFonts w:ascii="Calibri" w:hAnsi="Calibri" w:eastAsia="Calibri" w:cs="Calibri"/>
-          <w:i w:val="1"/>
-          <w:iCs w:val="1"/>
-          <w:noProof w:val="0"/>
-          <w:sz w:val="22"/>
-          <w:szCs w:val="22"/>
-          <w:lang w:val="pt-BR"/>
-        </w:rPr>
-        <w:t>Client</w:t>
-      </w:r>
-      <w:r>
-        <w:rPr>
-          <w:rFonts w:ascii="Calibri" w:hAnsi="Calibri" w:eastAsia="Calibri" w:cs="Calibri"/>
-          <w:noProof w:val="0"/>
-          <w:sz w:val="22"/>
-          <w:szCs w:val="22"/>
-          <w:lang w:val="pt-BR"/>
-        </w:rPr>
-        <w:t xml:space="preserve">, integrada ao </w:t>
-      </w:r>
-      <w:r>
-        <w:rPr>
-          <w:rFonts w:ascii="Calibri" w:hAnsi="Calibri" w:eastAsia="Calibri" w:cs="Calibri"/>
-          <w:i w:val="1"/>
-          <w:iCs w:val="1"/>
-          <w:noProof w:val="0"/>
-          <w:sz w:val="22"/>
-          <w:szCs w:val="22"/>
-          <w:lang w:val="pt-BR"/>
-        </w:rPr>
-        <w:t>Visual Studio</w:t>
-      </w:r>
-      <w:r>
-        <w:rPr>
-          <w:rFonts w:ascii="Calibri" w:hAnsi="Calibri" w:eastAsia="Calibri" w:cs="Calibri"/>
-          <w:noProof w:val="0"/>
-          <w:sz w:val="22"/>
-          <w:szCs w:val="22"/>
-          <w:lang w:val="pt-BR"/>
+        <w:rPr>
+          <w:rFonts w:ascii="Calibri" w:eastAsia="Calibri" w:hAnsi="Calibri" w:cs="Calibri"/>
+          <w:sz w:val="24"/>
+          <w:szCs w:val="24"/>
+        </w:rPr>
+        <w:t>A criação de um pagamento foi corretamente vinculada ao respectivo aluno, com a atualização automática do status do aluno, além do</w:t>
+      </w:r>
+      <w:r>
+        <w:rPr>
+          <w:rFonts w:ascii="Calibri" w:eastAsia="Calibri" w:hAnsi="Calibri" w:cs="Calibri"/>
+          <w:sz w:val="24"/>
+          <w:szCs w:val="24"/>
         </w:rPr>
         <w:t xml:space="preserve"> </w:t>
       </w:r>
       <w:r>
         <w:rPr>
-          <w:rFonts w:ascii="Calibri" w:hAnsi="Calibri" w:eastAsia="Calibri" w:cs="Calibri"/>
-          <w:i w:val="1"/>
-          <w:iCs w:val="1"/>
-          <w:noProof w:val="0"/>
-          <w:sz w:val="22"/>
-          <w:szCs w:val="22"/>
-          <w:lang w:val="pt-BR"/>
-        </w:rPr>
-        <w:t>Code</w:t>
-      </w:r>
-      <w:r>
-        <w:rPr>
-          <w:rFonts w:ascii="Calibri" w:hAnsi="Calibri" w:eastAsia="Calibri" w:cs="Calibri"/>
-          <w:noProof w:val="0"/>
-          <w:sz w:val="22"/>
-          <w:szCs w:val="22"/>
-          <w:lang w:val="pt-BR"/>
-        </w:rPr>
-        <w:t xml:space="preserve">, que permite simular requisições HTTP, possibilitando uma verificação detalhada do comportamento da </w:t>
-      </w:r>
-      <w:r>
-        <w:rPr>
-          <w:rFonts w:ascii="Calibri" w:hAnsi="Calibri" w:eastAsia="Calibri" w:cs="Calibri"/>
-          <w:i w:val="1"/>
-          <w:iCs w:val="1"/>
-          <w:noProof w:val="0"/>
-          <w:sz w:val="22"/>
-          <w:szCs w:val="22"/>
-          <w:lang w:val="pt-BR"/>
-        </w:rPr>
-        <w:t>API</w:t>
-      </w:r>
-      <w:r>
-        <w:rPr>
-          <w:rFonts w:ascii="Calibri" w:hAnsi="Calibri" w:eastAsia="Calibri" w:cs="Calibri"/>
-          <w:noProof w:val="0"/>
-          <w:sz w:val="22"/>
-          <w:szCs w:val="22"/>
-          <w:lang w:val="pt-BR"/>
-        </w:rPr>
-        <w:t>.</w:t>
-      </w:r>
-    </w:p>
-    <w:p>
-      <w:pPr>
+          <w:rFonts w:ascii="Calibri" w:eastAsia="Calibri" w:hAnsi="Calibri" w:cs="Calibri"/>
+          <w:sz w:val="24"/>
+          <w:szCs w:val="24"/>
+        </w:rPr>
+        <w:t xml:space="preserve">ajuste das datas de matrícula e vencimento. </w:t>
+      </w:r>
+      <w:r>
+        <w:rPr>
+          <w:rFonts w:ascii="Calibri" w:eastAsia="Calibri" w:hAnsi="Calibri" w:cs="Calibri"/>
+          <w:sz w:val="24"/>
+          <w:szCs w:val="24"/>
+        </w:rPr>
+        <w:t>A</w:t>
+      </w:r>
+      <w:r>
+        <w:rPr>
+          <w:rFonts w:ascii="Calibri" w:eastAsia="Calibri" w:hAnsi="Calibri" w:cs="Calibri"/>
+          <w:sz w:val="24"/>
+          <w:szCs w:val="24"/>
+        </w:rPr>
+        <w:t xml:space="preserve"> cada novo pagamento, o sistema incrementa a data de vencimento em 30 dias, respeitando casos de alunos recém-matriculados </w:t>
+      </w:r>
+      <w:r>
+        <w:rPr>
+          <w:rFonts w:ascii="Calibri" w:eastAsia="Calibri" w:hAnsi="Calibri" w:cs="Calibri"/>
+          <w:sz w:val="24"/>
+          <w:szCs w:val="24"/>
+        </w:rPr>
+        <w:t xml:space="preserve">e </w:t>
+      </w:r>
+      <w:r>
+        <w:rPr>
+          <w:rFonts w:ascii="Calibri" w:eastAsia="Calibri" w:hAnsi="Calibri" w:cs="Calibri"/>
+          <w:sz w:val="24"/>
+          <w:szCs w:val="24"/>
+        </w:rPr>
+        <w:t>aqueles que já possuem pagamentos anteriores registrados.</w:t>
+      </w:r>
+    </w:p>
+    <w:p>
+      <w:pPr>
+        <w:spacing w:before="240" w:after="240"/>
         <w:ind w:firstLine="708"/>
-      </w:pPr>
-      <w:r>
-        <w:rPr>
-          <w:rFonts w:ascii="Calibri" w:hAnsi="Calibri" w:eastAsia="Calibri" w:cs="Calibri"/>
-          <w:noProof w:val="0"/>
-          <w:sz w:val="22"/>
-          <w:szCs w:val="22"/>
-          <w:lang w:val="pt-BR"/>
-        </w:rPr>
-        <w:t xml:space="preserve">No módulo de alunos, foram testadas as rotas de criação, listagem, atualização, </w:t>
-      </w:r>
-      <w:r>
-        <w:rPr>
-          <w:rFonts w:ascii="Calibri" w:hAnsi="Calibri" w:eastAsia="Calibri" w:cs="Calibri"/>
-          <w:noProof w:val="0"/>
-          <w:sz w:val="22"/>
-          <w:szCs w:val="22"/>
-          <w:lang w:val="pt-BR"/>
-        </w:rPr>
-        <w:t>desmatrícula</w:t>
-      </w:r>
-      <w:r>
-        <w:rPr>
-          <w:rFonts w:ascii="Calibri" w:hAnsi="Calibri" w:eastAsia="Calibri" w:cs="Calibri"/>
-          <w:noProof w:val="0"/>
-          <w:sz w:val="22"/>
-          <w:szCs w:val="22"/>
-          <w:lang w:val="pt-BR"/>
-        </w:rPr>
-        <w:t xml:space="preserve"> e exclusão. O fluxo de criação de aluno foi validado com sucesso, onde os dados fornecidos foram corretamente armazenados no banco e as respostas da </w:t>
-      </w:r>
-      <w:r>
-        <w:rPr>
-          <w:rFonts w:ascii="Calibri" w:hAnsi="Calibri" w:eastAsia="Calibri" w:cs="Calibri"/>
-          <w:i w:val="1"/>
-          <w:iCs w:val="1"/>
-          <w:noProof w:val="0"/>
-          <w:sz w:val="22"/>
-          <w:szCs w:val="22"/>
-          <w:lang w:val="pt-BR"/>
-        </w:rPr>
-        <w:t xml:space="preserve">API </w:t>
-      </w:r>
-      <w:r>
-        <w:rPr>
-          <w:rFonts w:ascii="Calibri" w:hAnsi="Calibri" w:eastAsia="Calibri" w:cs="Calibri"/>
-          <w:noProof w:val="0"/>
-          <w:sz w:val="22"/>
-          <w:szCs w:val="22"/>
-          <w:lang w:val="pt-BR"/>
-        </w:rPr>
-        <w:t xml:space="preserve">confirmaram a operação </w:t>
-      </w:r>
-      <w:r>
-        <w:rPr>
-          <w:rFonts w:ascii="Calibri" w:hAnsi="Calibri" w:eastAsia="Calibri" w:cs="Calibri"/>
-          <w:noProof w:val="0"/>
-          <w:sz w:val="22"/>
-          <w:szCs w:val="22"/>
-          <w:lang w:val="pt-BR"/>
-        </w:rPr>
-        <w:t>apropriadamente</w:t>
-      </w:r>
-      <w:r>
-        <w:rPr>
-          <w:rFonts w:ascii="Calibri" w:hAnsi="Calibri" w:eastAsia="Calibri" w:cs="Calibri"/>
-          <w:noProof w:val="0"/>
-          <w:sz w:val="22"/>
-          <w:szCs w:val="22"/>
-          <w:lang w:val="pt-BR"/>
-        </w:rPr>
-        <w:t xml:space="preserve">. Na sequência, realizou-se a listagem dos alunos cadastrados, e os dados retornaram corretamente, incluindo os formatos de data </w:t>
-      </w:r>
-      <w:r>
-        <w:rPr>
-          <w:rFonts w:ascii="Calibri" w:hAnsi="Calibri" w:eastAsia="Calibri" w:cs="Calibri"/>
-          <w:noProof w:val="0"/>
-          <w:sz w:val="22"/>
-          <w:szCs w:val="22"/>
-          <w:lang w:val="pt-BR"/>
-        </w:rPr>
-        <w:t>em</w:t>
-      </w:r>
-      <w:r>
-        <w:rPr>
-          <w:rFonts w:ascii="Calibri" w:hAnsi="Calibri" w:eastAsia="Calibri" w:cs="Calibri"/>
-          <w:noProof w:val="0"/>
-          <w:sz w:val="22"/>
-          <w:szCs w:val="22"/>
-          <w:lang w:val="pt-BR"/>
-        </w:rPr>
-        <w:t xml:space="preserve"> </w:t>
-      </w:r>
-      <w:r>
-        <w:rPr>
-          <w:rFonts w:ascii="Calibri" w:hAnsi="Calibri" w:eastAsia="Calibri" w:cs="Calibri"/>
-          <w:noProof w:val="0"/>
-          <w:sz w:val="22"/>
-          <w:szCs w:val="22"/>
-          <w:lang w:val="pt-BR"/>
-        </w:rPr>
-        <w:t>“</w:t>
-      </w:r>
-      <w:r>
-        <w:rPr>
-          <w:rFonts w:ascii="Consolas" w:hAnsi="Consolas" w:eastAsia="Consolas" w:cs="Consolas"/>
-          <w:i w:val="1"/>
-          <w:iCs w:val="1"/>
-          <w:noProof w:val="0"/>
-          <w:sz w:val="22"/>
-          <w:szCs w:val="22"/>
-          <w:lang w:val="pt-BR"/>
-        </w:rPr>
-        <w:t>YYYY-MM-DD</w:t>
-      </w:r>
-      <w:r>
-        <w:rPr>
-          <w:rFonts w:ascii="Consolas" w:hAnsi="Consolas" w:eastAsia="Consolas" w:cs="Consolas"/>
-          <w:noProof w:val="0"/>
-          <w:sz w:val="22"/>
-          <w:szCs w:val="22"/>
-          <w:lang w:val="pt-BR"/>
-        </w:rPr>
-        <w:t>"</w:t>
-      </w:r>
-      <w:r>
-        <w:rPr>
-          <w:rFonts w:ascii="Calibri" w:hAnsi="Calibri" w:eastAsia="Calibri" w:cs="Calibri"/>
-          <w:noProof w:val="0"/>
-          <w:sz w:val="22"/>
-          <w:szCs w:val="22"/>
-          <w:lang w:val="pt-BR"/>
-        </w:rPr>
-        <w:t>,</w:t>
-      </w:r>
-      <w:r>
-        <w:rPr>
-          <w:rFonts w:ascii="Calibri" w:hAnsi="Calibri" w:eastAsia="Calibri" w:cs="Calibri"/>
-          <w:noProof w:val="0"/>
-          <w:sz w:val="22"/>
-          <w:szCs w:val="22"/>
-          <w:lang w:val="pt-BR"/>
-        </w:rPr>
-        <w:t xml:space="preserve"> </w:t>
-      </w:r>
-      <w:r>
-        <w:rPr>
-          <w:rFonts w:ascii="Calibri" w:hAnsi="Calibri" w:eastAsia="Calibri" w:cs="Calibri"/>
-          <w:noProof w:val="0"/>
-          <w:sz w:val="22"/>
-          <w:szCs w:val="22"/>
-          <w:lang w:val="pt-BR"/>
-        </w:rPr>
-        <w:t>demonstrando que o processo de serialização dos dados estava funcional.</w:t>
-      </w:r>
-    </w:p>
-    <w:p>
-      <w:pPr>
+        <w:rPr>
+          <w:rFonts w:ascii="Calibri" w:eastAsia="Calibri" w:hAnsi="Calibri" w:cs="Calibri"/>
+          <w:sz w:val="24"/>
+          <w:szCs w:val="24"/>
+        </w:rPr>
+      </w:pPr>
+      <w:r>
+        <w:rPr>
+          <w:rFonts w:ascii="Calibri" w:eastAsia="Calibri" w:hAnsi="Calibri" w:cs="Calibri"/>
+          <w:sz w:val="24"/>
+          <w:szCs w:val="24"/>
+        </w:rPr>
+        <w:t xml:space="preserve">As rotas de listagem de pagamentos funcionaram como esperado, trazendo </w:t>
+      </w:r>
+      <w:r>
+        <w:rPr>
+          <w:rFonts w:ascii="Calibri" w:eastAsia="Calibri" w:hAnsi="Calibri" w:cs="Calibri"/>
+          <w:sz w:val="24"/>
+          <w:szCs w:val="24"/>
+        </w:rPr>
+        <w:t>as</w:t>
+      </w:r>
+      <w:r>
+        <w:rPr>
+          <w:rFonts w:ascii="Calibri" w:eastAsia="Calibri" w:hAnsi="Calibri" w:cs="Calibri"/>
+          <w:sz w:val="24"/>
+          <w:szCs w:val="24"/>
+        </w:rPr>
+        <w:t xml:space="preserve"> transações associadas ao aluno consultado. Além disso, as funcionalidades de atualização e exclusão de pagamentos foram devidamente validadas, permitindo a correção de valores ou tipos de pagamento, bem como a remoção de registros, mantendo a consistência dos dados.</w:t>
+      </w:r>
+    </w:p>
+    <w:p>
+      <w:pPr>
+        <w:spacing w:before="240" w:after="240"/>
         <w:ind w:firstLine="708"/>
-      </w:pPr>
-      <w:r>
-        <w:rPr>
-          <w:rFonts w:ascii="Calibri" w:hAnsi="Calibri" w:eastAsia="Calibri" w:cs="Calibri"/>
-          <w:noProof w:val="0"/>
-          <w:sz w:val="22"/>
-          <w:szCs w:val="22"/>
-          <w:lang w:val="pt-BR"/>
-        </w:rPr>
-        <w:t xml:space="preserve">O processo de atualização de informações de um aluno também foi validado, permitindo alterações sem a necessidade de reenviar todos os dados. A rota de </w:t>
-      </w:r>
-      <w:r>
-        <w:rPr>
-          <w:rFonts w:ascii="Calibri" w:hAnsi="Calibri" w:eastAsia="Calibri" w:cs="Calibri"/>
-          <w:noProof w:val="0"/>
-          <w:sz w:val="22"/>
-          <w:szCs w:val="22"/>
-          <w:lang w:val="pt-BR"/>
-        </w:rPr>
-        <w:t>desmatrícula</w:t>
-      </w:r>
-      <w:r>
-        <w:rPr>
-          <w:rFonts w:ascii="Calibri" w:hAnsi="Calibri" w:eastAsia="Calibri" w:cs="Calibri"/>
-          <w:noProof w:val="0"/>
-          <w:sz w:val="22"/>
-          <w:szCs w:val="22"/>
-          <w:lang w:val="pt-BR"/>
-        </w:rPr>
-        <w:t xml:space="preserve"> foi testada </w:t>
-      </w:r>
-      <w:r>
-        <w:rPr>
-          <w:rFonts w:ascii="Calibri" w:hAnsi="Calibri" w:eastAsia="Calibri" w:cs="Calibri"/>
-          <w:noProof w:val="0"/>
-          <w:sz w:val="22"/>
-          <w:szCs w:val="22"/>
-          <w:lang w:val="pt-BR"/>
-        </w:rPr>
-        <w:t xml:space="preserve">focando </w:t>
-      </w:r>
-      <w:r>
-        <w:rPr>
-          <w:rFonts w:ascii="Calibri" w:hAnsi="Calibri" w:eastAsia="Calibri" w:cs="Calibri"/>
-          <w:noProof w:val="0"/>
-          <w:sz w:val="22"/>
-          <w:szCs w:val="22"/>
-          <w:lang w:val="pt-BR"/>
-        </w:rPr>
-        <w:t xml:space="preserve">na lógica de negócio, que impede a </w:t>
-      </w:r>
-      <w:r>
-        <w:rPr>
-          <w:rFonts w:ascii="Calibri" w:hAnsi="Calibri" w:eastAsia="Calibri" w:cs="Calibri"/>
-          <w:noProof w:val="0"/>
-          <w:sz w:val="22"/>
-          <w:szCs w:val="22"/>
-          <w:lang w:val="pt-BR"/>
-        </w:rPr>
-        <w:t>desmatrícula</w:t>
-      </w:r>
-      <w:r>
-        <w:rPr>
-          <w:rFonts w:ascii="Calibri" w:hAnsi="Calibri" w:eastAsia="Calibri" w:cs="Calibri"/>
-          <w:noProof w:val="0"/>
-          <w:sz w:val="22"/>
-          <w:szCs w:val="22"/>
-          <w:lang w:val="pt-BR"/>
-        </w:rPr>
-        <w:t xml:space="preserve"> de um aluno que não possui matrícula ativa ou que já esteja desligado, retornando mensagens de erro adequadas quando estas situações ocorreram. Da mesma forma, a tentativa de excluir um aluno que ainda não estivesse previamente desligado foi bloqueada, exigindo que o aluno passe pelo processo de </w:t>
-      </w:r>
-      <w:r>
-        <w:rPr>
-          <w:rFonts w:ascii="Calibri" w:hAnsi="Calibri" w:eastAsia="Calibri" w:cs="Calibri"/>
-          <w:noProof w:val="0"/>
-          <w:sz w:val="22"/>
-          <w:szCs w:val="22"/>
-          <w:lang w:val="pt-BR"/>
-        </w:rPr>
-        <w:t>desmatrícula</w:t>
-      </w:r>
-      <w:r>
-        <w:rPr>
-          <w:rFonts w:ascii="Calibri" w:hAnsi="Calibri" w:eastAsia="Calibri" w:cs="Calibri"/>
-          <w:noProof w:val="0"/>
-          <w:sz w:val="22"/>
-          <w:szCs w:val="22"/>
-          <w:lang w:val="pt-BR"/>
-        </w:rPr>
-        <w:t xml:space="preserve"> antes da exclusão definitiva </w:t>
-      </w:r>
-      <w:r>
-        <w:rPr>
-          <w:rFonts w:ascii="Calibri" w:hAnsi="Calibri" w:eastAsia="Calibri" w:cs="Calibri"/>
-          <w:noProof w:val="0"/>
-          <w:sz w:val="22"/>
-          <w:szCs w:val="22"/>
-          <w:lang w:val="pt-BR"/>
-        </w:rPr>
-        <w:t>n</w:t>
-      </w:r>
-      <w:r>
-        <w:rPr>
-          <w:rFonts w:ascii="Calibri" w:hAnsi="Calibri" w:eastAsia="Calibri" w:cs="Calibri"/>
-          <w:noProof w:val="0"/>
-          <w:sz w:val="22"/>
-          <w:szCs w:val="22"/>
-          <w:lang w:val="pt-BR"/>
-        </w:rPr>
-        <w:t>o banco de dados.</w:t>
-      </w:r>
-    </w:p>
-    <w:p>
-      <w:pPr>
-        <w:spacing w:before="240" w:beforeAutospacing="off" w:after="240" w:afterAutospacing="off"/>
+        <w:rPr>
+          <w:rFonts w:ascii="Calibri" w:eastAsia="Calibri" w:hAnsi="Calibri" w:cs="Calibri"/>
+          <w:sz w:val="24"/>
+          <w:szCs w:val="24"/>
+        </w:rPr>
+      </w:pPr>
+      <w:r>
+        <w:rPr>
+          <w:rFonts w:ascii="Calibri" w:eastAsia="Calibri" w:hAnsi="Calibri" w:cs="Calibri"/>
+          <w:sz w:val="24"/>
+          <w:szCs w:val="24"/>
+        </w:rPr>
+        <w:t>Durante todo o processo de teste</w:t>
+      </w:r>
+      <w:r>
+        <w:rPr>
+          <w:rFonts w:ascii="Calibri" w:eastAsia="Calibri" w:hAnsi="Calibri" w:cs="Calibri"/>
+          <w:sz w:val="24"/>
+          <w:szCs w:val="24"/>
+        </w:rPr>
+        <w:t xml:space="preserve"> restante</w:t>
+      </w:r>
+      <w:r>
+        <w:rPr>
+          <w:rFonts w:ascii="Calibri" w:eastAsia="Calibri" w:hAnsi="Calibri" w:cs="Calibri"/>
+          <w:sz w:val="24"/>
+          <w:szCs w:val="24"/>
+        </w:rPr>
+        <w:t>, não foram identificados erros críticos, exceções não tratadas ou falhas no fluxo das operações. As mensagens de erro implementadas auxiliaram na compreensão dos motivos das operações inválidas, reforçando a robustez das validações. As relações entre alunos e pagamentos, também se comportaram de forma consistente, garantindo a integridade referencial.</w:t>
+      </w:r>
+    </w:p>
+    <w:p>
+      <w:pPr>
+        <w:spacing w:before="240" w:after="240"/>
         <w:ind w:firstLine="708"/>
-      </w:pPr>
-      <w:r>
-        <w:rPr>
-          <w:rFonts w:ascii="Calibri" w:hAnsi="Calibri" w:eastAsia="Calibri" w:cs="Calibri"/>
-          <w:noProof w:val="0"/>
-          <w:sz w:val="22"/>
-          <w:szCs w:val="22"/>
-          <w:lang w:val="pt-BR"/>
-        </w:rPr>
-        <w:t>Em relação ao módulo de pagamentos, os testes também demonstraram resultados.</w:t>
-      </w:r>
-      <w:r>
-        <w:rPr>
-          <w:rFonts w:ascii="Calibri" w:hAnsi="Calibri" w:eastAsia="Calibri" w:cs="Calibri"/>
-          <w:noProof w:val="0"/>
-          <w:sz w:val="22"/>
-          <w:szCs w:val="22"/>
-          <w:lang w:val="pt-BR"/>
-        </w:rPr>
-        <w:t xml:space="preserve"> </w:t>
-      </w:r>
-      <w:r>
-        <w:rPr>
-          <w:rFonts w:ascii="Calibri" w:hAnsi="Calibri" w:eastAsia="Calibri" w:cs="Calibri"/>
-          <w:noProof w:val="0"/>
-          <w:sz w:val="22"/>
-          <w:szCs w:val="22"/>
-          <w:lang w:val="pt-BR"/>
-        </w:rPr>
-        <w:t>A criação de um pagamento foi corretamente vinculada ao respectivo aluno, com a atualização automática do status do aluno, além do</w:t>
-      </w:r>
-      <w:r>
-        <w:rPr>
-          <w:rFonts w:ascii="Calibri" w:hAnsi="Calibri" w:eastAsia="Calibri" w:cs="Calibri"/>
-          <w:noProof w:val="0"/>
-          <w:sz w:val="22"/>
-          <w:szCs w:val="22"/>
-          <w:lang w:val="pt-BR"/>
-        </w:rPr>
-        <w:t xml:space="preserve"> </w:t>
-      </w:r>
-      <w:r>
-        <w:rPr>
-          <w:rFonts w:ascii="Calibri" w:hAnsi="Calibri" w:eastAsia="Calibri" w:cs="Calibri"/>
-          <w:noProof w:val="0"/>
-          <w:sz w:val="22"/>
-          <w:szCs w:val="22"/>
-          <w:lang w:val="pt-BR"/>
-        </w:rPr>
-        <w:t xml:space="preserve">ajuste das datas de matrícula e vencimento. </w:t>
-      </w:r>
-      <w:r>
-        <w:rPr>
-          <w:rFonts w:ascii="Calibri" w:hAnsi="Calibri" w:eastAsia="Calibri" w:cs="Calibri"/>
-          <w:noProof w:val="0"/>
-          <w:sz w:val="22"/>
-          <w:szCs w:val="22"/>
-          <w:lang w:val="pt-BR"/>
-        </w:rPr>
-        <w:t>A</w:t>
-      </w:r>
-      <w:r>
-        <w:rPr>
-          <w:rFonts w:ascii="Calibri" w:hAnsi="Calibri" w:eastAsia="Calibri" w:cs="Calibri"/>
-          <w:noProof w:val="0"/>
-          <w:sz w:val="22"/>
-          <w:szCs w:val="22"/>
-          <w:lang w:val="pt-BR"/>
-        </w:rPr>
-        <w:t xml:space="preserve"> cada novo pagamento, o sistema incrementa a data de vencimento em 30 dias, respeitando casos de alunos recém-matriculados </w:t>
-      </w:r>
-      <w:r>
-        <w:rPr>
-          <w:rFonts w:ascii="Calibri" w:hAnsi="Calibri" w:eastAsia="Calibri" w:cs="Calibri"/>
-          <w:noProof w:val="0"/>
-          <w:sz w:val="22"/>
-          <w:szCs w:val="22"/>
-          <w:lang w:val="pt-BR"/>
-        </w:rPr>
-        <w:t xml:space="preserve">e </w:t>
-      </w:r>
-      <w:r>
-        <w:rPr>
-          <w:rFonts w:ascii="Calibri" w:hAnsi="Calibri" w:eastAsia="Calibri" w:cs="Calibri"/>
-          <w:noProof w:val="0"/>
-          <w:sz w:val="22"/>
-          <w:szCs w:val="22"/>
-          <w:lang w:val="pt-BR"/>
-        </w:rPr>
-        <w:t>aqueles que já possuem pagamentos anteriores registrados.</w:t>
-      </w:r>
-    </w:p>
-    <w:p>
-      <w:pPr>
-        <w:spacing w:before="240" w:beforeAutospacing="off" w:after="240" w:afterAutospacing="off"/>
+        <w:rPr>
+          <w:rFonts w:ascii="Calibri" w:eastAsia="Calibri" w:hAnsi="Calibri" w:cs="Calibri"/>
+          <w:sz w:val="24"/>
+          <w:szCs w:val="24"/>
+        </w:rPr>
+      </w:pPr>
+      <w:r>
+        <w:rPr>
+          <w:rFonts w:ascii="Calibri" w:eastAsia="Calibri" w:hAnsi="Calibri" w:cs="Calibri"/>
+          <w:sz w:val="24"/>
+          <w:szCs w:val="24"/>
+        </w:rPr>
+        <w:t xml:space="preserve">Portanto, conclui-se que os testes realizados demonstraram que o sistema está funcionando de acordo com os requisitos esperados. As rotas </w:t>
+      </w:r>
+      <w:r>
+        <w:rPr>
+          <w:rFonts w:ascii="Calibri" w:eastAsia="Calibri" w:hAnsi="Calibri" w:cs="Calibri"/>
+          <w:sz w:val="24"/>
+          <w:szCs w:val="24"/>
+        </w:rPr>
+        <w:t xml:space="preserve">operam </w:t>
+      </w:r>
+      <w:r>
+        <w:rPr>
+          <w:rFonts w:ascii="Calibri" w:eastAsia="Calibri" w:hAnsi="Calibri" w:cs="Calibri"/>
+          <w:sz w:val="24"/>
+          <w:szCs w:val="24"/>
+        </w:rPr>
+        <w:t>corretamente, os dados estão sendo persistidos e atualizados de maneira adequada no banco de dados, e as regras de negócio implementadas estão sendo rigorosamente respeitadas.</w:t>
+      </w:r>
+    </w:p>
+    <w:p>
+      <w:pPr>
+        <w:spacing w:before="240" w:after="240"/>
         <w:ind w:firstLine="708"/>
-      </w:pPr>
-      <w:r>
-        <w:rPr>
-          <w:rFonts w:ascii="Calibri" w:hAnsi="Calibri" w:eastAsia="Calibri" w:cs="Calibri"/>
-          <w:noProof w:val="0"/>
-          <w:sz w:val="22"/>
-          <w:szCs w:val="22"/>
-          <w:lang w:val="pt-BR"/>
-        </w:rPr>
-        <w:t xml:space="preserve">As rotas de listagem de pagamentos funcionaram como esperado, trazendo </w:t>
-      </w:r>
-      <w:r>
-        <w:rPr>
-          <w:rFonts w:ascii="Calibri" w:hAnsi="Calibri" w:eastAsia="Calibri" w:cs="Calibri"/>
-          <w:noProof w:val="0"/>
-          <w:sz w:val="22"/>
-          <w:szCs w:val="22"/>
-          <w:lang w:val="pt-BR"/>
-        </w:rPr>
-        <w:t>as</w:t>
-      </w:r>
-      <w:r>
-        <w:rPr>
-          <w:rFonts w:ascii="Calibri" w:hAnsi="Calibri" w:eastAsia="Calibri" w:cs="Calibri"/>
-          <w:noProof w:val="0"/>
-          <w:sz w:val="22"/>
-          <w:szCs w:val="22"/>
-          <w:lang w:val="pt-BR"/>
-        </w:rPr>
-        <w:t xml:space="preserve"> transações associadas ao aluno consultado. Além disso, as funcionalidades de atualização e exclusão de pagamentos foram devidamente validadas, permitindo a correção de valores ou tipos de pagamento, bem como a remoção de registros, mantendo a consistência dos dados.</w:t>
-      </w:r>
-    </w:p>
-    <w:p>
-      <w:pPr>
-        <w:spacing w:before="240" w:beforeAutospacing="off" w:after="240" w:afterAutospacing="off"/>
-        <w:ind w:firstLine="708"/>
-      </w:pPr>
-      <w:r>
-        <w:rPr>
-          <w:rFonts w:ascii="Calibri" w:hAnsi="Calibri" w:eastAsia="Calibri" w:cs="Calibri"/>
-          <w:noProof w:val="0"/>
-          <w:sz w:val="22"/>
-          <w:szCs w:val="22"/>
-          <w:lang w:val="pt-BR"/>
-        </w:rPr>
-        <w:t>Durante todo o</w:t>
-      </w:r>
-      <w:r>
-        <w:rPr>
-          <w:rFonts w:ascii="Calibri" w:hAnsi="Calibri" w:eastAsia="Calibri" w:cs="Calibri"/>
-          <w:noProof w:val="0"/>
-          <w:sz w:val="22"/>
-          <w:szCs w:val="22"/>
-          <w:lang w:val="pt-BR"/>
-        </w:rPr>
-        <w:t xml:space="preserve"> processo de teste</w:t>
-      </w:r>
-      <w:r>
-        <w:rPr>
-          <w:rFonts w:ascii="Calibri" w:hAnsi="Calibri" w:eastAsia="Calibri" w:cs="Calibri"/>
-          <w:noProof w:val="0"/>
-          <w:sz w:val="22"/>
-          <w:szCs w:val="22"/>
-          <w:lang w:val="pt-BR"/>
-        </w:rPr>
-        <w:t xml:space="preserve"> restante</w:t>
-      </w:r>
-      <w:r>
-        <w:rPr>
-          <w:rFonts w:ascii="Calibri" w:hAnsi="Calibri" w:eastAsia="Calibri" w:cs="Calibri"/>
-          <w:noProof w:val="0"/>
-          <w:sz w:val="22"/>
-          <w:szCs w:val="22"/>
-          <w:lang w:val="pt-BR"/>
-        </w:rPr>
-        <w:t>, não foram identificados erros críticos, exceções não tratadas ou falhas no fluxo das operações. As mensagens de erro implementadas auxiliaram na compreensão dos motivos das operações inválidas, reforçando a robustez das validações</w:t>
-      </w:r>
-      <w:r>
-        <w:rPr>
-          <w:rFonts w:ascii="Calibri" w:hAnsi="Calibri" w:eastAsia="Calibri" w:cs="Calibri"/>
-          <w:noProof w:val="0"/>
-          <w:sz w:val="22"/>
-          <w:szCs w:val="22"/>
-          <w:lang w:val="pt-BR"/>
-        </w:rPr>
-        <w:t>. As relações entre alunos e pagamentos, também se comportaram de forma consistente, garantindo a integridade referencial.</w:t>
-      </w:r>
-    </w:p>
-    <w:p>
-      <w:pPr>
-        <w:spacing w:before="240" w:beforeAutospacing="off" w:after="240" w:afterAutospacing="off"/>
-        <w:ind w:firstLine="708"/>
-      </w:pPr>
-      <w:r>
-        <w:rPr>
-          <w:rFonts w:ascii="Calibri" w:hAnsi="Calibri" w:eastAsia="Calibri" w:cs="Calibri"/>
-          <w:noProof w:val="0"/>
-          <w:sz w:val="22"/>
-          <w:szCs w:val="22"/>
-          <w:lang w:val="pt-BR"/>
-        </w:rPr>
-        <w:t xml:space="preserve">Portanto, conclui-se que os testes realizados demonstraram que o sistema está funcionando de acordo com os requisitos esperados. As rotas </w:t>
-      </w:r>
-      <w:r>
-        <w:rPr>
-          <w:rFonts w:ascii="Calibri" w:hAnsi="Calibri" w:eastAsia="Calibri" w:cs="Calibri"/>
-          <w:noProof w:val="0"/>
-          <w:sz w:val="22"/>
-          <w:szCs w:val="22"/>
-          <w:lang w:val="pt-BR"/>
-        </w:rPr>
-        <w:t xml:space="preserve">operam </w:t>
-      </w:r>
-      <w:r>
-        <w:rPr>
-          <w:rFonts w:ascii="Calibri" w:hAnsi="Calibri" w:eastAsia="Calibri" w:cs="Calibri"/>
-          <w:noProof w:val="0"/>
-          <w:sz w:val="22"/>
-          <w:szCs w:val="22"/>
-          <w:lang w:val="pt-BR"/>
-        </w:rPr>
-        <w:t xml:space="preserve">corretamente, os dados estão sendo persistidos e </w:t>
-      </w:r>
-      <w:r>
-        <w:rPr>
-          <w:rFonts w:ascii="Calibri" w:hAnsi="Calibri" w:eastAsia="Calibri" w:cs="Calibri"/>
-          <w:noProof w:val="0"/>
-          <w:sz w:val="22"/>
-          <w:szCs w:val="22"/>
-          <w:lang w:val="pt-BR"/>
-        </w:rPr>
-        <w:t>atualizados de maneira adequada no banco de dados, e as regras de negócio implementadas estão sendo rigorosamente respeitadas.</w:t>
-      </w:r>
-    </w:p>
-    <w:p>
-      <w:pPr>
-        <w:spacing w:before="240" w:beforeAutospacing="off" w:after="240" w:afterAutospacing="off"/>
-        <w:ind w:firstLine="708"/>
-        <w:rPr>
-          <w:rFonts w:ascii="Calibri" w:hAnsi="Calibri" w:eastAsia="Calibri" w:cs="Calibri"/>
-          <w:noProof w:val="0"/>
-          <w:sz w:val="22"/>
-          <w:szCs w:val="22"/>
-          <w:lang w:val="pt-BR"/>
-        </w:rPr>
-      </w:pPr>
-    </w:p>
-    <w:p w14:noSpellErr="1">
+        <w:rPr>
+          <w:rFonts w:ascii="Calibri" w:eastAsia="Calibri" w:hAnsi="Calibri" w:cs="Calibri"/>
+        </w:rPr>
+      </w:pPr>
+    </w:p>
+    <w:p>
       <w:pPr>
         <w:pStyle w:val="Ttulo2"/>
         <w:numPr>
           <w:ilvl w:val="1"/>
           <w:numId w:val="5"/>
         </w:numPr>
-        <w:rPr/>
-      </w:pPr>
-      <w:bookmarkStart w:name="_Toc199157254" w:id="7"/>
-      <w:r>
-        <w:rPr/>
+      </w:pPr>
+      <w:bookmarkStart w:id="7" w:name="_Toc199157254"/>
+      <w:r>
         <w:t>Implementação</w:t>
       </w:r>
       <w:bookmarkEnd w:id="7"/>
     </w:p>
     <w:p>
       <w:pPr>
-        <w:pStyle w:val="Normal"/>
-        <w:spacing w:before="240" w:beforeAutospacing="off" w:after="240" w:afterAutospacing="off"/>
+        <w:spacing w:before="240"/>
         <w:ind w:firstLine="708"/>
         <w:rPr>
-          <w:rFonts w:ascii="Calibri" w:hAnsi="Calibri" w:eastAsia="Calibri" w:cs="Calibri" w:asciiTheme="minorAscii" w:hAnsiTheme="minorAscii" w:eastAsiaTheme="minorAscii" w:cstheme="minorAscii"/>
-          <w:b w:val="0"/>
-          <w:bCs w:val="0"/>
-          <w:i w:val="0"/>
-          <w:iCs w:val="0"/>
-          <w:caps w:val="0"/>
-          <w:smallCaps w:val="0"/>
-          <w:noProof w:val="0"/>
-          <w:color w:val="000000" w:themeColor="text1" w:themeTint="FF" w:themeShade="FF"/>
-          <w:sz w:val="22"/>
-          <w:szCs w:val="22"/>
-          <w:lang w:val="pt-BR"/>
-        </w:rPr>
-      </w:pPr>
-      <w:r>
-        <w:rPr>
-          <w:rFonts w:ascii="Calibri" w:hAnsi="Calibri" w:eastAsia="Calibri" w:cs="Calibri" w:asciiTheme="minorAscii" w:hAnsiTheme="minorAscii" w:eastAsiaTheme="minorAscii" w:cstheme="minorAscii"/>
-          <w:b w:val="0"/>
-          <w:bCs w:val="0"/>
-          <w:i w:val="0"/>
-          <w:iCs w:val="0"/>
-          <w:caps w:val="0"/>
-          <w:smallCaps w:val="0"/>
-          <w:noProof w:val="0"/>
-          <w:color w:val="000000" w:themeColor="text1" w:themeTint="FF" w:themeShade="FF"/>
-          <w:sz w:val="22"/>
-          <w:szCs w:val="22"/>
-          <w:lang w:val="pt-BR"/>
-        </w:rPr>
-        <w:t xml:space="preserve">O processo de implementação do sistema começou com a etapa de identificação das necessidades para gerenciar alunos e controlar finanças. Decidiu-se que seria necessário criar uma </w:t>
-      </w:r>
-      <w:r>
-        <w:rPr>
-          <w:rFonts w:ascii="Calibri" w:hAnsi="Calibri" w:eastAsia="Calibri" w:cs="Calibri" w:asciiTheme="minorAscii" w:hAnsiTheme="minorAscii" w:eastAsiaTheme="minorAscii" w:cstheme="minorAscii"/>
-          <w:b w:val="0"/>
-          <w:bCs w:val="0"/>
-          <w:i w:val="1"/>
-          <w:iCs w:val="1"/>
-          <w:caps w:val="0"/>
-          <w:smallCaps w:val="0"/>
-          <w:noProof w:val="0"/>
-          <w:color w:val="000000" w:themeColor="text1" w:themeTint="FF" w:themeShade="FF"/>
-          <w:sz w:val="22"/>
-          <w:szCs w:val="22"/>
-          <w:lang w:val="pt-BR"/>
-        </w:rPr>
-        <w:t xml:space="preserve">API </w:t>
-      </w:r>
-      <w:r>
-        <w:rPr>
-          <w:rFonts w:ascii="Calibri" w:hAnsi="Calibri" w:eastAsia="Calibri" w:cs="Calibri" w:asciiTheme="minorAscii" w:hAnsiTheme="minorAscii" w:eastAsiaTheme="minorAscii" w:cstheme="minorAscii"/>
-          <w:b w:val="0"/>
-          <w:bCs w:val="0"/>
-          <w:i w:val="0"/>
-          <w:iCs w:val="0"/>
-          <w:caps w:val="0"/>
-          <w:smallCaps w:val="0"/>
-          <w:noProof w:val="0"/>
-          <w:color w:val="000000" w:themeColor="text1" w:themeTint="FF" w:themeShade="FF"/>
-          <w:sz w:val="22"/>
-          <w:szCs w:val="22"/>
-          <w:lang w:val="pt-BR"/>
-        </w:rPr>
-        <w:t>que possibilitasse o registro de alunos, controle de pagamentos e acompanhamento de status, como matrícula ativa, pendente ou cancelada.</w:t>
-      </w:r>
-      <w:r>
+          <w:rFonts w:ascii="Calibri" w:eastAsia="Calibri" w:hAnsi="Calibri" w:cs="Calibri"/>
+          <w:sz w:val="24"/>
+          <w:szCs w:val="24"/>
+        </w:rPr>
+      </w:pPr>
+      <w:r>
+        <w:rPr>
+          <w:rFonts w:ascii="Calibri" w:eastAsia="Calibri" w:hAnsi="Calibri" w:cs="Calibri"/>
+          <w:sz w:val="24"/>
+          <w:szCs w:val="24"/>
+        </w:rPr>
+        <w:t>O processo de implementação do sistema começou com a etapa de identificação das necessidades para gerenciar alunos e controlar finanças. Decidiu-se que seria necessário criar uma API que possibilitasse o registro de alunos, controle de pagamentos e acompanhamento de status, como matrícula ativa, pendente ou cancelada.</w:t>
+      </w:r>
+      <w:r>
+        <w:rPr>
+          <w:rFonts w:ascii="Calibri" w:eastAsia="Calibri" w:hAnsi="Calibri" w:cs="Calibri"/>
+          <w:sz w:val="24"/>
+          <w:szCs w:val="24"/>
+        </w:rPr>
         <w:br/>
       </w:r>
       <w:r>
+        <w:rPr>
+          <w:rFonts w:ascii="Calibri" w:eastAsia="Calibri" w:hAnsi="Calibri" w:cs="Calibri"/>
+          <w:sz w:val="24"/>
+          <w:szCs w:val="24"/>
+        </w:rPr>
+        <w:tab/>
+      </w:r>
+      <w:r>
+        <w:rPr>
+          <w:rFonts w:ascii="Calibri" w:eastAsia="Calibri" w:hAnsi="Calibri" w:cs="Calibri"/>
+          <w:sz w:val="24"/>
+          <w:szCs w:val="24"/>
+        </w:rPr>
+        <w:t xml:space="preserve">A primeira fase prática envolveu a definição da estrutura do banco de dados, utilizando </w:t>
+      </w:r>
+      <w:proofErr w:type="spellStart"/>
+      <w:r>
+        <w:rPr>
+          <w:rFonts w:ascii="Calibri" w:eastAsia="Calibri" w:hAnsi="Calibri" w:cs="Calibri"/>
+          <w:sz w:val="24"/>
+          <w:szCs w:val="24"/>
+        </w:rPr>
+        <w:t>SQLAlchemy</w:t>
+      </w:r>
+      <w:proofErr w:type="spellEnd"/>
+      <w:r>
+        <w:rPr>
+          <w:rFonts w:ascii="Calibri" w:eastAsia="Calibri" w:hAnsi="Calibri" w:cs="Calibri"/>
+          <w:sz w:val="24"/>
+          <w:szCs w:val="24"/>
+        </w:rPr>
+        <w:t xml:space="preserve"> como ORM para facilitar o relacionamento entre tabelas e registros de forma orientada a objetos. Nessa fase, foram projetadas classes representando as tabelas principais: Aluno e Pagamento, onde cada atributo da classe equivalia a uma coluna no banco. O modelo considerou campos essenciais como nome, status, datas de matrícula, vencimento e desligamento para alunos, além de data, valor e tipo de pagamento na entidade Pagamento.</w:t>
+      </w:r>
+      <w:r>
+        <w:rPr>
+          <w:rFonts w:ascii="Calibri" w:eastAsia="Calibri" w:hAnsi="Calibri" w:cs="Calibri"/>
+          <w:sz w:val="24"/>
+          <w:szCs w:val="24"/>
+        </w:rPr>
         <w:br/>
       </w:r>
       <w:r>
+        <w:rPr>
+          <w:rFonts w:ascii="Calibri" w:eastAsia="Calibri" w:hAnsi="Calibri" w:cs="Calibri"/>
+          <w:sz w:val="24"/>
+          <w:szCs w:val="24"/>
+        </w:rPr>
         <w:tab/>
       </w:r>
       <w:r>
         <w:rPr>
-          <w:rFonts w:ascii="Calibri" w:hAnsi="Calibri" w:eastAsia="Calibri" w:cs="Calibri" w:asciiTheme="minorAscii" w:hAnsiTheme="minorAscii" w:eastAsiaTheme="minorAscii" w:cstheme="minorAscii"/>
-          <w:b w:val="0"/>
-          <w:bCs w:val="0"/>
-          <w:i w:val="0"/>
-          <w:iCs w:val="0"/>
-          <w:caps w:val="0"/>
-          <w:smallCaps w:val="0"/>
-          <w:noProof w:val="0"/>
-          <w:color w:val="000000" w:themeColor="text1" w:themeTint="FF" w:themeShade="FF"/>
-          <w:sz w:val="22"/>
-          <w:szCs w:val="22"/>
-          <w:lang w:val="pt-BR"/>
-        </w:rPr>
-        <w:t xml:space="preserve">A primeira fase prática envolveu a definição da estrutura do banco de dados, utilizando </w:t>
-      </w:r>
-      <w:r>
-        <w:rPr>
-          <w:rFonts w:ascii="Calibri" w:hAnsi="Calibri" w:eastAsia="Calibri" w:cs="Calibri" w:asciiTheme="minorAscii" w:hAnsiTheme="minorAscii" w:eastAsiaTheme="minorAscii" w:cstheme="minorAscii"/>
-          <w:b w:val="0"/>
-          <w:bCs w:val="0"/>
-          <w:i w:val="1"/>
-          <w:iCs w:val="1"/>
-          <w:caps w:val="0"/>
-          <w:smallCaps w:val="0"/>
-          <w:noProof w:val="0"/>
-          <w:color w:val="000000" w:themeColor="text1" w:themeTint="FF" w:themeShade="FF"/>
-          <w:sz w:val="22"/>
-          <w:szCs w:val="22"/>
-          <w:lang w:val="pt-BR"/>
-        </w:rPr>
-        <w:t>SQLAlchemy</w:t>
-      </w:r>
-      <w:r>
-        <w:rPr>
-          <w:rFonts w:ascii="Calibri" w:hAnsi="Calibri" w:eastAsia="Calibri" w:cs="Calibri" w:asciiTheme="minorAscii" w:hAnsiTheme="minorAscii" w:eastAsiaTheme="minorAscii" w:cstheme="minorAscii"/>
-          <w:b w:val="0"/>
-          <w:bCs w:val="0"/>
-          <w:i w:val="1"/>
-          <w:iCs w:val="1"/>
-          <w:caps w:val="0"/>
-          <w:smallCaps w:val="0"/>
-          <w:noProof w:val="0"/>
-          <w:color w:val="000000" w:themeColor="text1" w:themeTint="FF" w:themeShade="FF"/>
-          <w:sz w:val="22"/>
-          <w:szCs w:val="22"/>
-          <w:lang w:val="pt-BR"/>
-        </w:rPr>
-        <w:t xml:space="preserve"> </w:t>
-      </w:r>
-      <w:r>
-        <w:rPr>
-          <w:rFonts w:ascii="Calibri" w:hAnsi="Calibri" w:eastAsia="Calibri" w:cs="Calibri" w:asciiTheme="minorAscii" w:hAnsiTheme="minorAscii" w:eastAsiaTheme="minorAscii" w:cstheme="minorAscii"/>
-          <w:b w:val="0"/>
-          <w:bCs w:val="0"/>
-          <w:i w:val="0"/>
-          <w:iCs w:val="0"/>
-          <w:caps w:val="0"/>
-          <w:smallCaps w:val="0"/>
-          <w:noProof w:val="0"/>
-          <w:color w:val="000000" w:themeColor="text1" w:themeTint="FF" w:themeShade="FF"/>
-          <w:sz w:val="22"/>
-          <w:szCs w:val="22"/>
-          <w:lang w:val="pt-BR"/>
-        </w:rPr>
-        <w:t xml:space="preserve">como </w:t>
-      </w:r>
-      <w:r>
-        <w:rPr>
-          <w:rFonts w:ascii="Calibri" w:hAnsi="Calibri" w:eastAsia="Calibri" w:cs="Calibri" w:asciiTheme="minorAscii" w:hAnsiTheme="minorAscii" w:eastAsiaTheme="minorAscii" w:cstheme="minorAscii"/>
-          <w:b w:val="0"/>
-          <w:bCs w:val="0"/>
-          <w:i w:val="1"/>
-          <w:iCs w:val="1"/>
-          <w:caps w:val="0"/>
-          <w:smallCaps w:val="0"/>
-          <w:noProof w:val="0"/>
-          <w:color w:val="000000" w:themeColor="text1" w:themeTint="FF" w:themeShade="FF"/>
-          <w:sz w:val="22"/>
-          <w:szCs w:val="22"/>
-          <w:lang w:val="pt-BR"/>
-        </w:rPr>
-        <w:t xml:space="preserve">ORM </w:t>
-      </w:r>
-      <w:r>
-        <w:rPr>
-          <w:rFonts w:ascii="Calibri" w:hAnsi="Calibri" w:eastAsia="Calibri" w:cs="Calibri" w:asciiTheme="minorAscii" w:hAnsiTheme="minorAscii" w:eastAsiaTheme="minorAscii" w:cstheme="minorAscii"/>
-          <w:b w:val="0"/>
-          <w:bCs w:val="0"/>
-          <w:i w:val="0"/>
-          <w:iCs w:val="0"/>
-          <w:caps w:val="0"/>
-          <w:smallCaps w:val="0"/>
-          <w:noProof w:val="0"/>
-          <w:color w:val="000000" w:themeColor="text1" w:themeTint="FF" w:themeShade="FF"/>
-          <w:sz w:val="22"/>
-          <w:szCs w:val="22"/>
-          <w:lang w:val="pt-BR"/>
-        </w:rPr>
-        <w:t xml:space="preserve">para facilitar o relacionamento entre tabelas e registros de forma orientada a objetos. Nessa fase, foram projetadas classes representando as tabelas principais: Aluno e Pagamento, onde cada atributo da classe equivalia a uma coluna no banco. O modelo considerou campos essenciais como nome, </w:t>
-      </w:r>
-      <w:r>
-        <w:rPr>
-          <w:rFonts w:ascii="Calibri" w:hAnsi="Calibri" w:eastAsia="Calibri" w:cs="Calibri" w:asciiTheme="minorAscii" w:hAnsiTheme="minorAscii" w:eastAsiaTheme="minorAscii" w:cstheme="minorAscii"/>
-          <w:b w:val="0"/>
-          <w:bCs w:val="0"/>
-          <w:i w:val="1"/>
-          <w:iCs w:val="1"/>
-          <w:caps w:val="0"/>
-          <w:smallCaps w:val="0"/>
-          <w:noProof w:val="0"/>
-          <w:color w:val="000000" w:themeColor="text1" w:themeTint="FF" w:themeShade="FF"/>
-          <w:sz w:val="22"/>
-          <w:szCs w:val="22"/>
-          <w:lang w:val="pt-BR"/>
-        </w:rPr>
-        <w:t>status</w:t>
-      </w:r>
-      <w:r>
-        <w:rPr>
-          <w:rFonts w:ascii="Calibri" w:hAnsi="Calibri" w:eastAsia="Calibri" w:cs="Calibri" w:asciiTheme="minorAscii" w:hAnsiTheme="minorAscii" w:eastAsiaTheme="minorAscii" w:cstheme="minorAscii"/>
-          <w:b w:val="0"/>
-          <w:bCs w:val="0"/>
-          <w:i w:val="0"/>
-          <w:iCs w:val="0"/>
-          <w:caps w:val="0"/>
-          <w:smallCaps w:val="0"/>
-          <w:noProof w:val="0"/>
-          <w:color w:val="000000" w:themeColor="text1" w:themeTint="FF" w:themeShade="FF"/>
-          <w:sz w:val="22"/>
-          <w:szCs w:val="22"/>
-          <w:lang w:val="pt-BR"/>
-        </w:rPr>
-        <w:t>, datas de matrícula, vencimento e desligamento para alunos, além de data, valor e tipo de pagamento na entidade Pagamento.</w:t>
-      </w:r>
-      <w:r>
+          <w:rFonts w:ascii="Calibri" w:eastAsia="Calibri" w:hAnsi="Calibri" w:cs="Calibri"/>
+          <w:sz w:val="24"/>
+          <w:szCs w:val="24"/>
+        </w:rPr>
+        <w:t xml:space="preserve">Em seguida, foi iniciada a construção da API com o framework </w:t>
+      </w:r>
+      <w:proofErr w:type="spellStart"/>
+      <w:r>
+        <w:rPr>
+          <w:rFonts w:ascii="Calibri" w:eastAsia="Calibri" w:hAnsi="Calibri" w:cs="Calibri"/>
+          <w:sz w:val="24"/>
+          <w:szCs w:val="24"/>
+        </w:rPr>
+        <w:t>Flask</w:t>
+      </w:r>
+      <w:proofErr w:type="spellEnd"/>
+      <w:r>
+        <w:rPr>
+          <w:rFonts w:ascii="Calibri" w:eastAsia="Calibri" w:hAnsi="Calibri" w:cs="Calibri"/>
+          <w:sz w:val="24"/>
+          <w:szCs w:val="24"/>
+        </w:rPr>
+        <w:t xml:space="preserve">. Criaram-se </w:t>
+      </w:r>
+      <w:proofErr w:type="spellStart"/>
+      <w:r>
+        <w:rPr>
+          <w:rFonts w:ascii="Calibri" w:eastAsia="Calibri" w:hAnsi="Calibri" w:cs="Calibri"/>
+          <w:sz w:val="24"/>
+          <w:szCs w:val="24"/>
+        </w:rPr>
+        <w:t>endpoints</w:t>
+      </w:r>
+      <w:proofErr w:type="spellEnd"/>
+      <w:r>
+        <w:rPr>
+          <w:rFonts w:ascii="Calibri" w:eastAsia="Calibri" w:hAnsi="Calibri" w:cs="Calibri"/>
+          <w:sz w:val="24"/>
+          <w:szCs w:val="24"/>
+        </w:rPr>
+        <w:t xml:space="preserve"> REST que viabilizam operações CRUD para alunos, além de rotas específicas para gerenciar pagamentos. Durante essa fase, uma prioridade foi implementar regras de negócio que assegurassem a consistência dos dados. Por exemplo, ao processar um pagamento, o sistema precisava atualizar automaticamente o status do aluno para “matriculado”, além de registrar as datas de matrícula e calcular corretamente os </w:t>
+      </w:r>
+      <w:r>
+        <w:rPr>
+          <w:rFonts w:ascii="Calibri" w:eastAsia="Calibri" w:hAnsi="Calibri" w:cs="Calibri"/>
+          <w:sz w:val="24"/>
+          <w:szCs w:val="24"/>
+        </w:rPr>
+        <w:lastRenderedPageBreak/>
+        <w:t>vencimentos, conforme a situação</w:t>
+      </w:r>
+      <w:r>
+        <w:rPr>
+          <w:rFonts w:ascii="Calibri" w:eastAsia="Calibri" w:hAnsi="Calibri" w:cs="Calibri"/>
+          <w:sz w:val="24"/>
+          <w:szCs w:val="24"/>
+        </w:rPr>
+        <w:t xml:space="preserve"> de cadastro</w:t>
+      </w:r>
+      <w:r>
+        <w:rPr>
+          <w:rFonts w:ascii="Calibri" w:eastAsia="Calibri" w:hAnsi="Calibri" w:cs="Calibri"/>
+          <w:sz w:val="24"/>
+          <w:szCs w:val="24"/>
+        </w:rPr>
+        <w:t xml:space="preserve"> do aluno</w:t>
+      </w:r>
+      <w:r>
+        <w:rPr>
+          <w:rFonts w:ascii="Calibri" w:eastAsia="Calibri" w:hAnsi="Calibri" w:cs="Calibri"/>
+          <w:sz w:val="24"/>
+          <w:szCs w:val="24"/>
+        </w:rPr>
+        <w:t>.</w:t>
+      </w:r>
+      <w:r>
+        <w:rPr>
+          <w:rFonts w:ascii="Calibri" w:eastAsia="Calibri" w:hAnsi="Calibri" w:cs="Calibri"/>
+          <w:sz w:val="24"/>
+          <w:szCs w:val="24"/>
+        </w:rPr>
         <w:br/>
       </w:r>
       <w:r>
+        <w:rPr>
+          <w:rFonts w:ascii="Calibri" w:eastAsia="Calibri" w:hAnsi="Calibri" w:cs="Calibri"/>
+          <w:sz w:val="24"/>
+          <w:szCs w:val="24"/>
+        </w:rPr>
+        <w:tab/>
+      </w:r>
+      <w:r>
+        <w:rPr>
+          <w:rFonts w:ascii="Calibri" w:eastAsia="Calibri" w:hAnsi="Calibri" w:cs="Calibri"/>
+          <w:sz w:val="24"/>
+          <w:szCs w:val="24"/>
+        </w:rPr>
+        <w:t xml:space="preserve">Além disso, foi imposto um fluxo rigoroso de validação dos dados recebidos nas requisições. Foram feitas checagens para garantir que os campos essenciais estivessem adequadamente preenchidos, como o nome do aluno, o valor do pagamento e o tipo de transação financeira. As respostas da API foram organizadas para oferecer mensagens claras e diretas, facilitando a compreensão dos usuários e promovendo uma experiência mais eficiente durante o uso da aplicação. Os testes foram realizados de maneira incremental, validando cada </w:t>
+      </w:r>
+      <w:proofErr w:type="spellStart"/>
+      <w:r>
+        <w:rPr>
+          <w:rFonts w:ascii="Calibri" w:eastAsia="Calibri" w:hAnsi="Calibri" w:cs="Calibri"/>
+          <w:sz w:val="24"/>
+          <w:szCs w:val="24"/>
+        </w:rPr>
+        <w:t>endpoint</w:t>
+      </w:r>
+      <w:proofErr w:type="spellEnd"/>
+      <w:r>
+        <w:rPr>
+          <w:rFonts w:ascii="Calibri" w:eastAsia="Calibri" w:hAnsi="Calibri" w:cs="Calibri"/>
+          <w:sz w:val="24"/>
+          <w:szCs w:val="24"/>
+        </w:rPr>
+        <w:t xml:space="preserve"> à medida que era implementado e corrigindo qualquer inconsistência que aparecesse.</w:t>
+      </w:r>
+      <w:r>
+        <w:rPr>
+          <w:rFonts w:ascii="Calibri" w:eastAsia="Calibri" w:hAnsi="Calibri" w:cs="Calibri"/>
+          <w:sz w:val="24"/>
+          <w:szCs w:val="24"/>
+        </w:rPr>
         <w:br/>
       </w:r>
       <w:r>
+        <w:rPr>
+          <w:rFonts w:ascii="Calibri" w:eastAsia="Calibri" w:hAnsi="Calibri" w:cs="Calibri"/>
+          <w:sz w:val="24"/>
+          <w:szCs w:val="24"/>
+        </w:rPr>
         <w:tab/>
       </w:r>
       <w:r>
         <w:rPr>
-          <w:rFonts w:ascii="Calibri" w:hAnsi="Calibri" w:eastAsia="Calibri" w:cs="Calibri" w:asciiTheme="minorAscii" w:hAnsiTheme="minorAscii" w:eastAsiaTheme="minorAscii" w:cstheme="minorAscii"/>
-          <w:b w:val="0"/>
-          <w:bCs w:val="0"/>
-          <w:i w:val="0"/>
-          <w:iCs w:val="0"/>
-          <w:caps w:val="0"/>
-          <w:smallCaps w:val="0"/>
-          <w:noProof w:val="0"/>
-          <w:color w:val="000000" w:themeColor="text1" w:themeTint="FF" w:themeShade="FF"/>
-          <w:sz w:val="22"/>
-          <w:szCs w:val="22"/>
-          <w:lang w:val="pt-BR"/>
-        </w:rPr>
-        <w:t xml:space="preserve">Em seguida, foi iniciada a construção da </w:t>
-      </w:r>
-      <w:r>
-        <w:rPr>
-          <w:rFonts w:ascii="Calibri" w:hAnsi="Calibri" w:eastAsia="Calibri" w:cs="Calibri" w:asciiTheme="minorAscii" w:hAnsiTheme="minorAscii" w:eastAsiaTheme="minorAscii" w:cstheme="minorAscii"/>
-          <w:b w:val="0"/>
-          <w:bCs w:val="0"/>
-          <w:i w:val="1"/>
-          <w:iCs w:val="1"/>
-          <w:caps w:val="0"/>
-          <w:smallCaps w:val="0"/>
-          <w:noProof w:val="0"/>
-          <w:color w:val="000000" w:themeColor="text1" w:themeTint="FF" w:themeShade="FF"/>
-          <w:sz w:val="22"/>
-          <w:szCs w:val="22"/>
-          <w:lang w:val="pt-BR"/>
-        </w:rPr>
-        <w:t xml:space="preserve">API </w:t>
-      </w:r>
-      <w:r>
-        <w:rPr>
-          <w:rFonts w:ascii="Calibri" w:hAnsi="Calibri" w:eastAsia="Calibri" w:cs="Calibri" w:asciiTheme="minorAscii" w:hAnsiTheme="minorAscii" w:eastAsiaTheme="minorAscii" w:cstheme="minorAscii"/>
-          <w:b w:val="0"/>
-          <w:bCs w:val="0"/>
-          <w:i w:val="0"/>
-          <w:iCs w:val="0"/>
-          <w:caps w:val="0"/>
-          <w:smallCaps w:val="0"/>
-          <w:noProof w:val="0"/>
-          <w:color w:val="000000" w:themeColor="text1" w:themeTint="FF" w:themeShade="FF"/>
-          <w:sz w:val="22"/>
-          <w:szCs w:val="22"/>
-          <w:lang w:val="pt-BR"/>
-        </w:rPr>
-        <w:t xml:space="preserve">com o framework </w:t>
-      </w:r>
-      <w:r>
-        <w:rPr>
-          <w:rFonts w:ascii="Calibri" w:hAnsi="Calibri" w:eastAsia="Calibri" w:cs="Calibri" w:asciiTheme="minorAscii" w:hAnsiTheme="minorAscii" w:eastAsiaTheme="minorAscii" w:cstheme="minorAscii"/>
-          <w:b w:val="0"/>
-          <w:bCs w:val="0"/>
-          <w:i w:val="1"/>
-          <w:iCs w:val="1"/>
-          <w:caps w:val="0"/>
-          <w:smallCaps w:val="0"/>
-          <w:noProof w:val="0"/>
-          <w:color w:val="000000" w:themeColor="text1" w:themeTint="FF" w:themeShade="FF"/>
-          <w:sz w:val="22"/>
-          <w:szCs w:val="22"/>
-          <w:lang w:val="pt-BR"/>
-        </w:rPr>
-        <w:t>Flask</w:t>
-      </w:r>
-      <w:r>
-        <w:rPr>
-          <w:rFonts w:ascii="Calibri" w:hAnsi="Calibri" w:eastAsia="Calibri" w:cs="Calibri" w:asciiTheme="minorAscii" w:hAnsiTheme="minorAscii" w:eastAsiaTheme="minorAscii" w:cstheme="minorAscii"/>
-          <w:b w:val="0"/>
-          <w:bCs w:val="0"/>
-          <w:i w:val="0"/>
-          <w:iCs w:val="0"/>
-          <w:caps w:val="0"/>
-          <w:smallCaps w:val="0"/>
-          <w:noProof w:val="0"/>
-          <w:color w:val="000000" w:themeColor="text1" w:themeTint="FF" w:themeShade="FF"/>
-          <w:sz w:val="22"/>
-          <w:szCs w:val="22"/>
-          <w:lang w:val="pt-BR"/>
-        </w:rPr>
-        <w:t xml:space="preserve">. Criaram-se </w:t>
-      </w:r>
-      <w:r>
-        <w:rPr>
-          <w:rFonts w:ascii="Calibri" w:hAnsi="Calibri" w:eastAsia="Calibri" w:cs="Calibri" w:asciiTheme="minorAscii" w:hAnsiTheme="minorAscii" w:eastAsiaTheme="minorAscii" w:cstheme="minorAscii"/>
-          <w:b w:val="0"/>
-          <w:bCs w:val="0"/>
-          <w:i w:val="1"/>
-          <w:iCs w:val="1"/>
-          <w:caps w:val="0"/>
-          <w:smallCaps w:val="0"/>
-          <w:noProof w:val="0"/>
-          <w:color w:val="000000" w:themeColor="text1" w:themeTint="FF" w:themeShade="FF"/>
-          <w:sz w:val="22"/>
-          <w:szCs w:val="22"/>
-          <w:lang w:val="pt-BR"/>
-        </w:rPr>
-        <w:t>endpoints</w:t>
-      </w:r>
-      <w:r>
-        <w:rPr>
-          <w:rFonts w:ascii="Calibri" w:hAnsi="Calibri" w:eastAsia="Calibri" w:cs="Calibri" w:asciiTheme="minorAscii" w:hAnsiTheme="minorAscii" w:eastAsiaTheme="minorAscii" w:cstheme="minorAscii"/>
-          <w:b w:val="0"/>
-          <w:bCs w:val="0"/>
-          <w:i w:val="1"/>
-          <w:iCs w:val="1"/>
-          <w:caps w:val="0"/>
-          <w:smallCaps w:val="0"/>
-          <w:noProof w:val="0"/>
-          <w:color w:val="000000" w:themeColor="text1" w:themeTint="FF" w:themeShade="FF"/>
-          <w:sz w:val="22"/>
-          <w:szCs w:val="22"/>
-          <w:lang w:val="pt-BR"/>
-        </w:rPr>
-        <w:t xml:space="preserve"> REST </w:t>
-      </w:r>
-      <w:r>
-        <w:rPr>
-          <w:rFonts w:ascii="Calibri" w:hAnsi="Calibri" w:eastAsia="Calibri" w:cs="Calibri" w:asciiTheme="minorAscii" w:hAnsiTheme="minorAscii" w:eastAsiaTheme="minorAscii" w:cstheme="minorAscii"/>
-          <w:b w:val="0"/>
-          <w:bCs w:val="0"/>
-          <w:i w:val="0"/>
-          <w:iCs w:val="0"/>
-          <w:caps w:val="0"/>
-          <w:smallCaps w:val="0"/>
-          <w:noProof w:val="0"/>
-          <w:color w:val="000000" w:themeColor="text1" w:themeTint="FF" w:themeShade="FF"/>
-          <w:sz w:val="22"/>
-          <w:szCs w:val="22"/>
-          <w:lang w:val="pt-BR"/>
-        </w:rPr>
-        <w:t xml:space="preserve">que viabilizam operações </w:t>
-      </w:r>
-      <w:r>
-        <w:rPr>
-          <w:rFonts w:ascii="Calibri" w:hAnsi="Calibri" w:eastAsia="Calibri" w:cs="Calibri" w:asciiTheme="minorAscii" w:hAnsiTheme="minorAscii" w:eastAsiaTheme="minorAscii" w:cstheme="minorAscii"/>
-          <w:b w:val="0"/>
-          <w:bCs w:val="0"/>
-          <w:i w:val="1"/>
-          <w:iCs w:val="1"/>
-          <w:caps w:val="0"/>
-          <w:smallCaps w:val="0"/>
-          <w:noProof w:val="0"/>
-          <w:color w:val="000000" w:themeColor="text1" w:themeTint="FF" w:themeShade="FF"/>
-          <w:sz w:val="22"/>
-          <w:szCs w:val="22"/>
-          <w:lang w:val="pt-BR"/>
-        </w:rPr>
-        <w:t xml:space="preserve">CRUD </w:t>
-      </w:r>
-      <w:r>
-        <w:rPr>
-          <w:rFonts w:ascii="Calibri" w:hAnsi="Calibri" w:eastAsia="Calibri" w:cs="Calibri" w:asciiTheme="minorAscii" w:hAnsiTheme="minorAscii" w:eastAsiaTheme="minorAscii" w:cstheme="minorAscii"/>
-          <w:b w:val="0"/>
-          <w:bCs w:val="0"/>
-          <w:i w:val="0"/>
-          <w:iCs w:val="0"/>
-          <w:caps w:val="0"/>
-          <w:smallCaps w:val="0"/>
-          <w:noProof w:val="0"/>
-          <w:color w:val="000000" w:themeColor="text1" w:themeTint="FF" w:themeShade="FF"/>
-          <w:sz w:val="22"/>
-          <w:szCs w:val="22"/>
-          <w:lang w:val="pt-BR"/>
-        </w:rPr>
-        <w:t>para alunos, além de rotas específicas para gerenciar pagamentos. Durante essa fase, uma prioridade foi implementar regras de negócio que assegurassem a consistência dos dados. Por exemplo, ao processar um pagamento, o sistema precisava atualizar automaticamente o status do aluno para “matriculado”, além de registrar as datas de matrícula e calcular corretamente os vencimentos, conforme a situação</w:t>
-      </w:r>
-      <w:r>
-        <w:rPr>
-          <w:rFonts w:ascii="Calibri" w:hAnsi="Calibri" w:eastAsia="Calibri" w:cs="Calibri" w:asciiTheme="minorAscii" w:hAnsiTheme="minorAscii" w:eastAsiaTheme="minorAscii" w:cstheme="minorAscii"/>
-          <w:b w:val="0"/>
-          <w:bCs w:val="0"/>
-          <w:i w:val="0"/>
-          <w:iCs w:val="0"/>
-          <w:caps w:val="0"/>
-          <w:smallCaps w:val="0"/>
-          <w:noProof w:val="0"/>
-          <w:color w:val="000000" w:themeColor="text1" w:themeTint="FF" w:themeShade="FF"/>
-          <w:sz w:val="22"/>
-          <w:szCs w:val="22"/>
-          <w:lang w:val="pt-BR"/>
-        </w:rPr>
-        <w:t xml:space="preserve"> de cadastro</w:t>
-      </w:r>
-      <w:r>
-        <w:rPr>
-          <w:rFonts w:ascii="Calibri" w:hAnsi="Calibri" w:eastAsia="Calibri" w:cs="Calibri" w:asciiTheme="minorAscii" w:hAnsiTheme="minorAscii" w:eastAsiaTheme="minorAscii" w:cstheme="minorAscii"/>
-          <w:b w:val="0"/>
-          <w:bCs w:val="0"/>
-          <w:i w:val="0"/>
-          <w:iCs w:val="0"/>
-          <w:caps w:val="0"/>
-          <w:smallCaps w:val="0"/>
-          <w:noProof w:val="0"/>
-          <w:color w:val="000000" w:themeColor="text1" w:themeTint="FF" w:themeShade="FF"/>
-          <w:sz w:val="22"/>
-          <w:szCs w:val="22"/>
-          <w:lang w:val="pt-BR"/>
-        </w:rPr>
-        <w:t xml:space="preserve"> do aluno</w:t>
-      </w:r>
-      <w:r>
-        <w:rPr>
-          <w:rFonts w:ascii="Calibri" w:hAnsi="Calibri" w:eastAsia="Calibri" w:cs="Calibri" w:asciiTheme="minorAscii" w:hAnsiTheme="minorAscii" w:eastAsiaTheme="minorAscii" w:cstheme="minorAscii"/>
-          <w:b w:val="0"/>
-          <w:bCs w:val="0"/>
-          <w:i w:val="0"/>
-          <w:iCs w:val="0"/>
-          <w:caps w:val="0"/>
-          <w:smallCaps w:val="0"/>
-          <w:noProof w:val="0"/>
-          <w:color w:val="000000" w:themeColor="text1" w:themeTint="FF" w:themeShade="FF"/>
-          <w:sz w:val="22"/>
-          <w:szCs w:val="22"/>
-          <w:lang w:val="pt-BR"/>
+          <w:rFonts w:ascii="Calibri" w:eastAsia="Calibri" w:hAnsi="Calibri" w:cs="Calibri"/>
+          <w:sz w:val="24"/>
+          <w:szCs w:val="24"/>
+        </w:rPr>
+        <w:t>Para concluir, a implementação seguiu um método iterativo, onde cada funcionalidade foi desenvolvida, testada e ajustada gradualmente. Esse procedimento não só garantiu o funcionamento correto do sistema, mas também a criação de uma base sólida, pronta para receber futuras expansões com novas funcionalidades</w:t>
+      </w:r>
+      <w:r>
+        <w:rPr>
+          <w:rFonts w:ascii="Calibri" w:eastAsia="Calibri" w:hAnsi="Calibri" w:cs="Calibri"/>
+          <w:sz w:val="24"/>
+          <w:szCs w:val="24"/>
+        </w:rPr>
+        <w:t xml:space="preserve"> futuramente</w:t>
+      </w:r>
+      <w:r>
+        <w:rPr>
+          <w:rFonts w:ascii="Calibri" w:eastAsia="Calibri" w:hAnsi="Calibri" w:cs="Calibri"/>
+          <w:sz w:val="24"/>
+          <w:szCs w:val="24"/>
         </w:rPr>
         <w:t>.</w:t>
       </w:r>
-      <w:r>
-        <w:br/>
-      </w:r>
-      <w:r>
-        <w:br/>
-      </w:r>
-      <w:r>
-        <w:tab/>
-      </w:r>
-      <w:r>
-        <w:rPr>
-          <w:rFonts w:ascii="Calibri" w:hAnsi="Calibri" w:eastAsia="Calibri" w:cs="Calibri" w:asciiTheme="minorAscii" w:hAnsiTheme="minorAscii" w:eastAsiaTheme="minorAscii" w:cstheme="minorAscii"/>
-          <w:b w:val="0"/>
-          <w:bCs w:val="0"/>
-          <w:i w:val="0"/>
-          <w:iCs w:val="0"/>
-          <w:caps w:val="0"/>
-          <w:smallCaps w:val="0"/>
-          <w:noProof w:val="0"/>
-          <w:color w:val="000000" w:themeColor="text1" w:themeTint="FF" w:themeShade="FF"/>
-          <w:sz w:val="22"/>
-          <w:szCs w:val="22"/>
-          <w:lang w:val="pt-BR"/>
-        </w:rPr>
-        <w:t xml:space="preserve">Além disso, foi imposto um fluxo rigoroso de validação dos dados recebidos nas requisições. Foram feitas checagens para garantir que os campos essenciais estivessem adequadamente preenchidos, como o nome do aluno, o valor do pagamento e o tipo de transação financeira. As respostas da API foram organizadas para oferecer mensagens claras e diretas, facilitando a compreensão dos usuários e promovendo uma experiência mais eficiente durante o uso da aplicação. Os testes foram realizados de maneira incremental, validando cada </w:t>
-      </w:r>
-      <w:r>
-        <w:rPr>
-          <w:rFonts w:ascii="Calibri" w:hAnsi="Calibri" w:eastAsia="Calibri" w:cs="Calibri" w:asciiTheme="minorAscii" w:hAnsiTheme="minorAscii" w:eastAsiaTheme="minorAscii" w:cstheme="minorAscii"/>
-          <w:b w:val="0"/>
-          <w:bCs w:val="0"/>
-          <w:i w:val="1"/>
-          <w:iCs w:val="1"/>
-          <w:caps w:val="0"/>
-          <w:smallCaps w:val="0"/>
-          <w:noProof w:val="0"/>
-          <w:color w:val="000000" w:themeColor="text1" w:themeTint="FF" w:themeShade="FF"/>
-          <w:sz w:val="22"/>
-          <w:szCs w:val="22"/>
-          <w:lang w:val="pt-BR"/>
-        </w:rPr>
-        <w:t>endpoint</w:t>
-      </w:r>
-      <w:r>
-        <w:rPr>
-          <w:rFonts w:ascii="Calibri" w:hAnsi="Calibri" w:eastAsia="Calibri" w:cs="Calibri" w:asciiTheme="minorAscii" w:hAnsiTheme="minorAscii" w:eastAsiaTheme="minorAscii" w:cstheme="minorAscii"/>
-          <w:b w:val="0"/>
-          <w:bCs w:val="0"/>
-          <w:i w:val="1"/>
-          <w:iCs w:val="1"/>
-          <w:caps w:val="0"/>
-          <w:smallCaps w:val="0"/>
-          <w:noProof w:val="0"/>
-          <w:color w:val="000000" w:themeColor="text1" w:themeTint="FF" w:themeShade="FF"/>
-          <w:sz w:val="22"/>
-          <w:szCs w:val="22"/>
-          <w:lang w:val="pt-BR"/>
-        </w:rPr>
-        <w:t xml:space="preserve"> </w:t>
-      </w:r>
-      <w:r>
-        <w:rPr>
-          <w:rFonts w:ascii="Calibri" w:hAnsi="Calibri" w:eastAsia="Calibri" w:cs="Calibri" w:asciiTheme="minorAscii" w:hAnsiTheme="minorAscii" w:eastAsiaTheme="minorAscii" w:cstheme="minorAscii"/>
-          <w:b w:val="0"/>
-          <w:bCs w:val="0"/>
-          <w:i w:val="0"/>
-          <w:iCs w:val="0"/>
-          <w:caps w:val="0"/>
-          <w:smallCaps w:val="0"/>
-          <w:noProof w:val="0"/>
-          <w:color w:val="000000" w:themeColor="text1" w:themeTint="FF" w:themeShade="FF"/>
-          <w:sz w:val="22"/>
-          <w:szCs w:val="22"/>
-          <w:lang w:val="pt-BR"/>
-        </w:rPr>
-        <w:t>à medida que era implementado e corrigindo qualquer inconsistência que aparecesse.</w:t>
-      </w:r>
-      <w:r>
-        <w:br/>
-      </w:r>
-      <w:r>
-        <w:br/>
-      </w:r>
-      <w:r>
-        <w:tab/>
-      </w:r>
-      <w:r>
-        <w:rPr>
-          <w:rFonts w:ascii="Calibri" w:hAnsi="Calibri" w:eastAsia="Calibri" w:cs="Calibri" w:asciiTheme="minorAscii" w:hAnsiTheme="minorAscii" w:eastAsiaTheme="minorAscii" w:cstheme="minorAscii"/>
-          <w:b w:val="0"/>
-          <w:bCs w:val="0"/>
-          <w:i w:val="0"/>
-          <w:iCs w:val="0"/>
-          <w:caps w:val="0"/>
-          <w:smallCaps w:val="0"/>
-          <w:noProof w:val="0"/>
-          <w:color w:val="000000" w:themeColor="text1" w:themeTint="FF" w:themeShade="FF"/>
-          <w:sz w:val="22"/>
-          <w:szCs w:val="22"/>
-          <w:lang w:val="pt-BR"/>
-        </w:rPr>
-        <w:t>Para concluir, a implementação seguiu um método iterativo, onde cada funcionalidade foi desenvolvida, testada e ajustada gradualmente. Esse procedimento não só garantiu o funcionamento correto do sistema, mas também a criação de uma base sólida, pronta para receber futuras expansões com novas funcionalidades</w:t>
-      </w:r>
-      <w:r>
-        <w:rPr>
-          <w:rFonts w:ascii="Calibri" w:hAnsi="Calibri" w:eastAsia="Calibri" w:cs="Calibri" w:asciiTheme="minorAscii" w:hAnsiTheme="minorAscii" w:eastAsiaTheme="minorAscii" w:cstheme="minorAscii"/>
-          <w:b w:val="0"/>
-          <w:bCs w:val="0"/>
-          <w:i w:val="0"/>
-          <w:iCs w:val="0"/>
-          <w:caps w:val="0"/>
-          <w:smallCaps w:val="0"/>
-          <w:noProof w:val="0"/>
-          <w:color w:val="000000" w:themeColor="text1" w:themeTint="FF" w:themeShade="FF"/>
-          <w:sz w:val="22"/>
-          <w:szCs w:val="22"/>
-          <w:lang w:val="pt-BR"/>
-        </w:rPr>
-        <w:t xml:space="preserve"> futuramente</w:t>
-      </w:r>
-      <w:r>
-        <w:rPr>
-          <w:rFonts w:ascii="Calibri" w:hAnsi="Calibri" w:eastAsia="Calibri" w:cs="Calibri" w:asciiTheme="minorAscii" w:hAnsiTheme="minorAscii" w:eastAsiaTheme="minorAscii" w:cstheme="minorAscii"/>
-          <w:b w:val="0"/>
-          <w:bCs w:val="0"/>
-          <w:i w:val="0"/>
-          <w:iCs w:val="0"/>
-          <w:caps w:val="0"/>
-          <w:smallCaps w:val="0"/>
-          <w:noProof w:val="0"/>
-          <w:color w:val="000000" w:themeColor="text1" w:themeTint="FF" w:themeShade="FF"/>
-          <w:sz w:val="22"/>
-          <w:szCs w:val="22"/>
-          <w:lang w:val="pt-BR"/>
-        </w:rPr>
-        <w:t>.</w:t>
-      </w:r>
-    </w:p>
-    <w:p>
-      <w:pPr>
-        <w:pStyle w:val="Normal"/>
-        <w:spacing w:before="240" w:beforeAutospacing="off" w:after="240" w:afterAutospacing="off"/>
-        <w:ind w:firstLine="708"/>
-        <w:rPr>
-          <w:rFonts w:ascii="Calibri" w:hAnsi="Calibri" w:eastAsia="Calibri" w:cs="Calibri" w:asciiTheme="minorAscii" w:hAnsiTheme="minorAscii" w:eastAsiaTheme="minorAscii" w:cstheme="minorAscii"/>
-          <w:b w:val="0"/>
-          <w:bCs w:val="0"/>
-          <w:i w:val="0"/>
-          <w:iCs w:val="0"/>
-          <w:caps w:val="0"/>
-          <w:smallCaps w:val="0"/>
-          <w:noProof w:val="0"/>
-          <w:color w:val="000000" w:themeColor="text1" w:themeTint="FF" w:themeShade="FF"/>
-          <w:sz w:val="22"/>
-          <w:szCs w:val="22"/>
-          <w:lang w:val="pt-BR"/>
-        </w:rPr>
-      </w:pPr>
     </w:p>
     <w:p>
       <w:pPr>
         <w:spacing w:after="0" w:line="276" w:lineRule="auto"/>
         <w:jc w:val="both"/>
         <w:rPr>
-          <w:rFonts w:eastAsia="Calibri"/>
+          <w:rFonts w:eastAsia="Calibri" w:cstheme="minorHAnsi"/>
           <w:b/>
           <w:bCs/>
-          <w:color w:val="FF0000"/>
-          <w:sz w:val="24"/>
-          <w:szCs w:val="24"/>
-        </w:rPr>
-      </w:pPr>
-      <w:r>
-        <w:rPr>
-          <w:rFonts w:eastAsia="Calibri"/>
-          <w:b/>
-          <w:bCs/>
-          <w:color w:val="FF0000"/>
-          <w:sz w:val="24"/>
-          <w:szCs w:val="24"/>
-        </w:rPr>
-        <w:t>Tipo de projeto: Intensivo;</w:t>
-      </w:r>
-    </w:p>
-    <w:p>
-      <w:pPr>
-        <w:spacing w:after="0" w:line="276" w:lineRule="auto"/>
-        <w:jc w:val="both"/>
-        <w:rPr>
-          <w:rFonts w:eastAsia="Calibri" w:cstheme="minorHAnsi"/>
-          <w:b/>
-          <w:bCs/>
           <w:sz w:val="24"/>
           <w:szCs w:val="24"/>
         </w:rPr>
       </w:pPr>
     </w:p>
     <w:sectPr>
-      <w:pgSz w:w="11906" w:h="16838" w:orient="portrait"/>
+      <w:pgSz w:w="11906" w:h="16838"/>
       <w:pgMar w:top="1440" w:right="1440" w:bottom="1440" w:left="1440" w:header="720" w:footer="720" w:gutter="0"/>
       <w:cols w:space="720"/>
       <w:docGrid w:linePitch="360"/>
@@ -4839,7 +4219,7 @@
         <w:ind w:left="720" w:hanging="360"/>
       </w:pPr>
       <w:rPr>
-        <w:rFonts w:hint="default" w:ascii="Symbol" w:hAnsi="Symbol"/>
+        <w:rFonts w:ascii="Symbol" w:hAnsi="Symbol" w:hint="default"/>
       </w:rPr>
     </w:lvl>
     <w:lvl w:ilvl="1" w:tplc="04160003" w:tentative="1">
@@ -4851,7 +4231,7 @@
         <w:ind w:left="1440" w:hanging="360"/>
       </w:pPr>
       <w:rPr>
-        <w:rFonts w:hint="default" w:ascii="Courier New" w:hAnsi="Courier New" w:cs="Courier New"/>
+        <w:rFonts w:ascii="Courier New" w:hAnsi="Courier New" w:cs="Courier New" w:hint="default"/>
       </w:rPr>
     </w:lvl>
     <w:lvl w:ilvl="2" w:tplc="04160005" w:tentative="1">
@@ -4863,7 +4243,7 @@
         <w:ind w:left="2160" w:hanging="360"/>
       </w:pPr>
       <w:rPr>
-        <w:rFonts w:hint="default" w:ascii="Wingdings" w:hAnsi="Wingdings"/>
+        <w:rFonts w:ascii="Wingdings" w:hAnsi="Wingdings" w:hint="default"/>
       </w:rPr>
     </w:lvl>
     <w:lvl w:ilvl="3" w:tplc="04160001" w:tentative="1">
@@ -4875,7 +4255,7 @@
         <w:ind w:left="2880" w:hanging="360"/>
       </w:pPr>
       <w:rPr>
-        <w:rFonts w:hint="default" w:ascii="Symbol" w:hAnsi="Symbol"/>
+        <w:rFonts w:ascii="Symbol" w:hAnsi="Symbol" w:hint="default"/>
       </w:rPr>
     </w:lvl>
     <w:lvl w:ilvl="4" w:tplc="04160003" w:tentative="1">
@@ -4887,7 +4267,7 @@
         <w:ind w:left="3600" w:hanging="360"/>
       </w:pPr>
       <w:rPr>
-        <w:rFonts w:hint="default" w:ascii="Courier New" w:hAnsi="Courier New" w:cs="Courier New"/>
+        <w:rFonts w:ascii="Courier New" w:hAnsi="Courier New" w:cs="Courier New" w:hint="default"/>
       </w:rPr>
     </w:lvl>
     <w:lvl w:ilvl="5" w:tplc="04160005" w:tentative="1">
@@ -4899,7 +4279,7 @@
         <w:ind w:left="4320" w:hanging="360"/>
       </w:pPr>
       <w:rPr>
-        <w:rFonts w:hint="default" w:ascii="Wingdings" w:hAnsi="Wingdings"/>
+        <w:rFonts w:ascii="Wingdings" w:hAnsi="Wingdings" w:hint="default"/>
       </w:rPr>
     </w:lvl>
     <w:lvl w:ilvl="6" w:tplc="04160001" w:tentative="1">
@@ -4911,7 +4291,7 @@
         <w:ind w:left="5040" w:hanging="360"/>
       </w:pPr>
       <w:rPr>
-        <w:rFonts w:hint="default" w:ascii="Symbol" w:hAnsi="Symbol"/>
+        <w:rFonts w:ascii="Symbol" w:hAnsi="Symbol" w:hint="default"/>
       </w:rPr>
     </w:lvl>
     <w:lvl w:ilvl="7" w:tplc="04160003" w:tentative="1">
@@ -4923,7 +4303,7 @@
         <w:ind w:left="5760" w:hanging="360"/>
       </w:pPr>
       <w:rPr>
-        <w:rFonts w:hint="default" w:ascii="Courier New" w:hAnsi="Courier New" w:cs="Courier New"/>
+        <w:rFonts w:ascii="Courier New" w:hAnsi="Courier New" w:cs="Courier New" w:hint="default"/>
       </w:rPr>
     </w:lvl>
     <w:lvl w:ilvl="8" w:tplc="04160005" w:tentative="1">
@@ -4935,7 +4315,7 @@
         <w:ind w:left="6480" w:hanging="360"/>
       </w:pPr>
       <w:rPr>
-        <w:rFonts w:hint="default" w:ascii="Wingdings" w:hAnsi="Wingdings"/>
+        <w:rFonts w:ascii="Wingdings" w:hAnsi="Wingdings" w:hint="default"/>
       </w:rPr>
     </w:lvl>
   </w:abstractNum>
@@ -5222,7 +4602,7 @@
         <w:ind w:left="1440" w:hanging="360"/>
       </w:pPr>
       <w:rPr>
-        <w:rFonts w:hint="default" w:ascii="Courier New" w:hAnsi="Courier New" w:cs="Courier New"/>
+        <w:rFonts w:ascii="Courier New" w:hAnsi="Courier New" w:cs="Courier New" w:hint="default"/>
       </w:rPr>
     </w:lvl>
     <w:lvl w:ilvl="2" w:tplc="FFFFFFFF" w:tentative="1">
@@ -5234,7 +4614,7 @@
         <w:ind w:left="2160" w:hanging="360"/>
       </w:pPr>
       <w:rPr>
-        <w:rFonts w:hint="default" w:ascii="Wingdings" w:hAnsi="Wingdings"/>
+        <w:rFonts w:ascii="Wingdings" w:hAnsi="Wingdings" w:hint="default"/>
       </w:rPr>
     </w:lvl>
     <w:lvl w:ilvl="3" w:tplc="FFFFFFFF" w:tentative="1">
@@ -5246,7 +4626,7 @@
         <w:ind w:left="2880" w:hanging="360"/>
       </w:pPr>
       <w:rPr>
-        <w:rFonts w:hint="default" w:ascii="Symbol" w:hAnsi="Symbol"/>
+        <w:rFonts w:ascii="Symbol" w:hAnsi="Symbol" w:hint="default"/>
       </w:rPr>
     </w:lvl>
     <w:lvl w:ilvl="4" w:tplc="FFFFFFFF" w:tentative="1">
@@ -5258,7 +4638,7 @@
         <w:ind w:left="3600" w:hanging="360"/>
       </w:pPr>
       <w:rPr>
-        <w:rFonts w:hint="default" w:ascii="Courier New" w:hAnsi="Courier New" w:cs="Courier New"/>
+        <w:rFonts w:ascii="Courier New" w:hAnsi="Courier New" w:cs="Courier New" w:hint="default"/>
       </w:rPr>
     </w:lvl>
     <w:lvl w:ilvl="5" w:tplc="FFFFFFFF" w:tentative="1">
@@ -5270,7 +4650,7 @@
         <w:ind w:left="4320" w:hanging="360"/>
       </w:pPr>
       <w:rPr>
-        <w:rFonts w:hint="default" w:ascii="Wingdings" w:hAnsi="Wingdings"/>
+        <w:rFonts w:ascii="Wingdings" w:hAnsi="Wingdings" w:hint="default"/>
       </w:rPr>
     </w:lvl>
     <w:lvl w:ilvl="6" w:tplc="FFFFFFFF" w:tentative="1">
@@ -5282,7 +4662,7 @@
         <w:ind w:left="5040" w:hanging="360"/>
       </w:pPr>
       <w:rPr>
-        <w:rFonts w:hint="default" w:ascii="Symbol" w:hAnsi="Symbol"/>
+        <w:rFonts w:ascii="Symbol" w:hAnsi="Symbol" w:hint="default"/>
       </w:rPr>
     </w:lvl>
     <w:lvl w:ilvl="7" w:tplc="FFFFFFFF" w:tentative="1">
@@ -5294,7 +4674,7 @@
         <w:ind w:left="5760" w:hanging="360"/>
       </w:pPr>
       <w:rPr>
-        <w:rFonts w:hint="default" w:ascii="Courier New" w:hAnsi="Courier New" w:cs="Courier New"/>
+        <w:rFonts w:ascii="Courier New" w:hAnsi="Courier New" w:cs="Courier New" w:hint="default"/>
       </w:rPr>
     </w:lvl>
     <w:lvl w:ilvl="8" w:tplc="FFFFFFFF" w:tentative="1">
@@ -5306,7 +4686,7 @@
         <w:ind w:left="6480" w:hanging="360"/>
       </w:pPr>
       <w:rPr>
-        <w:rFonts w:hint="default" w:ascii="Wingdings" w:hAnsi="Wingdings"/>
+        <w:rFonts w:ascii="Wingdings" w:hAnsi="Wingdings" w:hint="default"/>
       </w:rPr>
     </w:lvl>
   </w:abstractNum>
@@ -5763,7 +5143,7 @@
   <w:docDefaults>
     <w:rPrDefault>
       <w:rPr>
-        <w:rFonts w:asciiTheme="minorHAnsi" w:hAnsiTheme="minorHAnsi" w:eastAsiaTheme="minorHAnsi" w:cstheme="minorBidi"/>
+        <w:rFonts w:asciiTheme="minorHAnsi" w:eastAsiaTheme="minorHAnsi" w:hAnsiTheme="minorHAnsi" w:cstheme="minorBidi"/>
         <w:sz w:val="22"/>
         <w:szCs w:val="22"/>
         <w:lang w:val="pt-BR" w:eastAsia="en-US" w:bidi="ar-SA"/>
@@ -5778,14 +5158,14 @@
   <w:latentStyles w:defLockedState="0" w:defUIPriority="99" w:defSemiHidden="0" w:defUnhideWhenUsed="0" w:defQFormat="0" w:count="376">
     <w:lsdException w:name="Normal" w:uiPriority="0" w:qFormat="1"/>
     <w:lsdException w:name="heading 1" w:uiPriority="9" w:qFormat="1"/>
-    <w:lsdException w:name="heading 2" w:uiPriority="9" w:semiHidden="1" w:unhideWhenUsed="1" w:qFormat="1"/>
-    <w:lsdException w:name="heading 3" w:uiPriority="9" w:semiHidden="1" w:unhideWhenUsed="1" w:qFormat="1"/>
-    <w:lsdException w:name="heading 4" w:uiPriority="9" w:semiHidden="1" w:unhideWhenUsed="1" w:qFormat="1"/>
-    <w:lsdException w:name="heading 5" w:uiPriority="9" w:semiHidden="1" w:unhideWhenUsed="1" w:qFormat="1"/>
-    <w:lsdException w:name="heading 6" w:uiPriority="9" w:semiHidden="1" w:unhideWhenUsed="1" w:qFormat="1"/>
-    <w:lsdException w:name="heading 7" w:uiPriority="9" w:semiHidden="1" w:unhideWhenUsed="1" w:qFormat="1"/>
-    <w:lsdException w:name="heading 8" w:uiPriority="9" w:semiHidden="1" w:unhideWhenUsed="1" w:qFormat="1"/>
-    <w:lsdException w:name="heading 9" w:uiPriority="9" w:semiHidden="1" w:unhideWhenUsed="1" w:qFormat="1"/>
+    <w:lsdException w:name="heading 2" w:semiHidden="1" w:uiPriority="9" w:unhideWhenUsed="1" w:qFormat="1"/>
+    <w:lsdException w:name="heading 3" w:semiHidden="1" w:uiPriority="9" w:unhideWhenUsed="1" w:qFormat="1"/>
+    <w:lsdException w:name="heading 4" w:semiHidden="1" w:uiPriority="9" w:unhideWhenUsed="1" w:qFormat="1"/>
+    <w:lsdException w:name="heading 5" w:semiHidden="1" w:uiPriority="9" w:unhideWhenUsed="1" w:qFormat="1"/>
+    <w:lsdException w:name="heading 6" w:semiHidden="1" w:uiPriority="9" w:unhideWhenUsed="1" w:qFormat="1"/>
+    <w:lsdException w:name="heading 7" w:semiHidden="1" w:uiPriority="9" w:unhideWhenUsed="1" w:qFormat="1"/>
+    <w:lsdException w:name="heading 8" w:semiHidden="1" w:uiPriority="9" w:unhideWhenUsed="1" w:qFormat="1"/>
+    <w:lsdException w:name="heading 9" w:semiHidden="1" w:uiPriority="9" w:unhideWhenUsed="1" w:qFormat="1"/>
     <w:lsdException w:name="index 1" w:semiHidden="1" w:unhideWhenUsed="1"/>
     <w:lsdException w:name="index 2" w:semiHidden="1" w:unhideWhenUsed="1"/>
     <w:lsdException w:name="index 3" w:semiHidden="1" w:unhideWhenUsed="1"/>
@@ -5795,22 +5175,22 @@
     <w:lsdException w:name="index 7" w:semiHidden="1" w:unhideWhenUsed="1"/>
     <w:lsdException w:name="index 8" w:semiHidden="1" w:unhideWhenUsed="1"/>
     <w:lsdException w:name="index 9" w:semiHidden="1" w:unhideWhenUsed="1"/>
-    <w:lsdException w:name="toc 1" w:uiPriority="39" w:semiHidden="1" w:unhideWhenUsed="1"/>
-    <w:lsdException w:name="toc 2" w:uiPriority="39" w:semiHidden="1" w:unhideWhenUsed="1"/>
-    <w:lsdException w:name="toc 3" w:uiPriority="39" w:semiHidden="1" w:unhideWhenUsed="1"/>
-    <w:lsdException w:name="toc 4" w:uiPriority="39" w:semiHidden="1" w:unhideWhenUsed="1"/>
-    <w:lsdException w:name="toc 5" w:uiPriority="39" w:semiHidden="1" w:unhideWhenUsed="1"/>
-    <w:lsdException w:name="toc 6" w:uiPriority="39" w:semiHidden="1" w:unhideWhenUsed="1"/>
-    <w:lsdException w:name="toc 7" w:uiPriority="39" w:semiHidden="1" w:unhideWhenUsed="1"/>
-    <w:lsdException w:name="toc 8" w:uiPriority="39" w:semiHidden="1" w:unhideWhenUsed="1"/>
-    <w:lsdException w:name="toc 9" w:uiPriority="39" w:semiHidden="1" w:unhideWhenUsed="1"/>
+    <w:lsdException w:name="toc 1" w:semiHidden="1" w:uiPriority="39" w:unhideWhenUsed="1"/>
+    <w:lsdException w:name="toc 2" w:semiHidden="1" w:uiPriority="39" w:unhideWhenUsed="1"/>
+    <w:lsdException w:name="toc 3" w:semiHidden="1" w:uiPriority="39" w:unhideWhenUsed="1"/>
+    <w:lsdException w:name="toc 4" w:semiHidden="1" w:uiPriority="39" w:unhideWhenUsed="1"/>
+    <w:lsdException w:name="toc 5" w:semiHidden="1" w:uiPriority="39" w:unhideWhenUsed="1"/>
+    <w:lsdException w:name="toc 6" w:semiHidden="1" w:uiPriority="39" w:unhideWhenUsed="1"/>
+    <w:lsdException w:name="toc 7" w:semiHidden="1" w:uiPriority="39" w:unhideWhenUsed="1"/>
+    <w:lsdException w:name="toc 8" w:semiHidden="1" w:uiPriority="39" w:unhideWhenUsed="1"/>
+    <w:lsdException w:name="toc 9" w:semiHidden="1" w:uiPriority="39" w:unhideWhenUsed="1"/>
     <w:lsdException w:name="Normal Indent" w:semiHidden="1" w:unhideWhenUsed="1"/>
     <w:lsdException w:name="footnote text" w:semiHidden="1" w:unhideWhenUsed="1"/>
     <w:lsdException w:name="annotation text" w:semiHidden="1" w:unhideWhenUsed="1"/>
     <w:lsdException w:name="header" w:semiHidden="1" w:unhideWhenUsed="1"/>
     <w:lsdException w:name="footer" w:semiHidden="1" w:unhideWhenUsed="1"/>
     <w:lsdException w:name="index heading" w:semiHidden="1" w:unhideWhenUsed="1"/>
-    <w:lsdException w:name="caption" w:uiPriority="35" w:semiHidden="1" w:unhideWhenUsed="1" w:qFormat="1"/>
+    <w:lsdException w:name="caption" w:semiHidden="1" w:uiPriority="35" w:unhideWhenUsed="1" w:qFormat="1"/>
     <w:lsdException w:name="table of figures" w:semiHidden="1" w:unhideWhenUsed="1"/>
     <w:lsdException w:name="envelope address" w:semiHidden="1" w:unhideWhenUsed="1"/>
     <w:lsdException w:name="envelope return" w:semiHidden="1" w:unhideWhenUsed="1"/>
@@ -5841,7 +5221,7 @@
     <w:lsdException w:name="Title" w:uiPriority="10" w:qFormat="1"/>
     <w:lsdException w:name="Closing" w:semiHidden="1" w:unhideWhenUsed="1"/>
     <w:lsdException w:name="Signature" w:semiHidden="1" w:unhideWhenUsed="1"/>
-    <w:lsdException w:name="Default Paragraph Font" w:uiPriority="1" w:semiHidden="1" w:unhideWhenUsed="1"/>
+    <w:lsdException w:name="Default Paragraph Font" w:semiHidden="1" w:uiPriority="1" w:unhideWhenUsed="1"/>
     <w:lsdException w:name="Body Text" w:semiHidden="1" w:unhideWhenUsed="1"/>
     <w:lsdException w:name="Body Text Indent" w:semiHidden="1" w:unhideWhenUsed="1"/>
     <w:lsdException w:name="List Continue" w:semiHidden="1" w:unhideWhenUsed="1"/>
@@ -6041,8 +5421,8 @@
     <w:lsdException w:name="Subtle Reference" w:uiPriority="31" w:qFormat="1"/>
     <w:lsdException w:name="Intense Reference" w:uiPriority="32" w:qFormat="1"/>
     <w:lsdException w:name="Book Title" w:uiPriority="33" w:qFormat="1"/>
-    <w:lsdException w:name="Bibliography" w:uiPriority="37" w:semiHidden="1" w:unhideWhenUsed="1"/>
-    <w:lsdException w:name="TOC Heading" w:uiPriority="39" w:semiHidden="1" w:unhideWhenUsed="1" w:qFormat="1"/>
+    <w:lsdException w:name="Bibliography" w:semiHidden="1" w:uiPriority="37" w:unhideWhenUsed="1"/>
+    <w:lsdException w:name="TOC Heading" w:semiHidden="1" w:uiPriority="39" w:unhideWhenUsed="1" w:qFormat="1"/>
     <w:lsdException w:name="Plain Table 1" w:uiPriority="41"/>
     <w:lsdException w:name="Plain Table 2" w:uiPriority="42"/>
     <w:lsdException w:name="Plain Table 3" w:uiPriority="43"/>
@@ -6153,7 +5533,7 @@
     <w:lsdException w:name="Unresolved Mention" w:semiHidden="1" w:unhideWhenUsed="1"/>
     <w:lsdException w:name="Smart Link" w:semiHidden="1" w:unhideWhenUsed="1"/>
   </w:latentStyles>
-  <w:style w:type="paragraph" w:styleId="Normal" w:default="1">
+  <w:style w:type="paragraph" w:default="1" w:styleId="Normal">
     <w:name w:val="Normal"/>
     <w:qFormat/>
   </w:style>
@@ -6172,7 +5552,7 @@
       <w:outlineLvl w:val="0"/>
     </w:pPr>
     <w:rPr>
-      <w:rFonts w:asciiTheme="majorHAnsi" w:hAnsiTheme="majorHAnsi" w:eastAsiaTheme="majorEastAsia" w:cstheme="majorBidi"/>
+      <w:rFonts w:asciiTheme="majorHAnsi" w:eastAsiaTheme="majorEastAsia" w:hAnsiTheme="majorHAnsi" w:cstheme="majorBidi"/>
       <w:color w:val="2F5496" w:themeColor="accent1" w:themeShade="BF"/>
       <w:sz w:val="32"/>
       <w:szCs w:val="32"/>
@@ -6194,7 +5574,7 @@
       <w:outlineLvl w:val="1"/>
     </w:pPr>
     <w:rPr>
-      <w:rFonts w:asciiTheme="majorHAnsi" w:hAnsiTheme="majorHAnsi" w:eastAsiaTheme="majorEastAsia" w:cstheme="majorBidi"/>
+      <w:rFonts w:asciiTheme="majorHAnsi" w:eastAsiaTheme="majorEastAsia" w:hAnsiTheme="majorHAnsi" w:cstheme="majorBidi"/>
       <w:color w:val="2F5496" w:themeColor="accent1" w:themeShade="BF"/>
       <w:sz w:val="26"/>
       <w:szCs w:val="26"/>
@@ -6217,18 +5597,19 @@
       <w:outlineLvl w:val="2"/>
     </w:pPr>
     <w:rPr>
-      <w:rFonts w:asciiTheme="majorHAnsi" w:hAnsiTheme="majorHAnsi" w:eastAsiaTheme="majorEastAsia" w:cstheme="majorBidi"/>
+      <w:rFonts w:asciiTheme="majorHAnsi" w:eastAsiaTheme="majorEastAsia" w:hAnsiTheme="majorHAnsi" w:cstheme="majorBidi"/>
       <w:color w:val="1F3763" w:themeColor="accent1" w:themeShade="7F"/>
       <w:sz w:val="24"/>
       <w:szCs w:val="24"/>
     </w:rPr>
   </w:style>
-  <w:style w:type="character" w:styleId="Fontepargpadro" w:default="1">
+  <w:style w:type="character" w:default="1" w:styleId="Fontepargpadro">
     <w:name w:val="Default Paragraph Font"/>
     <w:uiPriority w:val="1"/>
+    <w:semiHidden/>
     <w:unhideWhenUsed/>
   </w:style>
-  <w:style w:type="table" w:styleId="Tabelanormal" w:default="1">
+  <w:style w:type="table" w:default="1" w:styleId="Tabelanormal">
     <w:name w:val="Normal Table"/>
     <w:uiPriority w:val="99"/>
     <w:semiHidden/>
@@ -6243,7 +5624,7 @@
       </w:tblCellMar>
     </w:tblPr>
   </w:style>
-  <w:style w:type="numbering" w:styleId="Semlista" w:default="1">
+  <w:style w:type="numbering" w:default="1" w:styleId="Semlista">
     <w:name w:val="No List"/>
     <w:uiPriority w:val="99"/>
     <w:semiHidden/>
@@ -6259,16 +5640,16 @@
     </w:pPr>
     <w:tblPr>
       <w:tblBorders>
-        <w:top w:val="single" w:color="000000" w:themeColor="text1" w:sz="4" w:space="0"/>
-        <w:left w:val="single" w:color="000000" w:themeColor="text1" w:sz="4" w:space="0"/>
-        <w:bottom w:val="single" w:color="000000" w:themeColor="text1" w:sz="4" w:space="0"/>
-        <w:right w:val="single" w:color="000000" w:themeColor="text1" w:sz="4" w:space="0"/>
-        <w:insideH w:val="single" w:color="000000" w:themeColor="text1" w:sz="4" w:space="0"/>
-        <w:insideV w:val="single" w:color="000000" w:themeColor="text1" w:sz="4" w:space="0"/>
+        <w:top w:val="single" w:sz="4" w:space="0" w:color="000000" w:themeColor="text1"/>
+        <w:left w:val="single" w:sz="4" w:space="0" w:color="000000" w:themeColor="text1"/>
+        <w:bottom w:val="single" w:sz="4" w:space="0" w:color="000000" w:themeColor="text1"/>
+        <w:right w:val="single" w:sz="4" w:space="0" w:color="000000" w:themeColor="text1"/>
+        <w:insideH w:val="single" w:sz="4" w:space="0" w:color="000000" w:themeColor="text1"/>
+        <w:insideV w:val="single" w:sz="4" w:space="0" w:color="000000" w:themeColor="text1"/>
       </w:tblBorders>
     </w:tblPr>
   </w:style>
-  <w:style w:type="character" w:styleId="CabealhoChar" w:customStyle="1">
+  <w:style w:type="character" w:customStyle="1" w:styleId="CabealhoChar">
     <w:name w:val="Cabeçalho Char"/>
     <w:basedOn w:val="Fontepargpadro"/>
     <w:link w:val="Cabealho"/>
@@ -6288,7 +5669,7 @@
       <w:spacing w:after="0" w:line="240" w:lineRule="auto"/>
     </w:pPr>
   </w:style>
-  <w:style w:type="character" w:styleId="RodapChar" w:customStyle="1">
+  <w:style w:type="character" w:customStyle="1" w:styleId="RodapChar">
     <w:name w:val="Rodapé Char"/>
     <w:basedOn w:val="Fontepargpadro"/>
     <w:link w:val="Rodap"/>
@@ -6323,7 +5704,7 @@
       <w:szCs w:val="20"/>
     </w:rPr>
   </w:style>
-  <w:style w:type="character" w:styleId="TextodecomentrioChar" w:customStyle="1">
+  <w:style w:type="character" w:customStyle="1" w:styleId="TextodecomentrioChar">
     <w:name w:val="Texto de comentário Char"/>
     <w:basedOn w:val="Fontepargpadro"/>
     <w:link w:val="Textodecomentrio"/>
@@ -6356,27 +5737,27 @@
       <w:contextualSpacing/>
     </w:pPr>
   </w:style>
-  <w:style w:type="character" w:styleId="Ttulo1Char" w:customStyle="1">
+  <w:style w:type="character" w:customStyle="1" w:styleId="Ttulo1Char">
     <w:name w:val="Título 1 Char"/>
     <w:basedOn w:val="Fontepargpadro"/>
     <w:link w:val="Ttulo1"/>
     <w:uiPriority w:val="9"/>
     <w:rsid w:val="00CF54E3"/>
     <w:rPr>
-      <w:rFonts w:asciiTheme="majorHAnsi" w:hAnsiTheme="majorHAnsi" w:eastAsiaTheme="majorEastAsia" w:cstheme="majorBidi"/>
+      <w:rFonts w:asciiTheme="majorHAnsi" w:eastAsiaTheme="majorEastAsia" w:hAnsiTheme="majorHAnsi" w:cstheme="majorBidi"/>
       <w:color w:val="2F5496" w:themeColor="accent1" w:themeShade="BF"/>
       <w:sz w:val="32"/>
       <w:szCs w:val="32"/>
     </w:rPr>
   </w:style>
-  <w:style w:type="character" w:styleId="Ttulo2Char" w:customStyle="1">
+  <w:style w:type="character" w:customStyle="1" w:styleId="Ttulo2Char">
     <w:name w:val="Título 2 Char"/>
     <w:basedOn w:val="Fontepargpadro"/>
     <w:link w:val="Ttulo2"/>
     <w:uiPriority w:val="9"/>
     <w:rsid w:val="00B87BF7"/>
     <w:rPr>
-      <w:rFonts w:asciiTheme="majorHAnsi" w:hAnsiTheme="majorHAnsi" w:eastAsiaTheme="majorEastAsia" w:cstheme="majorBidi"/>
+      <w:rFonts w:asciiTheme="majorHAnsi" w:eastAsiaTheme="majorEastAsia" w:hAnsiTheme="majorHAnsi" w:cstheme="majorBidi"/>
       <w:color w:val="2F5496" w:themeColor="accent1" w:themeShade="BF"/>
       <w:sz w:val="26"/>
       <w:szCs w:val="26"/>
@@ -6433,14 +5814,14 @@
       <w:u w:val="single"/>
     </w:rPr>
   </w:style>
-  <w:style w:type="character" w:styleId="Ttulo3Char" w:customStyle="1">
+  <w:style w:type="character" w:customStyle="1" w:styleId="Ttulo3Char">
     <w:name w:val="Título 3 Char"/>
     <w:basedOn w:val="Fontepargpadro"/>
     <w:link w:val="Ttulo3"/>
     <w:uiPriority w:val="9"/>
     <w:rsid w:val="00282AD0"/>
     <w:rPr>
-      <w:rFonts w:asciiTheme="majorHAnsi" w:hAnsiTheme="majorHAnsi" w:eastAsiaTheme="majorEastAsia" w:cstheme="majorBidi"/>
+      <w:rFonts w:asciiTheme="majorHAnsi" w:eastAsiaTheme="majorEastAsia" w:hAnsiTheme="majorHAnsi" w:cstheme="majorBidi"/>
       <w:color w:val="1F3763" w:themeColor="accent1" w:themeShade="7F"/>
       <w:sz w:val="24"/>
       <w:szCs w:val="24"/>
@@ -6735,12 +6116,19 @@
 </file>
 
 <file path=customXml/item1.xml><?xml version="1.0" encoding="utf-8"?>
-<p:properties xmlns:p="http://schemas.microsoft.com/office/2006/metadata/properties" xmlns:xsi="http://www.w3.org/2001/XMLSchema-instance" xmlns:pc="http://schemas.microsoft.com/office/infopath/2007/PartnerControls">
-  <documentManagement/>
-</p:properties>
+<b:Sources xmlns:b="http://schemas.openxmlformats.org/officeDocument/2006/bibliography" xmlns="http://schemas.openxmlformats.org/officeDocument/2006/bibliography" SelectedStyle="\APASixthEditionOfficeOnline.xsl" StyleName="APA" Version="6"/>
 </file>
 
 <file path=customXml/item2.xml><?xml version="1.0" encoding="utf-8"?>
+<?mso-contentType ?>
+<FormTemplates xmlns="http://schemas.microsoft.com/sharepoint/v3/contenttype/forms">
+  <Display>DocumentLibraryForm</Display>
+  <Edit>DocumentLibraryForm</Edit>
+  <New>DocumentLibraryForm</New>
+</FormTemplates>
+</file>
+
+<file path=customXml/item3.xml><?xml version="1.0" encoding="utf-8"?>
 <ct:contentTypeSchema xmlns:ct="http://schemas.microsoft.com/office/2006/metadata/contentType" xmlns:ma="http://schemas.microsoft.com/office/2006/metadata/properties/metaAttributes" ct:_="" ma:_="" ma:contentTypeName="Documento" ma:contentTypeID="0x010100CFD99E4A0321F647AAC1CD95B85C38E3" ma:contentTypeVersion="2" ma:contentTypeDescription="Crie um novo documento." ma:contentTypeScope="" ma:versionID="31353220752091e151d398d1d38a4800">
   <xsd:schema xmlns:xsd="http://www.w3.org/2001/XMLSchema" xmlns:xs="http://www.w3.org/2001/XMLSchema" xmlns:p="http://schemas.microsoft.com/office/2006/metadata/properties" xmlns:ns2="457a1b99-85f5-437c-952e-ed18430445db" targetNamespace="http://schemas.microsoft.com/office/2006/metadata/properties" ma:root="true" ma:fieldsID="28e909da235c02d4dbe88c442e2d8767" ns2:_="">
     <xsd:import namespace="457a1b99-85f5-437c-952e-ed18430445db"/>
@@ -6872,29 +6260,29 @@
 </ct:contentTypeSchema>
 </file>
 
-<file path=customXml/item3.xml><?xml version="1.0" encoding="utf-8"?>
-<?mso-contentType ?>
-<FormTemplates xmlns="http://schemas.microsoft.com/sharepoint/v3/contenttype/forms">
-  <Display>DocumentLibraryForm</Display>
-  <Edit>DocumentLibraryForm</Edit>
-  <New>DocumentLibraryForm</New>
-</FormTemplates>
-</file>
-
 <file path=customXml/item4.xml><?xml version="1.0" encoding="utf-8"?>
-<b:Sources xmlns:b="http://schemas.openxmlformats.org/officeDocument/2006/bibliography" xmlns="http://schemas.openxmlformats.org/officeDocument/2006/bibliography" SelectedStyle="\APASixthEditionOfficeOnline.xsl" StyleName="APA" Version="6"/>
+<p:properties xmlns:p="http://schemas.microsoft.com/office/2006/metadata/properties" xmlns:xsi="http://www.w3.org/2001/XMLSchema-instance" xmlns:pc="http://schemas.microsoft.com/office/infopath/2007/PartnerControls">
+  <documentManagement/>
+</p:properties>
 </file>
 
 <file path=customXml/itemProps1.xml><?xml version="1.0" encoding="utf-8"?>
-<ds:datastoreItem xmlns:ds="http://schemas.openxmlformats.org/officeDocument/2006/customXml" ds:itemID="{3698FCE8-4D4E-423D-A8D2-668AE45A7C79}">
+<ds:datastoreItem xmlns:ds="http://schemas.openxmlformats.org/officeDocument/2006/customXml" ds:itemID="{B18C86D1-EA98-4476-A79B-3F86DBFE4745}">
   <ds:schemaRefs>
-    <ds:schemaRef ds:uri="http://schemas.microsoft.com/office/2006/metadata/properties"/>
-    <ds:schemaRef ds:uri="http://schemas.microsoft.com/office/infopath/2007/PartnerControls"/>
+    <ds:schemaRef ds:uri="http://schemas.openxmlformats.org/officeDocument/2006/bibliography"/>
   </ds:schemaRefs>
 </ds:datastoreItem>
 </file>
 
 <file path=customXml/itemProps2.xml><?xml version="1.0" encoding="utf-8"?>
+<ds:datastoreItem xmlns:ds="http://schemas.openxmlformats.org/officeDocument/2006/customXml" ds:itemID="{35ABE880-50E4-4729-A46F-9855D7FB4EDD}">
+  <ds:schemaRefs>
+    <ds:schemaRef ds:uri="http://schemas.microsoft.com/sharepoint/v3/contenttype/forms"/>
+  </ds:schemaRefs>
+</ds:datastoreItem>
+</file>
+
+<file path=customXml/itemProps3.xml><?xml version="1.0" encoding="utf-8"?>
 <ds:datastoreItem xmlns:ds="http://schemas.openxmlformats.org/officeDocument/2006/customXml" ds:itemID="{E9333A48-D052-4BE4-BE71-0F9AF8A4D234}">
   <ds:schemaRefs>
     <ds:schemaRef ds:uri="http://schemas.microsoft.com/office/2006/metadata/contentType"/>
@@ -6912,18 +6300,11 @@
 </ds:datastoreItem>
 </file>
 
-<file path=customXml/itemProps3.xml><?xml version="1.0" encoding="utf-8"?>
-<ds:datastoreItem xmlns:ds="http://schemas.openxmlformats.org/officeDocument/2006/customXml" ds:itemID="{35ABE880-50E4-4729-A46F-9855D7FB4EDD}">
+<file path=customXml/itemProps4.xml><?xml version="1.0" encoding="utf-8"?>
+<ds:datastoreItem xmlns:ds="http://schemas.openxmlformats.org/officeDocument/2006/customXml" ds:itemID="{3698FCE8-4D4E-423D-A8D2-668AE45A7C79}">
   <ds:schemaRefs>
-    <ds:schemaRef ds:uri="http://schemas.microsoft.com/sharepoint/v3/contenttype/forms"/>
-  </ds:schemaRefs>
-</ds:datastoreItem>
-</file>
-
-<file path=customXml/itemProps4.xml><?xml version="1.0" encoding="utf-8"?>
-<ds:datastoreItem xmlns:ds="http://schemas.openxmlformats.org/officeDocument/2006/customXml" ds:itemID="{B18C86D1-EA98-4476-A79B-3F86DBFE4745}">
-  <ds:schemaRefs>
-    <ds:schemaRef ds:uri="http://schemas.openxmlformats.org/officeDocument/2006/bibliography"/>
+    <ds:schemaRef ds:uri="http://schemas.microsoft.com/office/2006/metadata/properties"/>
+    <ds:schemaRef ds:uri="http://schemas.microsoft.com/office/infopath/2007/PartnerControls"/>
   </ds:schemaRefs>
 </ds:datastoreItem>
 </file>
</xml_diff>